<commit_message>
Change the new creation script so that there is a version with and without clusters
</commit_message>
<xml_diff>
--- a/res/100495811_100495711_100495775_LW3.docx
+++ b/res/100495811_100495711_100495775_LW3.docx
@@ -6358,6 +6358,7 @@
       <w:pPr>
         <w:rPr>
           <w:rFonts w:ascii="Roboto Mono" w:cs="Roboto Mono" w:eastAsia="Roboto Mono" w:hAnsi="Roboto Mono"/>
+          <w:color w:val="188038"/>
           <w:sz w:val="18"/>
           <w:szCs w:val="18"/>
         </w:rPr>
@@ -6376,322 +6377,99 @@
           <w:szCs w:val="18"/>
           <w:rtl w:val="0"/>
         </w:rPr>
-        <w:t xml:space="preserve">SQL&gt;</w:t>
-      </w:r>
-      <w:r>
-        <w:rPr>
-          <w:rFonts w:ascii="Roboto Mono" w:cs="Roboto Mono" w:eastAsia="Roboto Mono" w:hAnsi="Roboto Mono"/>
-          <w:sz w:val="18"/>
-          <w:szCs w:val="18"/>
-          <w:rtl w:val="0"/>
-        </w:rPr>
-        <w:t xml:space="preserve"> </w:t>
-      </w:r>
-      <w:r>
-        <w:rPr>
-          <w:rFonts w:ascii="Roboto Mono" w:cs="Roboto Mono" w:eastAsia="Roboto Mono" w:hAnsi="Roboto Mono"/>
-          <w:color w:val="188038"/>
-          <w:sz w:val="18"/>
-          <w:szCs w:val="18"/>
-          <w:rtl w:val="0"/>
-        </w:rPr>
-        <w:t xml:space="preserve">set</w:t>
-      </w:r>
-      <w:r>
-        <w:rPr>
-          <w:rFonts w:ascii="Roboto Mono" w:cs="Roboto Mono" w:eastAsia="Roboto Mono" w:hAnsi="Roboto Mono"/>
-          <w:sz w:val="18"/>
-          <w:szCs w:val="18"/>
-          <w:rtl w:val="0"/>
-        </w:rPr>
-        <w:t xml:space="preserve"> </w:t>
-      </w:r>
-      <w:r>
-        <w:rPr>
-          <w:rFonts w:ascii="Roboto Mono" w:cs="Roboto Mono" w:eastAsia="Roboto Mono" w:hAnsi="Roboto Mono"/>
-          <w:color w:val="188038"/>
-          <w:sz w:val="18"/>
-          <w:szCs w:val="18"/>
-          <w:rtl w:val="0"/>
-        </w:rPr>
-        <w:t xml:space="preserve">autotrace</w:t>
-      </w:r>
-      <w:r>
-        <w:rPr>
-          <w:rFonts w:ascii="Roboto Mono" w:cs="Roboto Mono" w:eastAsia="Roboto Mono" w:hAnsi="Roboto Mono"/>
-          <w:sz w:val="18"/>
-          <w:szCs w:val="18"/>
-          <w:rtl w:val="0"/>
-        </w:rPr>
-        <w:t xml:space="preserve"> </w:t>
-      </w:r>
-      <w:r>
-        <w:rPr>
-          <w:rFonts w:ascii="Roboto Mono" w:cs="Roboto Mono" w:eastAsia="Roboto Mono" w:hAnsi="Roboto Mono"/>
-          <w:color w:val="188038"/>
-          <w:sz w:val="18"/>
-          <w:szCs w:val="18"/>
-          <w:rtl w:val="0"/>
-        </w:rPr>
-        <w:t xml:space="preserve">traceonly;</w:t>
-      </w:r>
-      <w:r>
-        <w:rPr>
-          <w:rtl w:val="0"/>
-        </w:rPr>
-      </w:r>
-    </w:p>
-    <w:p>
-      <w:pPr>
-        <w:rPr>
-          <w:rFonts w:ascii="Roboto Mono" w:cs="Roboto Mono" w:eastAsia="Roboto Mono" w:hAnsi="Roboto Mono"/>
-          <w:sz w:val="18"/>
-          <w:szCs w:val="18"/>
-        </w:rPr>
-      </w:pPr>
-      <w:r>
-        <w:rPr>
-          <w:rFonts w:ascii="Roboto Mono" w:cs="Roboto Mono" w:eastAsia="Roboto Mono" w:hAnsi="Roboto Mono"/>
-          <w:color w:val="188038"/>
-          <w:sz w:val="18"/>
-          <w:szCs w:val="18"/>
-          <w:rtl w:val="0"/>
-        </w:rPr>
-        <w:t xml:space="preserve">SQL&gt;</w:t>
-      </w:r>
-      <w:r>
-        <w:rPr>
-          <w:rFonts w:ascii="Roboto Mono" w:cs="Roboto Mono" w:eastAsia="Roboto Mono" w:hAnsi="Roboto Mono"/>
-          <w:sz w:val="18"/>
-          <w:szCs w:val="18"/>
-          <w:rtl w:val="0"/>
-        </w:rPr>
-        <w:t xml:space="preserve"> </w:t>
-      </w:r>
-      <w:r>
-        <w:rPr>
-          <w:rFonts w:ascii="Roboto Mono" w:cs="Roboto Mono" w:eastAsia="Roboto Mono" w:hAnsi="Roboto Mono"/>
-          <w:color w:val="188038"/>
-          <w:sz w:val="18"/>
-          <w:szCs w:val="18"/>
-          <w:rtl w:val="0"/>
-        </w:rPr>
-        <w:t xml:space="preserve">select</w:t>
-      </w:r>
-      <w:r>
-        <w:rPr>
-          <w:rFonts w:ascii="Roboto Mono" w:cs="Roboto Mono" w:eastAsia="Roboto Mono" w:hAnsi="Roboto Mono"/>
-          <w:sz w:val="18"/>
-          <w:szCs w:val="18"/>
-          <w:rtl w:val="0"/>
-        </w:rPr>
-        <w:t xml:space="preserve"> </w:t>
-      </w:r>
-      <w:r>
-        <w:rPr>
-          <w:rFonts w:ascii="Roboto Mono" w:cs="Roboto Mono" w:eastAsia="Roboto Mono" w:hAnsi="Roboto Mono"/>
-          <w:color w:val="188038"/>
-          <w:sz w:val="18"/>
-          <w:szCs w:val="18"/>
-          <w:rtl w:val="0"/>
-        </w:rPr>
-        <w:t xml:space="preserve">*</w:t>
-      </w:r>
-      <w:r>
-        <w:rPr>
-          <w:rFonts w:ascii="Roboto Mono" w:cs="Roboto Mono" w:eastAsia="Roboto Mono" w:hAnsi="Roboto Mono"/>
-          <w:sz w:val="18"/>
-          <w:szCs w:val="18"/>
-          <w:rtl w:val="0"/>
-        </w:rPr>
-        <w:t xml:space="preserve"> </w:t>
-      </w:r>
-      <w:r>
-        <w:rPr>
-          <w:rFonts w:ascii="Roboto Mono" w:cs="Roboto Mono" w:eastAsia="Roboto Mono" w:hAnsi="Roboto Mono"/>
-          <w:color w:val="188038"/>
-          <w:sz w:val="18"/>
-          <w:szCs w:val="18"/>
-          <w:rtl w:val="0"/>
-        </w:rPr>
-        <w:t xml:space="preserve">from</w:t>
-      </w:r>
-      <w:r>
-        <w:rPr>
-          <w:rFonts w:ascii="Roboto Mono" w:cs="Roboto Mono" w:eastAsia="Roboto Mono" w:hAnsi="Roboto Mono"/>
-          <w:sz w:val="18"/>
-          <w:szCs w:val="18"/>
-          <w:rtl w:val="0"/>
-        </w:rPr>
-        <w:t xml:space="preserve"> </w:t>
-      </w:r>
-      <w:r>
-        <w:rPr>
-          <w:rFonts w:ascii="Roboto Mono" w:cs="Roboto Mono" w:eastAsia="Roboto Mono" w:hAnsi="Roboto Mono"/>
-          <w:color w:val="188038"/>
-          <w:sz w:val="18"/>
-          <w:szCs w:val="18"/>
-          <w:rtl w:val="0"/>
-        </w:rPr>
-        <w:t xml:space="preserve">editions;</w:t>
-      </w:r>
-      <w:r>
-        <w:rPr>
-          <w:rtl w:val="0"/>
-        </w:rPr>
-      </w:r>
-    </w:p>
-    <w:p>
-      <w:pPr>
-        <w:rPr>
-          <w:rFonts w:ascii="Roboto Mono" w:cs="Roboto Mono" w:eastAsia="Roboto Mono" w:hAnsi="Roboto Mono"/>
-          <w:sz w:val="18"/>
-          <w:szCs w:val="18"/>
-        </w:rPr>
-      </w:pPr>
-      <w:r>
-        <w:rPr>
-          <w:rtl w:val="0"/>
-        </w:rPr>
-      </w:r>
-    </w:p>
-    <w:p>
-      <w:pPr>
-        <w:rPr>
-          <w:rFonts w:ascii="Roboto Mono" w:cs="Roboto Mono" w:eastAsia="Roboto Mono" w:hAnsi="Roboto Mono"/>
-          <w:sz w:val="18"/>
-          <w:szCs w:val="18"/>
-        </w:rPr>
-      </w:pPr>
-      <w:r>
-        <w:rPr>
-          <w:rFonts w:ascii="Roboto Mono" w:cs="Roboto Mono" w:eastAsia="Roboto Mono" w:hAnsi="Roboto Mono"/>
-          <w:color w:val="188038"/>
-          <w:sz w:val="18"/>
-          <w:szCs w:val="18"/>
-          <w:rtl w:val="0"/>
-        </w:rPr>
-        <w:t xml:space="preserve">240632</w:t>
-      </w:r>
-      <w:r>
-        <w:rPr>
-          <w:rFonts w:ascii="Roboto Mono" w:cs="Roboto Mono" w:eastAsia="Roboto Mono" w:hAnsi="Roboto Mono"/>
-          <w:sz w:val="18"/>
-          <w:szCs w:val="18"/>
-          <w:rtl w:val="0"/>
-        </w:rPr>
-        <w:t xml:space="preserve"> </w:t>
-      </w:r>
-      <w:r>
-        <w:rPr>
-          <w:rFonts w:ascii="Roboto Mono" w:cs="Roboto Mono" w:eastAsia="Roboto Mono" w:hAnsi="Roboto Mono"/>
-          <w:color w:val="188038"/>
-          <w:sz w:val="18"/>
-          <w:szCs w:val="18"/>
-          <w:rtl w:val="0"/>
-        </w:rPr>
-        <w:t xml:space="preserve">rows</w:t>
-      </w:r>
-      <w:r>
-        <w:rPr>
-          <w:rFonts w:ascii="Roboto Mono" w:cs="Roboto Mono" w:eastAsia="Roboto Mono" w:hAnsi="Roboto Mono"/>
-          <w:sz w:val="18"/>
-          <w:szCs w:val="18"/>
-          <w:rtl w:val="0"/>
-        </w:rPr>
-        <w:t xml:space="preserve"> </w:t>
-      </w:r>
-      <w:r>
-        <w:rPr>
-          <w:rFonts w:ascii="Roboto Mono" w:cs="Roboto Mono" w:eastAsia="Roboto Mono" w:hAnsi="Roboto Mono"/>
-          <w:color w:val="188038"/>
-          <w:sz w:val="18"/>
-          <w:szCs w:val="18"/>
-          <w:rtl w:val="0"/>
-        </w:rPr>
-        <w:t xml:space="preserve">selected.</w:t>
-      </w:r>
-      <w:r>
-        <w:rPr>
-          <w:rtl w:val="0"/>
-        </w:rPr>
-      </w:r>
-    </w:p>
-    <w:p>
-      <w:pPr>
-        <w:rPr>
-          <w:rFonts w:ascii="Roboto Mono" w:cs="Roboto Mono" w:eastAsia="Roboto Mono" w:hAnsi="Roboto Mono"/>
-          <w:sz w:val="18"/>
-          <w:szCs w:val="18"/>
-        </w:rPr>
-      </w:pPr>
-      <w:r>
-        <w:rPr>
-          <w:rtl w:val="0"/>
-        </w:rPr>
-      </w:r>
-    </w:p>
-    <w:p>
-      <w:pPr>
-        <w:rPr>
-          <w:rFonts w:ascii="Roboto Mono" w:cs="Roboto Mono" w:eastAsia="Roboto Mono" w:hAnsi="Roboto Mono"/>
-          <w:sz w:val="18"/>
-          <w:szCs w:val="18"/>
-        </w:rPr>
-      </w:pPr>
-      <w:r>
-        <w:rPr>
-          <w:rtl w:val="0"/>
-        </w:rPr>
-      </w:r>
-    </w:p>
-    <w:p>
-      <w:pPr>
-        <w:rPr>
-          <w:rFonts w:ascii="Roboto Mono" w:cs="Roboto Mono" w:eastAsia="Roboto Mono" w:hAnsi="Roboto Mono"/>
-          <w:sz w:val="18"/>
-          <w:szCs w:val="18"/>
-        </w:rPr>
-      </w:pPr>
-      <w:r>
-        <w:rPr>
-          <w:rFonts w:ascii="Roboto Mono" w:cs="Roboto Mono" w:eastAsia="Roboto Mono" w:hAnsi="Roboto Mono"/>
-          <w:color w:val="188038"/>
-          <w:sz w:val="18"/>
-          <w:szCs w:val="18"/>
-          <w:rtl w:val="0"/>
-        </w:rPr>
-        <w:t xml:space="preserve">Execution</w:t>
-      </w:r>
-      <w:r>
-        <w:rPr>
-          <w:rFonts w:ascii="Roboto Mono" w:cs="Roboto Mono" w:eastAsia="Roboto Mono" w:hAnsi="Roboto Mono"/>
-          <w:sz w:val="18"/>
-          <w:szCs w:val="18"/>
-          <w:rtl w:val="0"/>
-        </w:rPr>
-        <w:t xml:space="preserve"> </w:t>
-      </w:r>
-      <w:r>
-        <w:rPr>
-          <w:rFonts w:ascii="Roboto Mono" w:cs="Roboto Mono" w:eastAsia="Roboto Mono" w:hAnsi="Roboto Mono"/>
-          <w:color w:val="188038"/>
-          <w:sz w:val="18"/>
-          <w:szCs w:val="18"/>
-          <w:rtl w:val="0"/>
-        </w:rPr>
-        <w:t xml:space="preserve">Plan</w:t>
-      </w:r>
-      <w:r>
-        <w:rPr>
-          <w:rtl w:val="0"/>
-        </w:rPr>
-      </w:r>
-    </w:p>
-    <w:p>
-      <w:pPr>
-        <w:rPr>
-          <w:rFonts w:ascii="Roboto Mono" w:cs="Roboto Mono" w:eastAsia="Roboto Mono" w:hAnsi="Roboto Mono"/>
+        <w:t xml:space="preserve">SQL&gt; select * from editions;</w:t>
+      </w:r>
+    </w:p>
+    <w:p>
+      <w:pPr>
+        <w:rPr>
+          <w:rFonts w:ascii="Roboto Mono" w:cs="Roboto Mono" w:eastAsia="Roboto Mono" w:hAnsi="Roboto Mono"/>
+          <w:color w:val="188038"/>
+          <w:sz w:val="18"/>
+          <w:szCs w:val="18"/>
+        </w:rPr>
+      </w:pPr>
+      <w:r>
+        <w:rPr>
+          <w:rtl w:val="0"/>
+        </w:rPr>
+      </w:r>
+    </w:p>
+    <w:p>
+      <w:pPr>
+        <w:rPr>
+          <w:rFonts w:ascii="Roboto Mono" w:cs="Roboto Mono" w:eastAsia="Roboto Mono" w:hAnsi="Roboto Mono"/>
+          <w:color w:val="188038"/>
+          <w:sz w:val="18"/>
+          <w:szCs w:val="18"/>
+        </w:rPr>
+      </w:pPr>
+      <w:r>
+        <w:rPr>
+          <w:rFonts w:ascii="Roboto Mono" w:cs="Roboto Mono" w:eastAsia="Roboto Mono" w:hAnsi="Roboto Mono"/>
+          <w:color w:val="188038"/>
+          <w:sz w:val="18"/>
+          <w:szCs w:val="18"/>
+          <w:rtl w:val="0"/>
+        </w:rPr>
+        <w:t xml:space="preserve">240632 rows selected.</w:t>
+      </w:r>
+    </w:p>
+    <w:p>
+      <w:pPr>
+        <w:rPr>
+          <w:rFonts w:ascii="Roboto Mono" w:cs="Roboto Mono" w:eastAsia="Roboto Mono" w:hAnsi="Roboto Mono"/>
+          <w:color w:val="188038"/>
+          <w:sz w:val="18"/>
+          <w:szCs w:val="18"/>
+        </w:rPr>
+      </w:pPr>
+      <w:r>
+        <w:rPr>
+          <w:rtl w:val="0"/>
+        </w:rPr>
+      </w:r>
+    </w:p>
+    <w:p>
+      <w:pPr>
+        <w:rPr>
+          <w:rFonts w:ascii="Roboto Mono" w:cs="Roboto Mono" w:eastAsia="Roboto Mono" w:hAnsi="Roboto Mono"/>
+          <w:color w:val="188038"/>
+          <w:sz w:val="18"/>
+          <w:szCs w:val="18"/>
+        </w:rPr>
+      </w:pPr>
+      <w:r>
+        <w:rPr>
+          <w:rtl w:val="0"/>
+        </w:rPr>
+      </w:r>
+    </w:p>
+    <w:p>
+      <w:pPr>
+        <w:rPr>
+          <w:rFonts w:ascii="Roboto Mono" w:cs="Roboto Mono" w:eastAsia="Roboto Mono" w:hAnsi="Roboto Mono"/>
+          <w:color w:val="188038"/>
+          <w:sz w:val="18"/>
+          <w:szCs w:val="18"/>
+        </w:rPr>
+      </w:pPr>
+      <w:r>
+        <w:rPr>
+          <w:rFonts w:ascii="Roboto Mono" w:cs="Roboto Mono" w:eastAsia="Roboto Mono" w:hAnsi="Roboto Mono"/>
+          <w:color w:val="188038"/>
+          <w:sz w:val="18"/>
+          <w:szCs w:val="18"/>
+          <w:rtl w:val="0"/>
+        </w:rPr>
+        <w:t xml:space="preserve">Execution Plan</w:t>
+      </w:r>
+    </w:p>
+    <w:p>
+      <w:pPr>
+        <w:rPr>
+          <w:rFonts w:ascii="Roboto Mono" w:cs="Roboto Mono" w:eastAsia="Roboto Mono" w:hAnsi="Roboto Mono"/>
+          <w:color w:val="188038"/>
           <w:sz w:val="18"/>
           <w:szCs w:val="18"/>
         </w:rPr>
@@ -6706,111 +6484,47 @@
         </w:rPr>
         <w:t xml:space="preserve">----------------------------------------------------------</w:t>
       </w:r>
-      <w:r>
-        <w:rPr>
-          <w:rtl w:val="0"/>
-        </w:rPr>
-      </w:r>
-    </w:p>
-    <w:p>
-      <w:pPr>
-        <w:rPr>
-          <w:rFonts w:ascii="Roboto Mono" w:cs="Roboto Mono" w:eastAsia="Roboto Mono" w:hAnsi="Roboto Mono"/>
-          <w:sz w:val="18"/>
-          <w:szCs w:val="18"/>
-        </w:rPr>
-      </w:pPr>
-      <w:r>
-        <w:rPr>
-          <w:rFonts w:ascii="Roboto Mono" w:cs="Roboto Mono" w:eastAsia="Roboto Mono" w:hAnsi="Roboto Mono"/>
-          <w:color w:val="188038"/>
-          <w:sz w:val="18"/>
-          <w:szCs w:val="18"/>
-          <w:rtl w:val="0"/>
-        </w:rPr>
-        <w:t xml:space="preserve">Plan</w:t>
-      </w:r>
-      <w:r>
-        <w:rPr>
-          <w:rFonts w:ascii="Roboto Mono" w:cs="Roboto Mono" w:eastAsia="Roboto Mono" w:hAnsi="Roboto Mono"/>
-          <w:sz w:val="18"/>
-          <w:szCs w:val="18"/>
-          <w:rtl w:val="0"/>
-        </w:rPr>
-        <w:t xml:space="preserve"> </w:t>
-      </w:r>
-      <w:r>
-        <w:rPr>
-          <w:rFonts w:ascii="Roboto Mono" w:cs="Roboto Mono" w:eastAsia="Roboto Mono" w:hAnsi="Roboto Mono"/>
-          <w:color w:val="188038"/>
-          <w:sz w:val="18"/>
-          <w:szCs w:val="18"/>
-          <w:rtl w:val="0"/>
-        </w:rPr>
-        <w:t xml:space="preserve">hash</w:t>
-      </w:r>
-      <w:r>
-        <w:rPr>
-          <w:rFonts w:ascii="Roboto Mono" w:cs="Roboto Mono" w:eastAsia="Roboto Mono" w:hAnsi="Roboto Mono"/>
-          <w:sz w:val="18"/>
-          <w:szCs w:val="18"/>
-          <w:rtl w:val="0"/>
-        </w:rPr>
-        <w:t xml:space="preserve"> </w:t>
-      </w:r>
-      <w:r>
-        <w:rPr>
-          <w:rFonts w:ascii="Roboto Mono" w:cs="Roboto Mono" w:eastAsia="Roboto Mono" w:hAnsi="Roboto Mono"/>
-          <w:color w:val="188038"/>
-          <w:sz w:val="18"/>
-          <w:szCs w:val="18"/>
-          <w:rtl w:val="0"/>
-        </w:rPr>
-        <w:t xml:space="preserve">value:</w:t>
-      </w:r>
-      <w:r>
-        <w:rPr>
-          <w:rFonts w:ascii="Roboto Mono" w:cs="Roboto Mono" w:eastAsia="Roboto Mono" w:hAnsi="Roboto Mono"/>
-          <w:sz w:val="18"/>
-          <w:szCs w:val="18"/>
-          <w:rtl w:val="0"/>
-        </w:rPr>
-        <w:t xml:space="preserve"> </w:t>
-      </w:r>
-      <w:r>
-        <w:rPr>
-          <w:rFonts w:ascii="Roboto Mono" w:cs="Roboto Mono" w:eastAsia="Roboto Mono" w:hAnsi="Roboto Mono"/>
-          <w:color w:val="188038"/>
-          <w:sz w:val="18"/>
-          <w:szCs w:val="18"/>
-          <w:rtl w:val="0"/>
-        </w:rPr>
-        <w:t xml:space="preserve">1741989577</w:t>
-      </w:r>
-      <w:r>
-        <w:rPr>
-          <w:rtl w:val="0"/>
-        </w:rPr>
-      </w:r>
-    </w:p>
-    <w:p>
-      <w:pPr>
-        <w:rPr>
-          <w:rFonts w:ascii="Roboto Mono" w:cs="Roboto Mono" w:eastAsia="Roboto Mono" w:hAnsi="Roboto Mono"/>
-          <w:sz w:val="18"/>
-          <w:szCs w:val="18"/>
-        </w:rPr>
-      </w:pPr>
-      <w:r>
-        <w:rPr>
-          <w:rtl w:val="0"/>
-        </w:rPr>
-      </w:r>
-    </w:p>
-    <w:p>
-      <w:pPr>
-        <w:rPr>
-          <w:rFonts w:ascii="Roboto Mono" w:cs="Roboto Mono" w:eastAsia="Roboto Mono" w:hAnsi="Roboto Mono"/>
+    </w:p>
+    <w:p>
+      <w:pPr>
+        <w:rPr>
+          <w:rFonts w:ascii="Roboto Mono" w:cs="Roboto Mono" w:eastAsia="Roboto Mono" w:hAnsi="Roboto Mono"/>
+          <w:color w:val="188038"/>
+          <w:sz w:val="18"/>
+          <w:szCs w:val="18"/>
+        </w:rPr>
+      </w:pPr>
+      <w:r>
+        <w:rPr>
+          <w:rFonts w:ascii="Roboto Mono" w:cs="Roboto Mono" w:eastAsia="Roboto Mono" w:hAnsi="Roboto Mono"/>
+          <w:color w:val="188038"/>
+          <w:sz w:val="18"/>
+          <w:szCs w:val="18"/>
+          <w:rtl w:val="0"/>
+        </w:rPr>
+        <w:t xml:space="preserve">Plan hash value: 1741989577</w:t>
+      </w:r>
+    </w:p>
+    <w:p>
+      <w:pPr>
+        <w:rPr>
+          <w:rFonts w:ascii="Roboto Mono" w:cs="Roboto Mono" w:eastAsia="Roboto Mono" w:hAnsi="Roboto Mono"/>
+          <w:color w:val="188038"/>
+          <w:sz w:val="18"/>
+          <w:szCs w:val="18"/>
+        </w:rPr>
+      </w:pPr>
+      <w:r>
+        <w:rPr>
+          <w:rtl w:val="0"/>
+        </w:rPr>
+      </w:r>
+    </w:p>
+    <w:p>
+      <w:pPr>
+        <w:rPr>
+          <w:rFonts w:ascii="Roboto Mono" w:cs="Roboto Mono" w:eastAsia="Roboto Mono" w:hAnsi="Roboto Mono"/>
+          <w:color w:val="188038"/>
           <w:sz w:val="18"/>
           <w:szCs w:val="18"/>
         </w:rPr>
@@ -6825,306 +6539,32 @@
         </w:rPr>
         <w:t xml:space="preserve">------------------------------------------------------------------------------</w:t>
       </w:r>
-      <w:r>
-        <w:rPr>
-          <w:rtl w:val="0"/>
-        </w:rPr>
-      </w:r>
-    </w:p>
-    <w:p>
-      <w:pPr>
-        <w:rPr>
-          <w:rFonts w:ascii="Roboto Mono" w:cs="Roboto Mono" w:eastAsia="Roboto Mono" w:hAnsi="Roboto Mono"/>
-          <w:sz w:val="18"/>
-          <w:szCs w:val="18"/>
-        </w:rPr>
-      </w:pPr>
-      <w:r>
-        <w:rPr>
-          <w:rFonts w:ascii="Roboto Mono" w:cs="Roboto Mono" w:eastAsia="Roboto Mono" w:hAnsi="Roboto Mono"/>
-          <w:color w:val="188038"/>
-          <w:sz w:val="18"/>
-          <w:szCs w:val="18"/>
-          <w:rtl w:val="0"/>
-        </w:rPr>
-        <w:t xml:space="preserve">|</w:t>
-      </w:r>
-      <w:r>
-        <w:rPr>
-          <w:rFonts w:ascii="Roboto Mono" w:cs="Roboto Mono" w:eastAsia="Roboto Mono" w:hAnsi="Roboto Mono"/>
-          <w:sz w:val="18"/>
-          <w:szCs w:val="18"/>
-          <w:rtl w:val="0"/>
-        </w:rPr>
-        <w:t xml:space="preserve"> </w:t>
-      </w:r>
-      <w:r>
-        <w:rPr>
-          <w:rFonts w:ascii="Roboto Mono" w:cs="Roboto Mono" w:eastAsia="Roboto Mono" w:hAnsi="Roboto Mono"/>
-          <w:color w:val="188038"/>
-          <w:sz w:val="18"/>
-          <w:szCs w:val="18"/>
-          <w:rtl w:val="0"/>
-        </w:rPr>
-        <w:t xml:space="preserve">Id</w:t>
-      </w:r>
-      <w:r>
-        <w:rPr>
-          <w:rFonts w:ascii="Roboto Mono" w:cs="Roboto Mono" w:eastAsia="Roboto Mono" w:hAnsi="Roboto Mono"/>
-          <w:sz w:val="18"/>
-          <w:szCs w:val="18"/>
-          <w:rtl w:val="0"/>
-        </w:rPr>
-        <w:t xml:space="preserve">  </w:t>
-      </w:r>
-      <w:r>
-        <w:rPr>
-          <w:rFonts w:ascii="Roboto Mono" w:cs="Roboto Mono" w:eastAsia="Roboto Mono" w:hAnsi="Roboto Mono"/>
-          <w:color w:val="188038"/>
-          <w:sz w:val="18"/>
-          <w:szCs w:val="18"/>
-          <w:rtl w:val="0"/>
-        </w:rPr>
-        <w:t xml:space="preserve">|</w:t>
-      </w:r>
-      <w:r>
-        <w:rPr>
-          <w:rFonts w:ascii="Roboto Mono" w:cs="Roboto Mono" w:eastAsia="Roboto Mono" w:hAnsi="Roboto Mono"/>
-          <w:sz w:val="18"/>
-          <w:szCs w:val="18"/>
-          <w:rtl w:val="0"/>
-        </w:rPr>
-        <w:t xml:space="preserve"> </w:t>
-      </w:r>
-      <w:r>
-        <w:rPr>
-          <w:rFonts w:ascii="Roboto Mono" w:cs="Roboto Mono" w:eastAsia="Roboto Mono" w:hAnsi="Roboto Mono"/>
-          <w:color w:val="188038"/>
-          <w:sz w:val="18"/>
-          <w:szCs w:val="18"/>
-          <w:rtl w:val="0"/>
-        </w:rPr>
-        <w:t xml:space="preserve">Operation</w:t>
-      </w:r>
-      <w:r>
-        <w:rPr>
-          <w:rFonts w:ascii="Roboto Mono" w:cs="Roboto Mono" w:eastAsia="Roboto Mono" w:hAnsi="Roboto Mono"/>
-          <w:sz w:val="18"/>
-          <w:szCs w:val="18"/>
-          <w:rtl w:val="0"/>
-        </w:rPr>
-        <w:t xml:space="preserve">         </w:t>
-      </w:r>
-      <w:r>
-        <w:rPr>
-          <w:rFonts w:ascii="Roboto Mono" w:cs="Roboto Mono" w:eastAsia="Roboto Mono" w:hAnsi="Roboto Mono"/>
-          <w:color w:val="188038"/>
-          <w:sz w:val="18"/>
-          <w:szCs w:val="18"/>
-          <w:rtl w:val="0"/>
-        </w:rPr>
-        <w:t xml:space="preserve">|</w:t>
-      </w:r>
-      <w:r>
-        <w:rPr>
-          <w:rFonts w:ascii="Roboto Mono" w:cs="Roboto Mono" w:eastAsia="Roboto Mono" w:hAnsi="Roboto Mono"/>
-          <w:sz w:val="18"/>
-          <w:szCs w:val="18"/>
-          <w:rtl w:val="0"/>
-        </w:rPr>
-        <w:t xml:space="preserve"> </w:t>
-      </w:r>
-      <w:r>
-        <w:rPr>
-          <w:rFonts w:ascii="Roboto Mono" w:cs="Roboto Mono" w:eastAsia="Roboto Mono" w:hAnsi="Roboto Mono"/>
-          <w:color w:val="188038"/>
-          <w:sz w:val="18"/>
-          <w:szCs w:val="18"/>
-          <w:rtl w:val="0"/>
-        </w:rPr>
-        <w:t xml:space="preserve">Name</w:t>
-      </w:r>
-      <w:r>
-        <w:rPr>
-          <w:rFonts w:ascii="Roboto Mono" w:cs="Roboto Mono" w:eastAsia="Roboto Mono" w:hAnsi="Roboto Mono"/>
-          <w:sz w:val="18"/>
-          <w:szCs w:val="18"/>
-          <w:rtl w:val="0"/>
-        </w:rPr>
-        <w:t xml:space="preserve">     </w:t>
-      </w:r>
-      <w:r>
-        <w:rPr>
-          <w:rFonts w:ascii="Roboto Mono" w:cs="Roboto Mono" w:eastAsia="Roboto Mono" w:hAnsi="Roboto Mono"/>
-          <w:color w:val="188038"/>
-          <w:sz w:val="18"/>
-          <w:szCs w:val="18"/>
-          <w:rtl w:val="0"/>
-        </w:rPr>
-        <w:t xml:space="preserve">|</w:t>
-      </w:r>
-      <w:r>
-        <w:rPr>
-          <w:rFonts w:ascii="Roboto Mono" w:cs="Roboto Mono" w:eastAsia="Roboto Mono" w:hAnsi="Roboto Mono"/>
-          <w:sz w:val="18"/>
-          <w:szCs w:val="18"/>
-          <w:rtl w:val="0"/>
-        </w:rPr>
-        <w:t xml:space="preserve"> </w:t>
-      </w:r>
-      <w:r>
-        <w:rPr>
-          <w:rFonts w:ascii="Roboto Mono" w:cs="Roboto Mono" w:eastAsia="Roboto Mono" w:hAnsi="Roboto Mono"/>
-          <w:color w:val="188038"/>
-          <w:sz w:val="18"/>
-          <w:szCs w:val="18"/>
-          <w:rtl w:val="0"/>
-        </w:rPr>
-        <w:t xml:space="preserve">Rows</w:t>
-      </w:r>
-      <w:r>
-        <w:rPr>
-          <w:rFonts w:ascii="Roboto Mono" w:cs="Roboto Mono" w:eastAsia="Roboto Mono" w:hAnsi="Roboto Mono"/>
-          <w:sz w:val="18"/>
-          <w:szCs w:val="18"/>
-          <w:rtl w:val="0"/>
-        </w:rPr>
-        <w:t xml:space="preserve">  </w:t>
-      </w:r>
-      <w:r>
-        <w:rPr>
-          <w:rFonts w:ascii="Roboto Mono" w:cs="Roboto Mono" w:eastAsia="Roboto Mono" w:hAnsi="Roboto Mono"/>
-          <w:color w:val="188038"/>
-          <w:sz w:val="18"/>
-          <w:szCs w:val="18"/>
-          <w:rtl w:val="0"/>
-        </w:rPr>
-        <w:t xml:space="preserve">|</w:t>
-      </w:r>
-      <w:r>
-        <w:rPr>
-          <w:rFonts w:ascii="Roboto Mono" w:cs="Roboto Mono" w:eastAsia="Roboto Mono" w:hAnsi="Roboto Mono"/>
-          <w:sz w:val="18"/>
-          <w:szCs w:val="18"/>
-          <w:rtl w:val="0"/>
-        </w:rPr>
-        <w:t xml:space="preserve"> </w:t>
-      </w:r>
-      <w:r>
-        <w:rPr>
-          <w:rFonts w:ascii="Roboto Mono" w:cs="Roboto Mono" w:eastAsia="Roboto Mono" w:hAnsi="Roboto Mono"/>
-          <w:color w:val="188038"/>
-          <w:sz w:val="18"/>
-          <w:szCs w:val="18"/>
-          <w:rtl w:val="0"/>
-        </w:rPr>
-        <w:t xml:space="preserve">Bytes</w:t>
-      </w:r>
-      <w:r>
-        <w:rPr>
-          <w:rFonts w:ascii="Roboto Mono" w:cs="Roboto Mono" w:eastAsia="Roboto Mono" w:hAnsi="Roboto Mono"/>
-          <w:sz w:val="18"/>
-          <w:szCs w:val="18"/>
-          <w:rtl w:val="0"/>
-        </w:rPr>
-        <w:t xml:space="preserve"> </w:t>
-      </w:r>
-      <w:r>
-        <w:rPr>
-          <w:rFonts w:ascii="Roboto Mono" w:cs="Roboto Mono" w:eastAsia="Roboto Mono" w:hAnsi="Roboto Mono"/>
-          <w:color w:val="188038"/>
-          <w:sz w:val="18"/>
-          <w:szCs w:val="18"/>
-          <w:rtl w:val="0"/>
-        </w:rPr>
-        <w:t xml:space="preserve">|</w:t>
-      </w:r>
-      <w:r>
-        <w:rPr>
-          <w:rFonts w:ascii="Roboto Mono" w:cs="Roboto Mono" w:eastAsia="Roboto Mono" w:hAnsi="Roboto Mono"/>
-          <w:sz w:val="18"/>
-          <w:szCs w:val="18"/>
-          <w:rtl w:val="0"/>
-        </w:rPr>
-        <w:t xml:space="preserve"> </w:t>
-      </w:r>
-      <w:r>
-        <w:rPr>
-          <w:rFonts w:ascii="Roboto Mono" w:cs="Roboto Mono" w:eastAsia="Roboto Mono" w:hAnsi="Roboto Mono"/>
-          <w:color w:val="188038"/>
-          <w:sz w:val="18"/>
-          <w:szCs w:val="18"/>
-          <w:rtl w:val="0"/>
-        </w:rPr>
-        <w:t xml:space="preserve">Cost</w:t>
-      </w:r>
-      <w:r>
-        <w:rPr>
-          <w:rFonts w:ascii="Roboto Mono" w:cs="Roboto Mono" w:eastAsia="Roboto Mono" w:hAnsi="Roboto Mono"/>
-          <w:sz w:val="18"/>
-          <w:szCs w:val="18"/>
-          <w:rtl w:val="0"/>
-        </w:rPr>
-        <w:t xml:space="preserve"> </w:t>
-      </w:r>
-      <w:r>
-        <w:rPr>
-          <w:rFonts w:ascii="Roboto Mono" w:cs="Roboto Mono" w:eastAsia="Roboto Mono" w:hAnsi="Roboto Mono"/>
-          <w:color w:val="188038"/>
-          <w:sz w:val="18"/>
-          <w:szCs w:val="18"/>
-          <w:rtl w:val="0"/>
-        </w:rPr>
-        <w:t xml:space="preserve">(%CPU)|</w:t>
-      </w:r>
-      <w:r>
-        <w:rPr>
-          <w:rFonts w:ascii="Roboto Mono" w:cs="Roboto Mono" w:eastAsia="Roboto Mono" w:hAnsi="Roboto Mono"/>
-          <w:sz w:val="18"/>
-          <w:szCs w:val="18"/>
-          <w:rtl w:val="0"/>
-        </w:rPr>
-        <w:t xml:space="preserve"> </w:t>
-      </w:r>
-      <w:r>
-        <w:rPr>
-          <w:rFonts w:ascii="Roboto Mono" w:cs="Roboto Mono" w:eastAsia="Roboto Mono" w:hAnsi="Roboto Mono"/>
-          <w:color w:val="188038"/>
-          <w:sz w:val="18"/>
-          <w:szCs w:val="18"/>
-          <w:rtl w:val="0"/>
-        </w:rPr>
-        <w:t xml:space="preserve">Time</w:t>
-      </w:r>
-      <w:r>
-        <w:rPr>
-          <w:rFonts w:ascii="Roboto Mono" w:cs="Roboto Mono" w:eastAsia="Roboto Mono" w:hAnsi="Roboto Mono"/>
-          <w:sz w:val="18"/>
-          <w:szCs w:val="18"/>
-          <w:rtl w:val="0"/>
-        </w:rPr>
-        <w:t xml:space="preserve">     </w:t>
-      </w:r>
-      <w:r>
-        <w:rPr>
-          <w:rFonts w:ascii="Roboto Mono" w:cs="Roboto Mono" w:eastAsia="Roboto Mono" w:hAnsi="Roboto Mono"/>
-          <w:color w:val="188038"/>
-          <w:sz w:val="18"/>
-          <w:szCs w:val="18"/>
-          <w:rtl w:val="0"/>
-        </w:rPr>
-        <w:t xml:space="preserve">|</w:t>
-      </w:r>
-      <w:r>
-        <w:rPr>
-          <w:rtl w:val="0"/>
-        </w:rPr>
-      </w:r>
-    </w:p>
-    <w:p>
-      <w:pPr>
-        <w:rPr>
-          <w:rFonts w:ascii="Roboto Mono" w:cs="Roboto Mono" w:eastAsia="Roboto Mono" w:hAnsi="Roboto Mono"/>
+    </w:p>
+    <w:p>
+      <w:pPr>
+        <w:rPr>
+          <w:rFonts w:ascii="Roboto Mono" w:cs="Roboto Mono" w:eastAsia="Roboto Mono" w:hAnsi="Roboto Mono"/>
+          <w:color w:val="188038"/>
+          <w:sz w:val="18"/>
+          <w:szCs w:val="18"/>
+        </w:rPr>
+      </w:pPr>
+      <w:r>
+        <w:rPr>
+          <w:rFonts w:ascii="Roboto Mono" w:cs="Roboto Mono" w:eastAsia="Roboto Mono" w:hAnsi="Roboto Mono"/>
+          <w:color w:val="188038"/>
+          <w:sz w:val="18"/>
+          <w:szCs w:val="18"/>
+          <w:rtl w:val="0"/>
+        </w:rPr>
+        <w:t xml:space="preserve">| Id  | Operation         | Name     | Rows  | Bytes | Cost (%CPU)| Time     |</w:t>
+      </w:r>
+    </w:p>
+    <w:p>
+      <w:pPr>
+        <w:rPr>
+          <w:rFonts w:ascii="Roboto Mono" w:cs="Roboto Mono" w:eastAsia="Roboto Mono" w:hAnsi="Roboto Mono"/>
+          <w:color w:val="188038"/>
           <w:sz w:val="18"/>
           <w:szCs w:val="18"/>
         </w:rPr>
@@ -7139,539 +6579,52 @@
         </w:rPr>
         <w:t xml:space="preserve">------------------------------------------------------------------------------</w:t>
       </w:r>
-      <w:r>
-        <w:rPr>
-          <w:rtl w:val="0"/>
-        </w:rPr>
-      </w:r>
-    </w:p>
-    <w:p>
-      <w:pPr>
-        <w:rPr>
-          <w:rFonts w:ascii="Roboto Mono" w:cs="Roboto Mono" w:eastAsia="Roboto Mono" w:hAnsi="Roboto Mono"/>
-          <w:sz w:val="18"/>
-          <w:szCs w:val="18"/>
-        </w:rPr>
-      </w:pPr>
-      <w:r>
-        <w:rPr>
-          <w:rFonts w:ascii="Roboto Mono" w:cs="Roboto Mono" w:eastAsia="Roboto Mono" w:hAnsi="Roboto Mono"/>
-          <w:color w:val="188038"/>
-          <w:sz w:val="18"/>
-          <w:szCs w:val="18"/>
-          <w:rtl w:val="0"/>
-        </w:rPr>
-        <w:t xml:space="preserve">|</w:t>
-      </w:r>
-      <w:r>
-        <w:rPr>
-          <w:rFonts w:ascii="Roboto Mono" w:cs="Roboto Mono" w:eastAsia="Roboto Mono" w:hAnsi="Roboto Mono"/>
-          <w:sz w:val="18"/>
-          <w:szCs w:val="18"/>
-          <w:rtl w:val="0"/>
-        </w:rPr>
-        <w:t xml:space="preserve">   </w:t>
-      </w:r>
-      <w:r>
-        <w:rPr>
-          <w:rFonts w:ascii="Roboto Mono" w:cs="Roboto Mono" w:eastAsia="Roboto Mono" w:hAnsi="Roboto Mono"/>
-          <w:color w:val="188038"/>
-          <w:sz w:val="18"/>
-          <w:szCs w:val="18"/>
-          <w:rtl w:val="0"/>
-        </w:rPr>
-        <w:t xml:space="preserve">0</w:t>
-      </w:r>
-      <w:r>
-        <w:rPr>
-          <w:rFonts w:ascii="Roboto Mono" w:cs="Roboto Mono" w:eastAsia="Roboto Mono" w:hAnsi="Roboto Mono"/>
-          <w:sz w:val="18"/>
-          <w:szCs w:val="18"/>
-          <w:rtl w:val="0"/>
-        </w:rPr>
-        <w:t xml:space="preserve"> </w:t>
-      </w:r>
-      <w:r>
-        <w:rPr>
-          <w:rFonts w:ascii="Roboto Mono" w:cs="Roboto Mono" w:eastAsia="Roboto Mono" w:hAnsi="Roboto Mono"/>
-          <w:color w:val="188038"/>
-          <w:sz w:val="18"/>
-          <w:szCs w:val="18"/>
-          <w:rtl w:val="0"/>
-        </w:rPr>
-        <w:t xml:space="preserve">|</w:t>
-      </w:r>
-      <w:r>
-        <w:rPr>
-          <w:rFonts w:ascii="Roboto Mono" w:cs="Roboto Mono" w:eastAsia="Roboto Mono" w:hAnsi="Roboto Mono"/>
-          <w:sz w:val="18"/>
-          <w:szCs w:val="18"/>
-          <w:rtl w:val="0"/>
-        </w:rPr>
-        <w:t xml:space="preserve"> </w:t>
-      </w:r>
-      <w:r>
-        <w:rPr>
-          <w:rFonts w:ascii="Roboto Mono" w:cs="Roboto Mono" w:eastAsia="Roboto Mono" w:hAnsi="Roboto Mono"/>
-          <w:color w:val="188038"/>
-          <w:sz w:val="18"/>
-          <w:szCs w:val="18"/>
-          <w:rtl w:val="0"/>
-        </w:rPr>
-        <w:t xml:space="preserve">SELECT</w:t>
-      </w:r>
-      <w:r>
-        <w:rPr>
-          <w:rFonts w:ascii="Roboto Mono" w:cs="Roboto Mono" w:eastAsia="Roboto Mono" w:hAnsi="Roboto Mono"/>
-          <w:sz w:val="18"/>
-          <w:szCs w:val="18"/>
-          <w:rtl w:val="0"/>
-        </w:rPr>
-        <w:t xml:space="preserve"> </w:t>
-      </w:r>
-      <w:r>
-        <w:rPr>
-          <w:rFonts w:ascii="Roboto Mono" w:cs="Roboto Mono" w:eastAsia="Roboto Mono" w:hAnsi="Roboto Mono"/>
-          <w:color w:val="188038"/>
-          <w:sz w:val="18"/>
-          <w:szCs w:val="18"/>
-          <w:rtl w:val="0"/>
-        </w:rPr>
-        <w:t xml:space="preserve">STATEMENT</w:t>
-      </w:r>
-      <w:r>
-        <w:rPr>
-          <w:rFonts w:ascii="Roboto Mono" w:cs="Roboto Mono" w:eastAsia="Roboto Mono" w:hAnsi="Roboto Mono"/>
-          <w:sz w:val="18"/>
-          <w:szCs w:val="18"/>
-          <w:rtl w:val="0"/>
-        </w:rPr>
-        <w:t xml:space="preserve">  </w:t>
-      </w:r>
-      <w:r>
-        <w:rPr>
-          <w:rFonts w:ascii="Roboto Mono" w:cs="Roboto Mono" w:eastAsia="Roboto Mono" w:hAnsi="Roboto Mono"/>
-          <w:color w:val="188038"/>
-          <w:sz w:val="18"/>
-          <w:szCs w:val="18"/>
-          <w:rtl w:val="0"/>
-        </w:rPr>
-        <w:t xml:space="preserve">|</w:t>
-      </w:r>
-      <w:r>
-        <w:rPr>
-          <w:rFonts w:ascii="Roboto Mono" w:cs="Roboto Mono" w:eastAsia="Roboto Mono" w:hAnsi="Roboto Mono"/>
-          <w:sz w:val="18"/>
-          <w:szCs w:val="18"/>
-          <w:rtl w:val="0"/>
-        </w:rPr>
-        <w:t xml:space="preserve">          </w:t>
-      </w:r>
-      <w:r>
-        <w:rPr>
-          <w:rFonts w:ascii="Roboto Mono" w:cs="Roboto Mono" w:eastAsia="Roboto Mono" w:hAnsi="Roboto Mono"/>
-          <w:color w:val="188038"/>
-          <w:sz w:val="18"/>
-          <w:szCs w:val="18"/>
-          <w:rtl w:val="0"/>
-        </w:rPr>
-        <w:t xml:space="preserve">|</w:t>
-      </w:r>
-      <w:r>
-        <w:rPr>
-          <w:rFonts w:ascii="Roboto Mono" w:cs="Roboto Mono" w:eastAsia="Roboto Mono" w:hAnsi="Roboto Mono"/>
-          <w:sz w:val="18"/>
-          <w:szCs w:val="18"/>
-          <w:rtl w:val="0"/>
-        </w:rPr>
-        <w:t xml:space="preserve">   </w:t>
-      </w:r>
-      <w:r>
-        <w:rPr>
-          <w:rFonts w:ascii="Roboto Mono" w:cs="Roboto Mono" w:eastAsia="Roboto Mono" w:hAnsi="Roboto Mono"/>
-          <w:color w:val="188038"/>
-          <w:sz w:val="18"/>
-          <w:szCs w:val="18"/>
-          <w:rtl w:val="0"/>
-        </w:rPr>
-        <w:t xml:space="preserve">249K|</w:t>
-      </w:r>
-      <w:r>
-        <w:rPr>
-          <w:rFonts w:ascii="Roboto Mono" w:cs="Roboto Mono" w:eastAsia="Roboto Mono" w:hAnsi="Roboto Mono"/>
-          <w:sz w:val="18"/>
-          <w:szCs w:val="18"/>
-          <w:rtl w:val="0"/>
-        </w:rPr>
-        <w:t xml:space="preserve">   </w:t>
-      </w:r>
-      <w:r>
-        <w:rPr>
-          <w:rFonts w:ascii="Roboto Mono" w:cs="Roboto Mono" w:eastAsia="Roboto Mono" w:hAnsi="Roboto Mono"/>
-          <w:color w:val="188038"/>
-          <w:sz w:val="18"/>
-          <w:szCs w:val="18"/>
-          <w:rtl w:val="0"/>
-        </w:rPr>
-        <w:t xml:space="preserve">234M|</w:t>
-      </w:r>
-      <w:r>
-        <w:rPr>
-          <w:rFonts w:ascii="Roboto Mono" w:cs="Roboto Mono" w:eastAsia="Roboto Mono" w:hAnsi="Roboto Mono"/>
-          <w:sz w:val="18"/>
-          <w:szCs w:val="18"/>
-          <w:rtl w:val="0"/>
-        </w:rPr>
-        <w:t xml:space="preserve">  </w:t>
-      </w:r>
-      <w:r>
-        <w:rPr>
-          <w:rFonts w:ascii="Roboto Mono" w:cs="Roboto Mono" w:eastAsia="Roboto Mono" w:hAnsi="Roboto Mono"/>
-          <w:color w:val="188038"/>
-          <w:sz w:val="18"/>
-          <w:szCs w:val="18"/>
-          <w:rtl w:val="0"/>
-        </w:rPr>
-        <w:t xml:space="preserve">2055</w:t>
-      </w:r>
-      <w:r>
-        <w:rPr>
-          <w:rFonts w:ascii="Roboto Mono" w:cs="Roboto Mono" w:eastAsia="Roboto Mono" w:hAnsi="Roboto Mono"/>
-          <w:sz w:val="18"/>
-          <w:szCs w:val="18"/>
-          <w:rtl w:val="0"/>
-        </w:rPr>
-        <w:t xml:space="preserve">   </w:t>
-      </w:r>
-      <w:r>
-        <w:rPr>
-          <w:rFonts w:ascii="Roboto Mono" w:cs="Roboto Mono" w:eastAsia="Roboto Mono" w:hAnsi="Roboto Mono"/>
-          <w:color w:val="188038"/>
-          <w:sz w:val="18"/>
-          <w:szCs w:val="18"/>
-          <w:rtl w:val="0"/>
-        </w:rPr>
-        <w:t xml:space="preserve">(1)|</w:t>
-      </w:r>
-      <w:r>
-        <w:rPr>
-          <w:rFonts w:ascii="Roboto Mono" w:cs="Roboto Mono" w:eastAsia="Roboto Mono" w:hAnsi="Roboto Mono"/>
-          <w:sz w:val="18"/>
-          <w:szCs w:val="18"/>
-          <w:rtl w:val="0"/>
-        </w:rPr>
-        <w:t xml:space="preserve"> </w:t>
-      </w:r>
-      <w:r>
-        <w:rPr>
-          <w:rFonts w:ascii="Roboto Mono" w:cs="Roboto Mono" w:eastAsia="Roboto Mono" w:hAnsi="Roboto Mono"/>
-          <w:color w:val="188038"/>
-          <w:sz w:val="18"/>
-          <w:szCs w:val="18"/>
-          <w:rtl w:val="0"/>
-        </w:rPr>
-        <w:t xml:space="preserve">00:00:01</w:t>
-      </w:r>
-      <w:r>
-        <w:rPr>
-          <w:rFonts w:ascii="Roboto Mono" w:cs="Roboto Mono" w:eastAsia="Roboto Mono" w:hAnsi="Roboto Mono"/>
-          <w:sz w:val="18"/>
-          <w:szCs w:val="18"/>
-          <w:rtl w:val="0"/>
-        </w:rPr>
-        <w:t xml:space="preserve"> </w:t>
-      </w:r>
-      <w:r>
-        <w:rPr>
-          <w:rFonts w:ascii="Roboto Mono" w:cs="Roboto Mono" w:eastAsia="Roboto Mono" w:hAnsi="Roboto Mono"/>
-          <w:color w:val="188038"/>
-          <w:sz w:val="18"/>
-          <w:szCs w:val="18"/>
-          <w:rtl w:val="0"/>
-        </w:rPr>
-        <w:t xml:space="preserve">|</w:t>
-      </w:r>
-      <w:r>
-        <w:rPr>
-          <w:rtl w:val="0"/>
-        </w:rPr>
-      </w:r>
-    </w:p>
-    <w:p>
-      <w:pPr>
-        <w:rPr>
-          <w:rFonts w:ascii="Roboto Mono" w:cs="Roboto Mono" w:eastAsia="Roboto Mono" w:hAnsi="Roboto Mono"/>
-          <w:sz w:val="18"/>
-          <w:szCs w:val="18"/>
-        </w:rPr>
-      </w:pPr>
-      <w:r>
-        <w:rPr>
-          <w:rFonts w:ascii="Roboto Mono" w:cs="Roboto Mono" w:eastAsia="Roboto Mono" w:hAnsi="Roboto Mono"/>
-          <w:color w:val="188038"/>
-          <w:sz w:val="18"/>
-          <w:szCs w:val="18"/>
-          <w:rtl w:val="0"/>
-        </w:rPr>
-        <w:t xml:space="preserve">|</w:t>
-      </w:r>
-      <w:r>
-        <w:rPr>
-          <w:rFonts w:ascii="Roboto Mono" w:cs="Roboto Mono" w:eastAsia="Roboto Mono" w:hAnsi="Roboto Mono"/>
-          <w:sz w:val="18"/>
-          <w:szCs w:val="18"/>
-          <w:rtl w:val="0"/>
-        </w:rPr>
-        <w:t xml:space="preserve">   </w:t>
-      </w:r>
-      <w:r>
-        <w:rPr>
-          <w:rFonts w:ascii="Roboto Mono" w:cs="Roboto Mono" w:eastAsia="Roboto Mono" w:hAnsi="Roboto Mono"/>
-          <w:color w:val="188038"/>
-          <w:sz w:val="18"/>
-          <w:szCs w:val="18"/>
-          <w:rtl w:val="0"/>
-        </w:rPr>
-        <w:t xml:space="preserve">1</w:t>
-      </w:r>
-      <w:r>
-        <w:rPr>
-          <w:rFonts w:ascii="Roboto Mono" w:cs="Roboto Mono" w:eastAsia="Roboto Mono" w:hAnsi="Roboto Mono"/>
-          <w:sz w:val="18"/>
-          <w:szCs w:val="18"/>
-          <w:rtl w:val="0"/>
-        </w:rPr>
-        <w:t xml:space="preserve"> </w:t>
-      </w:r>
-      <w:r>
-        <w:rPr>
-          <w:rFonts w:ascii="Roboto Mono" w:cs="Roboto Mono" w:eastAsia="Roboto Mono" w:hAnsi="Roboto Mono"/>
-          <w:color w:val="188038"/>
-          <w:sz w:val="18"/>
-          <w:szCs w:val="18"/>
-          <w:rtl w:val="0"/>
-        </w:rPr>
-        <w:t xml:space="preserve">|</w:t>
-      </w:r>
-      <w:r>
-        <w:rPr>
-          <w:rFonts w:ascii="Roboto Mono" w:cs="Roboto Mono" w:eastAsia="Roboto Mono" w:hAnsi="Roboto Mono"/>
-          <w:sz w:val="18"/>
-          <w:szCs w:val="18"/>
-          <w:rtl w:val="0"/>
-        </w:rPr>
-        <w:t xml:space="preserve">  </w:t>
-      </w:r>
-      <w:r>
-        <w:rPr>
-          <w:rFonts w:ascii="Roboto Mono" w:cs="Roboto Mono" w:eastAsia="Roboto Mono" w:hAnsi="Roboto Mono"/>
-          <w:color w:val="188038"/>
-          <w:sz w:val="18"/>
-          <w:szCs w:val="18"/>
-          <w:rtl w:val="0"/>
-        </w:rPr>
-        <w:t xml:space="preserve">TABLE</w:t>
-      </w:r>
-      <w:r>
-        <w:rPr>
-          <w:rFonts w:ascii="Roboto Mono" w:cs="Roboto Mono" w:eastAsia="Roboto Mono" w:hAnsi="Roboto Mono"/>
-          <w:sz w:val="18"/>
-          <w:szCs w:val="18"/>
-          <w:rtl w:val="0"/>
-        </w:rPr>
-        <w:t xml:space="preserve"> </w:t>
-      </w:r>
-      <w:r>
-        <w:rPr>
-          <w:rFonts w:ascii="Roboto Mono" w:cs="Roboto Mono" w:eastAsia="Roboto Mono" w:hAnsi="Roboto Mono"/>
-          <w:color w:val="188038"/>
-          <w:sz w:val="18"/>
-          <w:szCs w:val="18"/>
-          <w:rtl w:val="0"/>
-        </w:rPr>
-        <w:t xml:space="preserve">ACCESS</w:t>
-      </w:r>
-      <w:r>
-        <w:rPr>
-          <w:rFonts w:ascii="Roboto Mono" w:cs="Roboto Mono" w:eastAsia="Roboto Mono" w:hAnsi="Roboto Mono"/>
-          <w:sz w:val="18"/>
-          <w:szCs w:val="18"/>
-          <w:rtl w:val="0"/>
-        </w:rPr>
-        <w:t xml:space="preserve"> </w:t>
-      </w:r>
-      <w:r>
-        <w:rPr>
-          <w:rFonts w:ascii="Roboto Mono" w:cs="Roboto Mono" w:eastAsia="Roboto Mono" w:hAnsi="Roboto Mono"/>
-          <w:color w:val="188038"/>
-          <w:sz w:val="18"/>
-          <w:szCs w:val="18"/>
-          <w:rtl w:val="0"/>
-        </w:rPr>
-        <w:t xml:space="preserve">FULL|</w:t>
-      </w:r>
-      <w:r>
-        <w:rPr>
-          <w:rFonts w:ascii="Roboto Mono" w:cs="Roboto Mono" w:eastAsia="Roboto Mono" w:hAnsi="Roboto Mono"/>
-          <w:sz w:val="18"/>
-          <w:szCs w:val="18"/>
-          <w:rtl w:val="0"/>
-        </w:rPr>
-        <w:t xml:space="preserve"> </w:t>
-      </w:r>
-      <w:r>
-        <w:rPr>
-          <w:rFonts w:ascii="Roboto Mono" w:cs="Roboto Mono" w:eastAsia="Roboto Mono" w:hAnsi="Roboto Mono"/>
-          <w:color w:val="188038"/>
-          <w:sz w:val="18"/>
-          <w:szCs w:val="18"/>
-          <w:rtl w:val="0"/>
-        </w:rPr>
-        <w:t xml:space="preserve">EDITIONS</w:t>
-      </w:r>
-      <w:r>
-        <w:rPr>
-          <w:rFonts w:ascii="Roboto Mono" w:cs="Roboto Mono" w:eastAsia="Roboto Mono" w:hAnsi="Roboto Mono"/>
-          <w:sz w:val="18"/>
-          <w:szCs w:val="18"/>
-          <w:rtl w:val="0"/>
-        </w:rPr>
-        <w:t xml:space="preserve"> </w:t>
-      </w:r>
-      <w:r>
-        <w:rPr>
-          <w:rFonts w:ascii="Roboto Mono" w:cs="Roboto Mono" w:eastAsia="Roboto Mono" w:hAnsi="Roboto Mono"/>
-          <w:color w:val="188038"/>
-          <w:sz w:val="18"/>
-          <w:szCs w:val="18"/>
-          <w:rtl w:val="0"/>
-        </w:rPr>
-        <w:t xml:space="preserve">|</w:t>
-      </w:r>
-      <w:r>
-        <w:rPr>
-          <w:rFonts w:ascii="Roboto Mono" w:cs="Roboto Mono" w:eastAsia="Roboto Mono" w:hAnsi="Roboto Mono"/>
-          <w:sz w:val="18"/>
-          <w:szCs w:val="18"/>
-          <w:rtl w:val="0"/>
-        </w:rPr>
-        <w:t xml:space="preserve">   </w:t>
-      </w:r>
-      <w:r>
-        <w:rPr>
-          <w:rFonts w:ascii="Roboto Mono" w:cs="Roboto Mono" w:eastAsia="Roboto Mono" w:hAnsi="Roboto Mono"/>
-          <w:color w:val="188038"/>
-          <w:sz w:val="18"/>
-          <w:szCs w:val="18"/>
-          <w:rtl w:val="0"/>
-        </w:rPr>
-        <w:t xml:space="preserve">249K|</w:t>
-      </w:r>
-      <w:r>
-        <w:rPr>
-          <w:rFonts w:ascii="Roboto Mono" w:cs="Roboto Mono" w:eastAsia="Roboto Mono" w:hAnsi="Roboto Mono"/>
-          <w:sz w:val="18"/>
-          <w:szCs w:val="18"/>
-          <w:rtl w:val="0"/>
-        </w:rPr>
-        <w:t xml:space="preserve">   </w:t>
-      </w:r>
-      <w:r>
-        <w:rPr>
-          <w:rFonts w:ascii="Roboto Mono" w:cs="Roboto Mono" w:eastAsia="Roboto Mono" w:hAnsi="Roboto Mono"/>
-          <w:color w:val="188038"/>
-          <w:sz w:val="18"/>
-          <w:szCs w:val="18"/>
-          <w:rtl w:val="0"/>
-        </w:rPr>
-        <w:t xml:space="preserve">234M|</w:t>
-      </w:r>
-      <w:r>
-        <w:rPr>
-          <w:rFonts w:ascii="Roboto Mono" w:cs="Roboto Mono" w:eastAsia="Roboto Mono" w:hAnsi="Roboto Mono"/>
-          <w:sz w:val="18"/>
-          <w:szCs w:val="18"/>
-          <w:rtl w:val="0"/>
-        </w:rPr>
-        <w:t xml:space="preserve">  </w:t>
-      </w:r>
-      <w:r>
-        <w:rPr>
-          <w:rFonts w:ascii="Roboto Mono" w:cs="Roboto Mono" w:eastAsia="Roboto Mono" w:hAnsi="Roboto Mono"/>
-          <w:color w:val="188038"/>
-          <w:sz w:val="18"/>
-          <w:szCs w:val="18"/>
-          <w:rtl w:val="0"/>
-        </w:rPr>
-        <w:t xml:space="preserve">2055</w:t>
-      </w:r>
-      <w:r>
-        <w:rPr>
-          <w:rFonts w:ascii="Roboto Mono" w:cs="Roboto Mono" w:eastAsia="Roboto Mono" w:hAnsi="Roboto Mono"/>
-          <w:sz w:val="18"/>
-          <w:szCs w:val="18"/>
-          <w:rtl w:val="0"/>
-        </w:rPr>
-        <w:t xml:space="preserve">   </w:t>
-      </w:r>
-      <w:r>
-        <w:rPr>
-          <w:rFonts w:ascii="Roboto Mono" w:cs="Roboto Mono" w:eastAsia="Roboto Mono" w:hAnsi="Roboto Mono"/>
-          <w:color w:val="188038"/>
-          <w:sz w:val="18"/>
-          <w:szCs w:val="18"/>
-          <w:rtl w:val="0"/>
-        </w:rPr>
-        <w:t xml:space="preserve">(1)|</w:t>
-      </w:r>
-      <w:r>
-        <w:rPr>
-          <w:rFonts w:ascii="Roboto Mono" w:cs="Roboto Mono" w:eastAsia="Roboto Mono" w:hAnsi="Roboto Mono"/>
-          <w:sz w:val="18"/>
-          <w:szCs w:val="18"/>
-          <w:rtl w:val="0"/>
-        </w:rPr>
-        <w:t xml:space="preserve"> </w:t>
-      </w:r>
-      <w:r>
-        <w:rPr>
-          <w:rFonts w:ascii="Roboto Mono" w:cs="Roboto Mono" w:eastAsia="Roboto Mono" w:hAnsi="Roboto Mono"/>
-          <w:color w:val="188038"/>
-          <w:sz w:val="18"/>
-          <w:szCs w:val="18"/>
-          <w:rtl w:val="0"/>
-        </w:rPr>
-        <w:t xml:space="preserve">00:00:01</w:t>
-      </w:r>
-      <w:r>
-        <w:rPr>
-          <w:rFonts w:ascii="Roboto Mono" w:cs="Roboto Mono" w:eastAsia="Roboto Mono" w:hAnsi="Roboto Mono"/>
-          <w:sz w:val="18"/>
-          <w:szCs w:val="18"/>
-          <w:rtl w:val="0"/>
-        </w:rPr>
-        <w:t xml:space="preserve"> </w:t>
-      </w:r>
-      <w:r>
-        <w:rPr>
-          <w:rFonts w:ascii="Roboto Mono" w:cs="Roboto Mono" w:eastAsia="Roboto Mono" w:hAnsi="Roboto Mono"/>
-          <w:color w:val="188038"/>
-          <w:sz w:val="18"/>
-          <w:szCs w:val="18"/>
-          <w:rtl w:val="0"/>
-        </w:rPr>
-        <w:t xml:space="preserve">|</w:t>
-      </w:r>
-      <w:r>
-        <w:rPr>
-          <w:rtl w:val="0"/>
-        </w:rPr>
-      </w:r>
-    </w:p>
-    <w:p>
-      <w:pPr>
-        <w:rPr>
-          <w:rFonts w:ascii="Roboto Mono" w:cs="Roboto Mono" w:eastAsia="Roboto Mono" w:hAnsi="Roboto Mono"/>
+    </w:p>
+    <w:p>
+      <w:pPr>
+        <w:rPr>
+          <w:rFonts w:ascii="Roboto Mono" w:cs="Roboto Mono" w:eastAsia="Roboto Mono" w:hAnsi="Roboto Mono"/>
+          <w:color w:val="188038"/>
+          <w:sz w:val="18"/>
+          <w:szCs w:val="18"/>
+        </w:rPr>
+      </w:pPr>
+      <w:r>
+        <w:rPr>
+          <w:rFonts w:ascii="Roboto Mono" w:cs="Roboto Mono" w:eastAsia="Roboto Mono" w:hAnsi="Roboto Mono"/>
+          <w:color w:val="188038"/>
+          <w:sz w:val="18"/>
+          <w:szCs w:val="18"/>
+          <w:rtl w:val="0"/>
+        </w:rPr>
+        <w:t xml:space="preserve">|   0 | SELECT STATEMENT  |          |   241K|    49M|  2093   (1)| 00:00:01 |</w:t>
+      </w:r>
+    </w:p>
+    <w:p>
+      <w:pPr>
+        <w:rPr>
+          <w:rFonts w:ascii="Roboto Mono" w:cs="Roboto Mono" w:eastAsia="Roboto Mono" w:hAnsi="Roboto Mono"/>
+          <w:color w:val="188038"/>
+          <w:sz w:val="18"/>
+          <w:szCs w:val="18"/>
+        </w:rPr>
+      </w:pPr>
+      <w:r>
+        <w:rPr>
+          <w:rFonts w:ascii="Roboto Mono" w:cs="Roboto Mono" w:eastAsia="Roboto Mono" w:hAnsi="Roboto Mono"/>
+          <w:color w:val="188038"/>
+          <w:sz w:val="18"/>
+          <w:szCs w:val="18"/>
+          <w:rtl w:val="0"/>
+        </w:rPr>
+        <w:t xml:space="preserve">|   1 |  TABLE ACCESS FULL| EDITIONS |   241K|    49M|  2093   (1)| 00:00:01 |</w:t>
+      </w:r>
+    </w:p>
+    <w:p>
+      <w:pPr>
+        <w:rPr>
+          <w:rFonts w:ascii="Roboto Mono" w:cs="Roboto Mono" w:eastAsia="Roboto Mono" w:hAnsi="Roboto Mono"/>
+          <w:color w:val="188038"/>
           <w:sz w:val="18"/>
           <w:szCs w:val="18"/>
         </w:rPr>
@@ -7686,253 +6639,42 @@
         </w:rPr>
         <w:t xml:space="preserve">------------------------------------------------------------------------------</w:t>
       </w:r>
-      <w:r>
-        <w:rPr>
-          <w:rtl w:val="0"/>
-        </w:rPr>
-      </w:r>
-    </w:p>
-    <w:p>
-      <w:pPr>
-        <w:rPr>
-          <w:rFonts w:ascii="Roboto Mono" w:cs="Roboto Mono" w:eastAsia="Roboto Mono" w:hAnsi="Roboto Mono"/>
-          <w:sz w:val="18"/>
-          <w:szCs w:val="18"/>
-        </w:rPr>
-      </w:pPr>
-      <w:r>
-        <w:rPr>
-          <w:rtl w:val="0"/>
-        </w:rPr>
-      </w:r>
-    </w:p>
-    <w:p>
-      <w:pPr>
-        <w:rPr>
-          <w:rFonts w:ascii="Roboto Mono" w:cs="Roboto Mono" w:eastAsia="Roboto Mono" w:hAnsi="Roboto Mono"/>
-          <w:sz w:val="18"/>
-          <w:szCs w:val="18"/>
-        </w:rPr>
-      </w:pPr>
-      <w:r>
-        <w:rPr>
-          <w:rFonts w:ascii="Roboto Mono" w:cs="Roboto Mono" w:eastAsia="Roboto Mono" w:hAnsi="Roboto Mono"/>
-          <w:color w:val="188038"/>
-          <w:sz w:val="18"/>
-          <w:szCs w:val="18"/>
-          <w:rtl w:val="0"/>
-        </w:rPr>
-        <w:t xml:space="preserve">Note</w:t>
-      </w:r>
-      <w:r>
-        <w:rPr>
-          <w:rtl w:val="0"/>
-        </w:rPr>
-      </w:r>
-    </w:p>
-    <w:p>
-      <w:pPr>
-        <w:rPr>
-          <w:rFonts w:ascii="Roboto Mono" w:cs="Roboto Mono" w:eastAsia="Roboto Mono" w:hAnsi="Roboto Mono"/>
-          <w:sz w:val="18"/>
-          <w:szCs w:val="18"/>
-        </w:rPr>
-      </w:pPr>
-      <w:r>
-        <w:rPr>
-          <w:rFonts w:ascii="Roboto Mono" w:cs="Roboto Mono" w:eastAsia="Roboto Mono" w:hAnsi="Roboto Mono"/>
-          <w:color w:val="188038"/>
-          <w:sz w:val="18"/>
-          <w:szCs w:val="18"/>
-          <w:rtl w:val="0"/>
-        </w:rPr>
-        <w:t xml:space="preserve">-----</w:t>
-      </w:r>
-      <w:r>
-        <w:rPr>
-          <w:rtl w:val="0"/>
-        </w:rPr>
-      </w:r>
-    </w:p>
-    <w:p>
-      <w:pPr>
-        <w:rPr>
-          <w:rFonts w:ascii="Roboto Mono" w:cs="Roboto Mono" w:eastAsia="Roboto Mono" w:hAnsi="Roboto Mono"/>
-          <w:sz w:val="18"/>
-          <w:szCs w:val="18"/>
-        </w:rPr>
-      </w:pPr>
-      <w:r>
-        <w:rPr>
-          <w:rFonts w:ascii="Roboto Mono" w:cs="Roboto Mono" w:eastAsia="Roboto Mono" w:hAnsi="Roboto Mono"/>
-          <w:sz w:val="18"/>
-          <w:szCs w:val="18"/>
-          <w:rtl w:val="0"/>
-        </w:rPr>
-        <w:t xml:space="preserve">   </w:t>
-      </w:r>
-      <w:r>
-        <w:rPr>
-          <w:rFonts w:ascii="Roboto Mono" w:cs="Roboto Mono" w:eastAsia="Roboto Mono" w:hAnsi="Roboto Mono"/>
-          <w:color w:val="188038"/>
-          <w:sz w:val="18"/>
-          <w:szCs w:val="18"/>
-          <w:rtl w:val="0"/>
-        </w:rPr>
-        <w:t xml:space="preserve">-</w:t>
-      </w:r>
-      <w:r>
-        <w:rPr>
-          <w:rFonts w:ascii="Roboto Mono" w:cs="Roboto Mono" w:eastAsia="Roboto Mono" w:hAnsi="Roboto Mono"/>
-          <w:sz w:val="18"/>
-          <w:szCs w:val="18"/>
-          <w:rtl w:val="0"/>
-        </w:rPr>
-        <w:t xml:space="preserve"> </w:t>
-      </w:r>
-      <w:r>
-        <w:rPr>
-          <w:rFonts w:ascii="Roboto Mono" w:cs="Roboto Mono" w:eastAsia="Roboto Mono" w:hAnsi="Roboto Mono"/>
-          <w:color w:val="188038"/>
-          <w:sz w:val="18"/>
-          <w:szCs w:val="18"/>
-          <w:rtl w:val="0"/>
-        </w:rPr>
-        <w:t xml:space="preserve">dynamic</w:t>
-      </w:r>
-      <w:r>
-        <w:rPr>
-          <w:rFonts w:ascii="Roboto Mono" w:cs="Roboto Mono" w:eastAsia="Roboto Mono" w:hAnsi="Roboto Mono"/>
-          <w:sz w:val="18"/>
-          <w:szCs w:val="18"/>
-          <w:rtl w:val="0"/>
-        </w:rPr>
-        <w:t xml:space="preserve"> </w:t>
-      </w:r>
-      <w:r>
-        <w:rPr>
-          <w:rFonts w:ascii="Roboto Mono" w:cs="Roboto Mono" w:eastAsia="Roboto Mono" w:hAnsi="Roboto Mono"/>
-          <w:color w:val="188038"/>
-          <w:sz w:val="18"/>
-          <w:szCs w:val="18"/>
-          <w:rtl w:val="0"/>
-        </w:rPr>
-        <w:t xml:space="preserve">statistics</w:t>
-      </w:r>
-      <w:r>
-        <w:rPr>
-          <w:rFonts w:ascii="Roboto Mono" w:cs="Roboto Mono" w:eastAsia="Roboto Mono" w:hAnsi="Roboto Mono"/>
-          <w:sz w:val="18"/>
-          <w:szCs w:val="18"/>
-          <w:rtl w:val="0"/>
-        </w:rPr>
-        <w:t xml:space="preserve"> </w:t>
-      </w:r>
-      <w:r>
-        <w:rPr>
-          <w:rFonts w:ascii="Roboto Mono" w:cs="Roboto Mono" w:eastAsia="Roboto Mono" w:hAnsi="Roboto Mono"/>
-          <w:color w:val="188038"/>
-          <w:sz w:val="18"/>
-          <w:szCs w:val="18"/>
-          <w:rtl w:val="0"/>
-        </w:rPr>
-        <w:t xml:space="preserve">used:</w:t>
-      </w:r>
-      <w:r>
-        <w:rPr>
-          <w:rFonts w:ascii="Roboto Mono" w:cs="Roboto Mono" w:eastAsia="Roboto Mono" w:hAnsi="Roboto Mono"/>
-          <w:sz w:val="18"/>
-          <w:szCs w:val="18"/>
-          <w:rtl w:val="0"/>
-        </w:rPr>
-        <w:t xml:space="preserve"> </w:t>
-      </w:r>
-      <w:r>
-        <w:rPr>
-          <w:rFonts w:ascii="Roboto Mono" w:cs="Roboto Mono" w:eastAsia="Roboto Mono" w:hAnsi="Roboto Mono"/>
-          <w:color w:val="188038"/>
-          <w:sz w:val="18"/>
-          <w:szCs w:val="18"/>
-          <w:rtl w:val="0"/>
-        </w:rPr>
-        <w:t xml:space="preserve">dynamic</w:t>
-      </w:r>
-      <w:r>
-        <w:rPr>
-          <w:rFonts w:ascii="Roboto Mono" w:cs="Roboto Mono" w:eastAsia="Roboto Mono" w:hAnsi="Roboto Mono"/>
-          <w:sz w:val="18"/>
-          <w:szCs w:val="18"/>
-          <w:rtl w:val="0"/>
-        </w:rPr>
-        <w:t xml:space="preserve"> </w:t>
-      </w:r>
-      <w:r>
-        <w:rPr>
-          <w:rFonts w:ascii="Roboto Mono" w:cs="Roboto Mono" w:eastAsia="Roboto Mono" w:hAnsi="Roboto Mono"/>
-          <w:color w:val="188038"/>
-          <w:sz w:val="18"/>
-          <w:szCs w:val="18"/>
-          <w:rtl w:val="0"/>
-        </w:rPr>
-        <w:t xml:space="preserve">sampling</w:t>
-      </w:r>
-      <w:r>
-        <w:rPr>
-          <w:rFonts w:ascii="Roboto Mono" w:cs="Roboto Mono" w:eastAsia="Roboto Mono" w:hAnsi="Roboto Mono"/>
-          <w:sz w:val="18"/>
-          <w:szCs w:val="18"/>
-          <w:rtl w:val="0"/>
-        </w:rPr>
-        <w:t xml:space="preserve"> </w:t>
-      </w:r>
-      <w:r>
-        <w:rPr>
-          <w:rFonts w:ascii="Roboto Mono" w:cs="Roboto Mono" w:eastAsia="Roboto Mono" w:hAnsi="Roboto Mono"/>
-          <w:color w:val="188038"/>
-          <w:sz w:val="18"/>
-          <w:szCs w:val="18"/>
-          <w:rtl w:val="0"/>
-        </w:rPr>
-        <w:t xml:space="preserve">(level=2)</w:t>
-      </w:r>
-      <w:r>
-        <w:rPr>
-          <w:rtl w:val="0"/>
-        </w:rPr>
-      </w:r>
-    </w:p>
-    <w:p>
-      <w:pPr>
-        <w:rPr>
-          <w:rFonts w:ascii="Roboto Mono" w:cs="Roboto Mono" w:eastAsia="Roboto Mono" w:hAnsi="Roboto Mono"/>
-          <w:sz w:val="18"/>
-          <w:szCs w:val="18"/>
-        </w:rPr>
-      </w:pPr>
-      <w:r>
-        <w:rPr>
-          <w:rtl w:val="0"/>
-        </w:rPr>
-      </w:r>
-    </w:p>
-    <w:p>
-      <w:pPr>
-        <w:rPr>
-          <w:rFonts w:ascii="Roboto Mono" w:cs="Roboto Mono" w:eastAsia="Roboto Mono" w:hAnsi="Roboto Mono"/>
-          <w:sz w:val="18"/>
-          <w:szCs w:val="18"/>
-        </w:rPr>
-      </w:pPr>
-      <w:r>
-        <w:rPr>
-          <w:rtl w:val="0"/>
-        </w:rPr>
-      </w:r>
-    </w:p>
-    <w:p>
-      <w:pPr>
-        <w:rPr>
-          <w:rFonts w:ascii="Roboto Mono" w:cs="Roboto Mono" w:eastAsia="Roboto Mono" w:hAnsi="Roboto Mono"/>
+    </w:p>
+    <w:p>
+      <w:pPr>
+        <w:rPr>
+          <w:rFonts w:ascii="Roboto Mono" w:cs="Roboto Mono" w:eastAsia="Roboto Mono" w:hAnsi="Roboto Mono"/>
+          <w:color w:val="188038"/>
+          <w:sz w:val="18"/>
+          <w:szCs w:val="18"/>
+        </w:rPr>
+      </w:pPr>
+      <w:r>
+        <w:rPr>
+          <w:rtl w:val="0"/>
+        </w:rPr>
+      </w:r>
+    </w:p>
+    <w:p>
+      <w:pPr>
+        <w:rPr>
+          <w:rFonts w:ascii="Roboto Mono" w:cs="Roboto Mono" w:eastAsia="Roboto Mono" w:hAnsi="Roboto Mono"/>
+          <w:color w:val="188038"/>
+          <w:sz w:val="18"/>
+          <w:szCs w:val="18"/>
+        </w:rPr>
+      </w:pPr>
+      <w:r>
+        <w:rPr>
+          <w:rtl w:val="0"/>
+        </w:rPr>
+      </w:r>
+    </w:p>
+    <w:p>
+      <w:pPr>
+        <w:rPr>
+          <w:rFonts w:ascii="Roboto Mono" w:cs="Roboto Mono" w:eastAsia="Roboto Mono" w:hAnsi="Roboto Mono"/>
+          <w:color w:val="188038"/>
           <w:sz w:val="18"/>
           <w:szCs w:val="18"/>
         </w:rPr>
@@ -7947,16 +6689,12 @@
         </w:rPr>
         <w:t xml:space="preserve">Statistics</w:t>
       </w:r>
-      <w:r>
-        <w:rPr>
-          <w:rtl w:val="0"/>
-        </w:rPr>
-      </w:r>
-    </w:p>
-    <w:p>
-      <w:pPr>
-        <w:rPr>
-          <w:rFonts w:ascii="Roboto Mono" w:cs="Roboto Mono" w:eastAsia="Roboto Mono" w:hAnsi="Roboto Mono"/>
+    </w:p>
+    <w:p>
+      <w:pPr>
+        <w:rPr>
+          <w:rFonts w:ascii="Roboto Mono" w:cs="Roboto Mono" w:eastAsia="Roboto Mono" w:hAnsi="Roboto Mono"/>
+          <w:color w:val="188038"/>
           <w:sz w:val="18"/>
           <w:szCs w:val="18"/>
         </w:rPr>
@@ -7971,1034 +6709,251 @@
         </w:rPr>
         <w:t xml:space="preserve">----------------------------------------------------------</w:t>
       </w:r>
-      <w:r>
-        <w:rPr>
-          <w:rtl w:val="0"/>
-        </w:rPr>
-      </w:r>
-    </w:p>
-    <w:p>
-      <w:pPr>
-        <w:rPr>
-          <w:rFonts w:ascii="Roboto Mono" w:cs="Roboto Mono" w:eastAsia="Roboto Mono" w:hAnsi="Roboto Mono"/>
-          <w:sz w:val="18"/>
-          <w:szCs w:val="18"/>
-        </w:rPr>
-      </w:pPr>
-      <w:r>
-        <w:rPr>
-          <w:rFonts w:ascii="Roboto Mono" w:cs="Roboto Mono" w:eastAsia="Roboto Mono" w:hAnsi="Roboto Mono"/>
-          <w:sz w:val="18"/>
-          <w:szCs w:val="18"/>
-          <w:rtl w:val="0"/>
-        </w:rPr>
-        <w:t xml:space="preserve">         </w:t>
-      </w:r>
-      <w:r>
-        <w:rPr>
-          <w:rFonts w:ascii="Roboto Mono" w:cs="Roboto Mono" w:eastAsia="Roboto Mono" w:hAnsi="Roboto Mono"/>
-          <w:color w:val="188038"/>
-          <w:sz w:val="18"/>
-          <w:szCs w:val="18"/>
-          <w:rtl w:val="0"/>
-        </w:rPr>
-        <w:t xml:space="preserve">80</w:t>
-      </w:r>
-      <w:r>
-        <w:rPr>
-          <w:rFonts w:ascii="Roboto Mono" w:cs="Roboto Mono" w:eastAsia="Roboto Mono" w:hAnsi="Roboto Mono"/>
-          <w:sz w:val="18"/>
-          <w:szCs w:val="18"/>
-          <w:rtl w:val="0"/>
-        </w:rPr>
-        <w:t xml:space="preserve">  </w:t>
-      </w:r>
-      <w:r>
-        <w:rPr>
-          <w:rFonts w:ascii="Roboto Mono" w:cs="Roboto Mono" w:eastAsia="Roboto Mono" w:hAnsi="Roboto Mono"/>
-          <w:color w:val="188038"/>
-          <w:sz w:val="18"/>
-          <w:szCs w:val="18"/>
-          <w:rtl w:val="0"/>
-        </w:rPr>
-        <w:t xml:space="preserve">recursive</w:t>
-      </w:r>
-      <w:r>
-        <w:rPr>
-          <w:rFonts w:ascii="Roboto Mono" w:cs="Roboto Mono" w:eastAsia="Roboto Mono" w:hAnsi="Roboto Mono"/>
-          <w:sz w:val="18"/>
-          <w:szCs w:val="18"/>
-          <w:rtl w:val="0"/>
-        </w:rPr>
-        <w:t xml:space="preserve"> </w:t>
-      </w:r>
-      <w:r>
-        <w:rPr>
-          <w:rFonts w:ascii="Roboto Mono" w:cs="Roboto Mono" w:eastAsia="Roboto Mono" w:hAnsi="Roboto Mono"/>
-          <w:color w:val="188038"/>
-          <w:sz w:val="18"/>
-          <w:szCs w:val="18"/>
-          <w:rtl w:val="0"/>
-        </w:rPr>
-        <w:t xml:space="preserve">calls</w:t>
-      </w:r>
-      <w:r>
-        <w:rPr>
-          <w:rtl w:val="0"/>
-        </w:rPr>
-      </w:r>
-    </w:p>
-    <w:p>
-      <w:pPr>
-        <w:rPr>
-          <w:rFonts w:ascii="Roboto Mono" w:cs="Roboto Mono" w:eastAsia="Roboto Mono" w:hAnsi="Roboto Mono"/>
-          <w:sz w:val="18"/>
-          <w:szCs w:val="18"/>
-        </w:rPr>
-      </w:pPr>
-      <w:r>
-        <w:rPr>
-          <w:rFonts w:ascii="Roboto Mono" w:cs="Roboto Mono" w:eastAsia="Roboto Mono" w:hAnsi="Roboto Mono"/>
-          <w:sz w:val="18"/>
-          <w:szCs w:val="18"/>
-          <w:rtl w:val="0"/>
-        </w:rPr>
-        <w:t xml:space="preserve">         </w:t>
-      </w:r>
-      <w:r>
-        <w:rPr>
-          <w:rFonts w:ascii="Roboto Mono" w:cs="Roboto Mono" w:eastAsia="Roboto Mono" w:hAnsi="Roboto Mono"/>
-          <w:color w:val="188038"/>
-          <w:sz w:val="18"/>
-          <w:szCs w:val="18"/>
-          <w:rtl w:val="0"/>
-        </w:rPr>
-        <w:t xml:space="preserve">91</w:t>
-      </w:r>
-      <w:r>
-        <w:rPr>
-          <w:rFonts w:ascii="Roboto Mono" w:cs="Roboto Mono" w:eastAsia="Roboto Mono" w:hAnsi="Roboto Mono"/>
-          <w:sz w:val="18"/>
-          <w:szCs w:val="18"/>
-          <w:rtl w:val="0"/>
-        </w:rPr>
-        <w:t xml:space="preserve">  </w:t>
-      </w:r>
-      <w:r>
-        <w:rPr>
-          <w:rFonts w:ascii="Roboto Mono" w:cs="Roboto Mono" w:eastAsia="Roboto Mono" w:hAnsi="Roboto Mono"/>
-          <w:color w:val="188038"/>
-          <w:sz w:val="18"/>
-          <w:szCs w:val="18"/>
-          <w:rtl w:val="0"/>
-        </w:rPr>
-        <w:t xml:space="preserve">db</w:t>
-      </w:r>
-      <w:r>
-        <w:rPr>
-          <w:rFonts w:ascii="Roboto Mono" w:cs="Roboto Mono" w:eastAsia="Roboto Mono" w:hAnsi="Roboto Mono"/>
-          <w:sz w:val="18"/>
-          <w:szCs w:val="18"/>
-          <w:rtl w:val="0"/>
-        </w:rPr>
-        <w:t xml:space="preserve"> </w:t>
-      </w:r>
-      <w:r>
-        <w:rPr>
-          <w:rFonts w:ascii="Roboto Mono" w:cs="Roboto Mono" w:eastAsia="Roboto Mono" w:hAnsi="Roboto Mono"/>
-          <w:color w:val="188038"/>
-          <w:sz w:val="18"/>
-          <w:szCs w:val="18"/>
-          <w:rtl w:val="0"/>
-        </w:rPr>
-        <w:t xml:space="preserve">block</w:t>
-      </w:r>
-      <w:r>
-        <w:rPr>
-          <w:rFonts w:ascii="Roboto Mono" w:cs="Roboto Mono" w:eastAsia="Roboto Mono" w:hAnsi="Roboto Mono"/>
-          <w:sz w:val="18"/>
-          <w:szCs w:val="18"/>
-          <w:rtl w:val="0"/>
-        </w:rPr>
-        <w:t xml:space="preserve"> </w:t>
-      </w:r>
-      <w:r>
-        <w:rPr>
-          <w:rFonts w:ascii="Roboto Mono" w:cs="Roboto Mono" w:eastAsia="Roboto Mono" w:hAnsi="Roboto Mono"/>
-          <w:color w:val="188038"/>
-          <w:sz w:val="18"/>
-          <w:szCs w:val="18"/>
-          <w:rtl w:val="0"/>
-        </w:rPr>
-        <w:t xml:space="preserve">gets</w:t>
-      </w:r>
-      <w:r>
-        <w:rPr>
-          <w:rtl w:val="0"/>
-        </w:rPr>
-      </w:r>
-    </w:p>
-    <w:p>
-      <w:pPr>
-        <w:rPr>
-          <w:rFonts w:ascii="Roboto Mono" w:cs="Roboto Mono" w:eastAsia="Roboto Mono" w:hAnsi="Roboto Mono"/>
-          <w:sz w:val="18"/>
-          <w:szCs w:val="18"/>
-        </w:rPr>
-      </w:pPr>
-      <w:r>
-        <w:rPr>
-          <w:rFonts w:ascii="Roboto Mono" w:cs="Roboto Mono" w:eastAsia="Roboto Mono" w:hAnsi="Roboto Mono"/>
-          <w:sz w:val="18"/>
-          <w:szCs w:val="18"/>
-          <w:rtl w:val="0"/>
-        </w:rPr>
-        <w:t xml:space="preserve">      </w:t>
-      </w:r>
-      <w:r>
-        <w:rPr>
-          <w:rFonts w:ascii="Roboto Mono" w:cs="Roboto Mono" w:eastAsia="Roboto Mono" w:hAnsi="Roboto Mono"/>
-          <w:color w:val="188038"/>
-          <w:sz w:val="18"/>
-          <w:szCs w:val="18"/>
-          <w:rtl w:val="0"/>
-        </w:rPr>
-        <w:t xml:space="preserve">23359</w:t>
-      </w:r>
-      <w:r>
-        <w:rPr>
-          <w:rFonts w:ascii="Roboto Mono" w:cs="Roboto Mono" w:eastAsia="Roboto Mono" w:hAnsi="Roboto Mono"/>
-          <w:sz w:val="18"/>
-          <w:szCs w:val="18"/>
-          <w:rtl w:val="0"/>
-        </w:rPr>
-        <w:t xml:space="preserve">  </w:t>
-      </w:r>
-      <w:r>
-        <w:rPr>
-          <w:rFonts w:ascii="Roboto Mono" w:cs="Roboto Mono" w:eastAsia="Roboto Mono" w:hAnsi="Roboto Mono"/>
-          <w:color w:val="188038"/>
-          <w:sz w:val="18"/>
-          <w:szCs w:val="18"/>
-          <w:rtl w:val="0"/>
-        </w:rPr>
-        <w:t xml:space="preserve">consistent</w:t>
-      </w:r>
-      <w:r>
-        <w:rPr>
-          <w:rFonts w:ascii="Roboto Mono" w:cs="Roboto Mono" w:eastAsia="Roboto Mono" w:hAnsi="Roboto Mono"/>
-          <w:sz w:val="18"/>
-          <w:szCs w:val="18"/>
-          <w:rtl w:val="0"/>
-        </w:rPr>
-        <w:t xml:space="preserve"> </w:t>
-      </w:r>
-      <w:r>
-        <w:rPr>
-          <w:rFonts w:ascii="Roboto Mono" w:cs="Roboto Mono" w:eastAsia="Roboto Mono" w:hAnsi="Roboto Mono"/>
-          <w:color w:val="188038"/>
-          <w:sz w:val="18"/>
-          <w:szCs w:val="18"/>
-          <w:rtl w:val="0"/>
-        </w:rPr>
-        <w:t xml:space="preserve">gets</w:t>
-      </w:r>
-      <w:r>
-        <w:rPr>
-          <w:rtl w:val="0"/>
-        </w:rPr>
-      </w:r>
-    </w:p>
-    <w:p>
-      <w:pPr>
-        <w:rPr>
-          <w:rFonts w:ascii="Roboto Mono" w:cs="Roboto Mono" w:eastAsia="Roboto Mono" w:hAnsi="Roboto Mono"/>
-          <w:sz w:val="18"/>
-          <w:szCs w:val="18"/>
-        </w:rPr>
-      </w:pPr>
-      <w:r>
-        <w:rPr>
-          <w:rFonts w:ascii="Roboto Mono" w:cs="Roboto Mono" w:eastAsia="Roboto Mono" w:hAnsi="Roboto Mono"/>
-          <w:sz w:val="18"/>
-          <w:szCs w:val="18"/>
-          <w:rtl w:val="0"/>
-        </w:rPr>
-        <w:t xml:space="preserve">       </w:t>
-      </w:r>
-      <w:r>
-        <w:rPr>
-          <w:rFonts w:ascii="Roboto Mono" w:cs="Roboto Mono" w:eastAsia="Roboto Mono" w:hAnsi="Roboto Mono"/>
-          <w:color w:val="188038"/>
-          <w:sz w:val="18"/>
-          <w:szCs w:val="18"/>
-          <w:rtl w:val="0"/>
-        </w:rPr>
-        <w:t xml:space="preserve">7857</w:t>
-      </w:r>
-      <w:r>
-        <w:rPr>
-          <w:rFonts w:ascii="Roboto Mono" w:cs="Roboto Mono" w:eastAsia="Roboto Mono" w:hAnsi="Roboto Mono"/>
-          <w:sz w:val="18"/>
-          <w:szCs w:val="18"/>
-          <w:rtl w:val="0"/>
-        </w:rPr>
-        <w:t xml:space="preserve">  </w:t>
-      </w:r>
-      <w:r>
-        <w:rPr>
-          <w:rFonts w:ascii="Roboto Mono" w:cs="Roboto Mono" w:eastAsia="Roboto Mono" w:hAnsi="Roboto Mono"/>
-          <w:color w:val="188038"/>
-          <w:sz w:val="18"/>
-          <w:szCs w:val="18"/>
-          <w:rtl w:val="0"/>
-        </w:rPr>
-        <w:t xml:space="preserve">physical</w:t>
-      </w:r>
-      <w:r>
-        <w:rPr>
-          <w:rFonts w:ascii="Roboto Mono" w:cs="Roboto Mono" w:eastAsia="Roboto Mono" w:hAnsi="Roboto Mono"/>
-          <w:sz w:val="18"/>
-          <w:szCs w:val="18"/>
-          <w:rtl w:val="0"/>
-        </w:rPr>
-        <w:t xml:space="preserve"> </w:t>
-      </w:r>
-      <w:r>
-        <w:rPr>
-          <w:rFonts w:ascii="Roboto Mono" w:cs="Roboto Mono" w:eastAsia="Roboto Mono" w:hAnsi="Roboto Mono"/>
-          <w:color w:val="188038"/>
-          <w:sz w:val="18"/>
-          <w:szCs w:val="18"/>
-          <w:rtl w:val="0"/>
-        </w:rPr>
-        <w:t xml:space="preserve">reads</w:t>
-      </w:r>
-      <w:r>
-        <w:rPr>
-          <w:rtl w:val="0"/>
-        </w:rPr>
-      </w:r>
-    </w:p>
-    <w:p>
-      <w:pPr>
-        <w:rPr>
-          <w:rFonts w:ascii="Roboto Mono" w:cs="Roboto Mono" w:eastAsia="Roboto Mono" w:hAnsi="Roboto Mono"/>
-          <w:sz w:val="18"/>
-          <w:szCs w:val="18"/>
-        </w:rPr>
-      </w:pPr>
-      <w:r>
-        <w:rPr>
-          <w:rFonts w:ascii="Roboto Mono" w:cs="Roboto Mono" w:eastAsia="Roboto Mono" w:hAnsi="Roboto Mono"/>
-          <w:sz w:val="18"/>
-          <w:szCs w:val="18"/>
-          <w:rtl w:val="0"/>
-        </w:rPr>
-        <w:t xml:space="preserve">      </w:t>
-      </w:r>
-      <w:r>
-        <w:rPr>
-          <w:rFonts w:ascii="Roboto Mono" w:cs="Roboto Mono" w:eastAsia="Roboto Mono" w:hAnsi="Roboto Mono"/>
-          <w:color w:val="188038"/>
-          <w:sz w:val="18"/>
-          <w:szCs w:val="18"/>
-          <w:rtl w:val="0"/>
-        </w:rPr>
-        <w:t xml:space="preserve">17764</w:t>
-      </w:r>
-      <w:r>
-        <w:rPr>
-          <w:rFonts w:ascii="Roboto Mono" w:cs="Roboto Mono" w:eastAsia="Roboto Mono" w:hAnsi="Roboto Mono"/>
-          <w:sz w:val="18"/>
-          <w:szCs w:val="18"/>
-          <w:rtl w:val="0"/>
-        </w:rPr>
-        <w:t xml:space="preserve">  </w:t>
-      </w:r>
-      <w:r>
-        <w:rPr>
-          <w:rFonts w:ascii="Roboto Mono" w:cs="Roboto Mono" w:eastAsia="Roboto Mono" w:hAnsi="Roboto Mono"/>
-          <w:color w:val="188038"/>
-          <w:sz w:val="18"/>
-          <w:szCs w:val="18"/>
-          <w:rtl w:val="0"/>
-        </w:rPr>
-        <w:t xml:space="preserve">redo</w:t>
-      </w:r>
-      <w:r>
-        <w:rPr>
-          <w:rFonts w:ascii="Roboto Mono" w:cs="Roboto Mono" w:eastAsia="Roboto Mono" w:hAnsi="Roboto Mono"/>
-          <w:sz w:val="18"/>
-          <w:szCs w:val="18"/>
-          <w:rtl w:val="0"/>
-        </w:rPr>
-        <w:t xml:space="preserve"> </w:t>
-      </w:r>
-      <w:r>
-        <w:rPr>
-          <w:rFonts w:ascii="Roboto Mono" w:cs="Roboto Mono" w:eastAsia="Roboto Mono" w:hAnsi="Roboto Mono"/>
-          <w:color w:val="188038"/>
-          <w:sz w:val="18"/>
-          <w:szCs w:val="18"/>
-          <w:rtl w:val="0"/>
-        </w:rPr>
-        <w:t xml:space="preserve">size</w:t>
-      </w:r>
-      <w:r>
-        <w:rPr>
-          <w:rtl w:val="0"/>
-        </w:rPr>
-      </w:r>
-    </w:p>
-    <w:p>
-      <w:pPr>
-        <w:rPr>
-          <w:rFonts w:ascii="Roboto Mono" w:cs="Roboto Mono" w:eastAsia="Roboto Mono" w:hAnsi="Roboto Mono"/>
-          <w:sz w:val="18"/>
-          <w:szCs w:val="18"/>
-        </w:rPr>
-      </w:pPr>
-      <w:r>
-        <w:rPr>
-          <w:rFonts w:ascii="Roboto Mono" w:cs="Roboto Mono" w:eastAsia="Roboto Mono" w:hAnsi="Roboto Mono"/>
-          <w:sz w:val="18"/>
-          <w:szCs w:val="18"/>
-          <w:rtl w:val="0"/>
-        </w:rPr>
-        <w:t xml:space="preserve">   </w:t>
-      </w:r>
-      <w:r>
-        <w:rPr>
-          <w:rFonts w:ascii="Roboto Mono" w:cs="Roboto Mono" w:eastAsia="Roboto Mono" w:hAnsi="Roboto Mono"/>
-          <w:color w:val="188038"/>
-          <w:sz w:val="18"/>
-          <w:szCs w:val="18"/>
-          <w:rtl w:val="0"/>
-        </w:rPr>
-        <w:t xml:space="preserve">57147402</w:t>
-      </w:r>
-      <w:r>
-        <w:rPr>
-          <w:rFonts w:ascii="Roboto Mono" w:cs="Roboto Mono" w:eastAsia="Roboto Mono" w:hAnsi="Roboto Mono"/>
-          <w:sz w:val="18"/>
-          <w:szCs w:val="18"/>
-          <w:rtl w:val="0"/>
-        </w:rPr>
-        <w:t xml:space="preserve">  </w:t>
-      </w:r>
-      <w:r>
-        <w:rPr>
-          <w:rFonts w:ascii="Roboto Mono" w:cs="Roboto Mono" w:eastAsia="Roboto Mono" w:hAnsi="Roboto Mono"/>
-          <w:color w:val="188038"/>
-          <w:sz w:val="18"/>
-          <w:szCs w:val="18"/>
-          <w:rtl w:val="0"/>
-        </w:rPr>
-        <w:t xml:space="preserve">bytes</w:t>
-      </w:r>
-      <w:r>
-        <w:rPr>
-          <w:rFonts w:ascii="Roboto Mono" w:cs="Roboto Mono" w:eastAsia="Roboto Mono" w:hAnsi="Roboto Mono"/>
-          <w:sz w:val="18"/>
-          <w:szCs w:val="18"/>
-          <w:rtl w:val="0"/>
-        </w:rPr>
-        <w:t xml:space="preserve"> </w:t>
-      </w:r>
-      <w:r>
-        <w:rPr>
-          <w:rFonts w:ascii="Roboto Mono" w:cs="Roboto Mono" w:eastAsia="Roboto Mono" w:hAnsi="Roboto Mono"/>
-          <w:color w:val="188038"/>
-          <w:sz w:val="18"/>
-          <w:szCs w:val="18"/>
-          <w:rtl w:val="0"/>
-        </w:rPr>
-        <w:t xml:space="preserve">sent</w:t>
-      </w:r>
-      <w:r>
-        <w:rPr>
-          <w:rFonts w:ascii="Roboto Mono" w:cs="Roboto Mono" w:eastAsia="Roboto Mono" w:hAnsi="Roboto Mono"/>
-          <w:sz w:val="18"/>
-          <w:szCs w:val="18"/>
-          <w:rtl w:val="0"/>
-        </w:rPr>
-        <w:t xml:space="preserve"> </w:t>
-      </w:r>
-      <w:r>
-        <w:rPr>
-          <w:rFonts w:ascii="Roboto Mono" w:cs="Roboto Mono" w:eastAsia="Roboto Mono" w:hAnsi="Roboto Mono"/>
-          <w:color w:val="188038"/>
-          <w:sz w:val="18"/>
-          <w:szCs w:val="18"/>
-          <w:rtl w:val="0"/>
-        </w:rPr>
-        <w:t xml:space="preserve">via</w:t>
-      </w:r>
-      <w:r>
-        <w:rPr>
-          <w:rFonts w:ascii="Roboto Mono" w:cs="Roboto Mono" w:eastAsia="Roboto Mono" w:hAnsi="Roboto Mono"/>
-          <w:sz w:val="18"/>
-          <w:szCs w:val="18"/>
-          <w:rtl w:val="0"/>
-        </w:rPr>
-        <w:t xml:space="preserve"> </w:t>
-      </w:r>
-      <w:r>
-        <w:rPr>
-          <w:rFonts w:ascii="Roboto Mono" w:cs="Roboto Mono" w:eastAsia="Roboto Mono" w:hAnsi="Roboto Mono"/>
-          <w:color w:val="188038"/>
-          <w:sz w:val="18"/>
-          <w:szCs w:val="18"/>
-          <w:rtl w:val="0"/>
-        </w:rPr>
-        <w:t xml:space="preserve">SQL*Net</w:t>
-      </w:r>
-      <w:r>
-        <w:rPr>
-          <w:rFonts w:ascii="Roboto Mono" w:cs="Roboto Mono" w:eastAsia="Roboto Mono" w:hAnsi="Roboto Mono"/>
-          <w:sz w:val="18"/>
-          <w:szCs w:val="18"/>
-          <w:rtl w:val="0"/>
-        </w:rPr>
-        <w:t xml:space="preserve"> </w:t>
-      </w:r>
-      <w:r>
-        <w:rPr>
-          <w:rFonts w:ascii="Roboto Mono" w:cs="Roboto Mono" w:eastAsia="Roboto Mono" w:hAnsi="Roboto Mono"/>
-          <w:color w:val="188038"/>
-          <w:sz w:val="18"/>
-          <w:szCs w:val="18"/>
-          <w:rtl w:val="0"/>
-        </w:rPr>
-        <w:t xml:space="preserve">to</w:t>
-      </w:r>
-      <w:r>
-        <w:rPr>
-          <w:rFonts w:ascii="Roboto Mono" w:cs="Roboto Mono" w:eastAsia="Roboto Mono" w:hAnsi="Roboto Mono"/>
-          <w:sz w:val="18"/>
-          <w:szCs w:val="18"/>
-          <w:rtl w:val="0"/>
-        </w:rPr>
-        <w:t xml:space="preserve"> </w:t>
-      </w:r>
-      <w:r>
-        <w:rPr>
-          <w:rFonts w:ascii="Roboto Mono" w:cs="Roboto Mono" w:eastAsia="Roboto Mono" w:hAnsi="Roboto Mono"/>
-          <w:color w:val="188038"/>
-          <w:sz w:val="18"/>
-          <w:szCs w:val="18"/>
-          <w:rtl w:val="0"/>
-        </w:rPr>
-        <w:t xml:space="preserve">client</w:t>
-      </w:r>
-      <w:r>
-        <w:rPr>
-          <w:rtl w:val="0"/>
-        </w:rPr>
-      </w:r>
-    </w:p>
-    <w:p>
-      <w:pPr>
-        <w:rPr>
-          <w:rFonts w:ascii="Roboto Mono" w:cs="Roboto Mono" w:eastAsia="Roboto Mono" w:hAnsi="Roboto Mono"/>
-          <w:sz w:val="18"/>
-          <w:szCs w:val="18"/>
-        </w:rPr>
-      </w:pPr>
-      <w:r>
-        <w:rPr>
-          <w:rFonts w:ascii="Roboto Mono" w:cs="Roboto Mono" w:eastAsia="Roboto Mono" w:hAnsi="Roboto Mono"/>
-          <w:sz w:val="18"/>
-          <w:szCs w:val="18"/>
-          <w:rtl w:val="0"/>
-        </w:rPr>
-        <w:t xml:space="preserve">     </w:t>
-      </w:r>
-      <w:r>
-        <w:rPr>
-          <w:rFonts w:ascii="Roboto Mono" w:cs="Roboto Mono" w:eastAsia="Roboto Mono" w:hAnsi="Roboto Mono"/>
-          <w:color w:val="188038"/>
-          <w:sz w:val="18"/>
-          <w:szCs w:val="18"/>
-          <w:rtl w:val="0"/>
-        </w:rPr>
-        <w:t xml:space="preserve">176814</w:t>
-      </w:r>
-      <w:r>
-        <w:rPr>
-          <w:rFonts w:ascii="Roboto Mono" w:cs="Roboto Mono" w:eastAsia="Roboto Mono" w:hAnsi="Roboto Mono"/>
-          <w:sz w:val="18"/>
-          <w:szCs w:val="18"/>
-          <w:rtl w:val="0"/>
-        </w:rPr>
-        <w:t xml:space="preserve">  </w:t>
-      </w:r>
-      <w:r>
-        <w:rPr>
-          <w:rFonts w:ascii="Roboto Mono" w:cs="Roboto Mono" w:eastAsia="Roboto Mono" w:hAnsi="Roboto Mono"/>
-          <w:color w:val="188038"/>
-          <w:sz w:val="18"/>
-          <w:szCs w:val="18"/>
-          <w:rtl w:val="0"/>
-        </w:rPr>
-        <w:t xml:space="preserve">bytes</w:t>
-      </w:r>
-      <w:r>
-        <w:rPr>
-          <w:rFonts w:ascii="Roboto Mono" w:cs="Roboto Mono" w:eastAsia="Roboto Mono" w:hAnsi="Roboto Mono"/>
-          <w:sz w:val="18"/>
-          <w:szCs w:val="18"/>
-          <w:rtl w:val="0"/>
-        </w:rPr>
-        <w:t xml:space="preserve"> </w:t>
-      </w:r>
-      <w:r>
-        <w:rPr>
-          <w:rFonts w:ascii="Roboto Mono" w:cs="Roboto Mono" w:eastAsia="Roboto Mono" w:hAnsi="Roboto Mono"/>
-          <w:color w:val="188038"/>
-          <w:sz w:val="18"/>
-          <w:szCs w:val="18"/>
-          <w:rtl w:val="0"/>
-        </w:rPr>
-        <w:t xml:space="preserve">received</w:t>
-      </w:r>
-      <w:r>
-        <w:rPr>
-          <w:rFonts w:ascii="Roboto Mono" w:cs="Roboto Mono" w:eastAsia="Roboto Mono" w:hAnsi="Roboto Mono"/>
-          <w:sz w:val="18"/>
-          <w:szCs w:val="18"/>
-          <w:rtl w:val="0"/>
-        </w:rPr>
-        <w:t xml:space="preserve"> </w:t>
-      </w:r>
-      <w:r>
-        <w:rPr>
-          <w:rFonts w:ascii="Roboto Mono" w:cs="Roboto Mono" w:eastAsia="Roboto Mono" w:hAnsi="Roboto Mono"/>
-          <w:color w:val="188038"/>
-          <w:sz w:val="18"/>
-          <w:szCs w:val="18"/>
-          <w:rtl w:val="0"/>
-        </w:rPr>
-        <w:t xml:space="preserve">via</w:t>
-      </w:r>
-      <w:r>
-        <w:rPr>
-          <w:rFonts w:ascii="Roboto Mono" w:cs="Roboto Mono" w:eastAsia="Roboto Mono" w:hAnsi="Roboto Mono"/>
-          <w:sz w:val="18"/>
-          <w:szCs w:val="18"/>
-          <w:rtl w:val="0"/>
-        </w:rPr>
-        <w:t xml:space="preserve"> </w:t>
-      </w:r>
-      <w:r>
-        <w:rPr>
-          <w:rFonts w:ascii="Roboto Mono" w:cs="Roboto Mono" w:eastAsia="Roboto Mono" w:hAnsi="Roboto Mono"/>
-          <w:color w:val="188038"/>
-          <w:sz w:val="18"/>
-          <w:szCs w:val="18"/>
-          <w:rtl w:val="0"/>
-        </w:rPr>
-        <w:t xml:space="preserve">SQL*Net</w:t>
-      </w:r>
-      <w:r>
-        <w:rPr>
-          <w:rFonts w:ascii="Roboto Mono" w:cs="Roboto Mono" w:eastAsia="Roboto Mono" w:hAnsi="Roboto Mono"/>
-          <w:sz w:val="18"/>
-          <w:szCs w:val="18"/>
-          <w:rtl w:val="0"/>
-        </w:rPr>
-        <w:t xml:space="preserve"> </w:t>
-      </w:r>
-      <w:r>
-        <w:rPr>
-          <w:rFonts w:ascii="Roboto Mono" w:cs="Roboto Mono" w:eastAsia="Roboto Mono" w:hAnsi="Roboto Mono"/>
-          <w:color w:val="188038"/>
-          <w:sz w:val="18"/>
-          <w:szCs w:val="18"/>
-          <w:rtl w:val="0"/>
-        </w:rPr>
-        <w:t xml:space="preserve">from</w:t>
-      </w:r>
-      <w:r>
-        <w:rPr>
-          <w:rFonts w:ascii="Roboto Mono" w:cs="Roboto Mono" w:eastAsia="Roboto Mono" w:hAnsi="Roboto Mono"/>
-          <w:sz w:val="18"/>
-          <w:szCs w:val="18"/>
-          <w:rtl w:val="0"/>
-        </w:rPr>
-        <w:t xml:space="preserve"> </w:t>
-      </w:r>
-      <w:r>
-        <w:rPr>
-          <w:rFonts w:ascii="Roboto Mono" w:cs="Roboto Mono" w:eastAsia="Roboto Mono" w:hAnsi="Roboto Mono"/>
-          <w:color w:val="188038"/>
-          <w:sz w:val="18"/>
-          <w:szCs w:val="18"/>
-          <w:rtl w:val="0"/>
-        </w:rPr>
-        <w:t xml:space="preserve">client</w:t>
-      </w:r>
-      <w:r>
-        <w:rPr>
-          <w:rtl w:val="0"/>
-        </w:rPr>
-      </w:r>
-    </w:p>
-    <w:p>
-      <w:pPr>
-        <w:rPr>
-          <w:rFonts w:ascii="Roboto Mono" w:cs="Roboto Mono" w:eastAsia="Roboto Mono" w:hAnsi="Roboto Mono"/>
-          <w:sz w:val="18"/>
-          <w:szCs w:val="18"/>
-        </w:rPr>
-      </w:pPr>
-      <w:r>
-        <w:rPr>
-          <w:rFonts w:ascii="Roboto Mono" w:cs="Roboto Mono" w:eastAsia="Roboto Mono" w:hAnsi="Roboto Mono"/>
-          <w:sz w:val="18"/>
-          <w:szCs w:val="18"/>
-          <w:rtl w:val="0"/>
-        </w:rPr>
-        <w:t xml:space="preserve">      </w:t>
-      </w:r>
-      <w:r>
-        <w:rPr>
-          <w:rFonts w:ascii="Roboto Mono" w:cs="Roboto Mono" w:eastAsia="Roboto Mono" w:hAnsi="Roboto Mono"/>
-          <w:color w:val="188038"/>
-          <w:sz w:val="18"/>
-          <w:szCs w:val="18"/>
-          <w:rtl w:val="0"/>
-        </w:rPr>
-        <w:t xml:space="preserve">16044</w:t>
-      </w:r>
-      <w:r>
-        <w:rPr>
-          <w:rFonts w:ascii="Roboto Mono" w:cs="Roboto Mono" w:eastAsia="Roboto Mono" w:hAnsi="Roboto Mono"/>
-          <w:sz w:val="18"/>
-          <w:szCs w:val="18"/>
-          <w:rtl w:val="0"/>
-        </w:rPr>
-        <w:t xml:space="preserve">  </w:t>
-      </w:r>
-      <w:r>
-        <w:rPr>
-          <w:rFonts w:ascii="Roboto Mono" w:cs="Roboto Mono" w:eastAsia="Roboto Mono" w:hAnsi="Roboto Mono"/>
-          <w:color w:val="188038"/>
-          <w:sz w:val="18"/>
-          <w:szCs w:val="18"/>
-          <w:rtl w:val="0"/>
-        </w:rPr>
-        <w:t xml:space="preserve">SQL*Net</w:t>
-      </w:r>
-      <w:r>
-        <w:rPr>
-          <w:rFonts w:ascii="Roboto Mono" w:cs="Roboto Mono" w:eastAsia="Roboto Mono" w:hAnsi="Roboto Mono"/>
-          <w:sz w:val="18"/>
-          <w:szCs w:val="18"/>
-          <w:rtl w:val="0"/>
-        </w:rPr>
-        <w:t xml:space="preserve"> </w:t>
-      </w:r>
-      <w:r>
-        <w:rPr>
-          <w:rFonts w:ascii="Roboto Mono" w:cs="Roboto Mono" w:eastAsia="Roboto Mono" w:hAnsi="Roboto Mono"/>
-          <w:color w:val="188038"/>
-          <w:sz w:val="18"/>
-          <w:szCs w:val="18"/>
-          <w:rtl w:val="0"/>
-        </w:rPr>
-        <w:t xml:space="preserve">roundtrips</w:t>
-      </w:r>
-      <w:r>
-        <w:rPr>
-          <w:rFonts w:ascii="Roboto Mono" w:cs="Roboto Mono" w:eastAsia="Roboto Mono" w:hAnsi="Roboto Mono"/>
-          <w:sz w:val="18"/>
-          <w:szCs w:val="18"/>
-          <w:rtl w:val="0"/>
-        </w:rPr>
-        <w:t xml:space="preserve"> </w:t>
-      </w:r>
-      <w:r>
-        <w:rPr>
-          <w:rFonts w:ascii="Roboto Mono" w:cs="Roboto Mono" w:eastAsia="Roboto Mono" w:hAnsi="Roboto Mono"/>
-          <w:color w:val="188038"/>
-          <w:sz w:val="18"/>
-          <w:szCs w:val="18"/>
-          <w:rtl w:val="0"/>
-        </w:rPr>
-        <w:t xml:space="preserve">to/from</w:t>
-      </w:r>
-      <w:r>
-        <w:rPr>
-          <w:rFonts w:ascii="Roboto Mono" w:cs="Roboto Mono" w:eastAsia="Roboto Mono" w:hAnsi="Roboto Mono"/>
-          <w:sz w:val="18"/>
-          <w:szCs w:val="18"/>
-          <w:rtl w:val="0"/>
-        </w:rPr>
-        <w:t xml:space="preserve"> </w:t>
-      </w:r>
-      <w:r>
-        <w:rPr>
-          <w:rFonts w:ascii="Roboto Mono" w:cs="Roboto Mono" w:eastAsia="Roboto Mono" w:hAnsi="Roboto Mono"/>
-          <w:color w:val="188038"/>
-          <w:sz w:val="18"/>
-          <w:szCs w:val="18"/>
-          <w:rtl w:val="0"/>
-        </w:rPr>
-        <w:t xml:space="preserve">client</w:t>
-      </w:r>
-      <w:r>
-        <w:rPr>
-          <w:rtl w:val="0"/>
-        </w:rPr>
-      </w:r>
-    </w:p>
-    <w:p>
-      <w:pPr>
-        <w:rPr>
-          <w:rFonts w:ascii="Roboto Mono" w:cs="Roboto Mono" w:eastAsia="Roboto Mono" w:hAnsi="Roboto Mono"/>
-          <w:sz w:val="18"/>
-          <w:szCs w:val="18"/>
-        </w:rPr>
-      </w:pPr>
-      <w:r>
-        <w:rPr>
-          <w:rFonts w:ascii="Roboto Mono" w:cs="Roboto Mono" w:eastAsia="Roboto Mono" w:hAnsi="Roboto Mono"/>
-          <w:sz w:val="18"/>
-          <w:szCs w:val="18"/>
-          <w:rtl w:val="0"/>
-        </w:rPr>
-        <w:t xml:space="preserve">          </w:t>
-      </w:r>
-      <w:r>
-        <w:rPr>
-          <w:rFonts w:ascii="Roboto Mono" w:cs="Roboto Mono" w:eastAsia="Roboto Mono" w:hAnsi="Roboto Mono"/>
-          <w:color w:val="188038"/>
-          <w:sz w:val="18"/>
-          <w:szCs w:val="18"/>
-          <w:rtl w:val="0"/>
-        </w:rPr>
-        <w:t xml:space="preserve">0</w:t>
-      </w:r>
-      <w:r>
-        <w:rPr>
-          <w:rFonts w:ascii="Roboto Mono" w:cs="Roboto Mono" w:eastAsia="Roboto Mono" w:hAnsi="Roboto Mono"/>
-          <w:sz w:val="18"/>
-          <w:szCs w:val="18"/>
-          <w:rtl w:val="0"/>
-        </w:rPr>
-        <w:t xml:space="preserve">  </w:t>
-      </w:r>
-      <w:r>
-        <w:rPr>
-          <w:rFonts w:ascii="Roboto Mono" w:cs="Roboto Mono" w:eastAsia="Roboto Mono" w:hAnsi="Roboto Mono"/>
-          <w:color w:val="188038"/>
-          <w:sz w:val="18"/>
-          <w:szCs w:val="18"/>
-          <w:rtl w:val="0"/>
-        </w:rPr>
-        <w:t xml:space="preserve">sorts</w:t>
-      </w:r>
-      <w:r>
-        <w:rPr>
-          <w:rFonts w:ascii="Roboto Mono" w:cs="Roboto Mono" w:eastAsia="Roboto Mono" w:hAnsi="Roboto Mono"/>
-          <w:sz w:val="18"/>
-          <w:szCs w:val="18"/>
-          <w:rtl w:val="0"/>
-        </w:rPr>
-        <w:t xml:space="preserve"> </w:t>
-      </w:r>
-      <w:r>
-        <w:rPr>
-          <w:rFonts w:ascii="Roboto Mono" w:cs="Roboto Mono" w:eastAsia="Roboto Mono" w:hAnsi="Roboto Mono"/>
-          <w:color w:val="188038"/>
-          <w:sz w:val="18"/>
-          <w:szCs w:val="18"/>
-          <w:rtl w:val="0"/>
-        </w:rPr>
-        <w:t xml:space="preserve">(memory)</w:t>
-      </w:r>
-      <w:r>
-        <w:rPr>
-          <w:rtl w:val="0"/>
-        </w:rPr>
-      </w:r>
-    </w:p>
-    <w:p>
-      <w:pPr>
-        <w:rPr>
-          <w:rFonts w:ascii="Roboto Mono" w:cs="Roboto Mono" w:eastAsia="Roboto Mono" w:hAnsi="Roboto Mono"/>
-          <w:sz w:val="18"/>
-          <w:szCs w:val="18"/>
-        </w:rPr>
-      </w:pPr>
-      <w:r>
-        <w:rPr>
-          <w:rFonts w:ascii="Roboto Mono" w:cs="Roboto Mono" w:eastAsia="Roboto Mono" w:hAnsi="Roboto Mono"/>
-          <w:sz w:val="18"/>
-          <w:szCs w:val="18"/>
-          <w:rtl w:val="0"/>
-        </w:rPr>
-        <w:t xml:space="preserve">          </w:t>
-      </w:r>
-      <w:r>
-        <w:rPr>
-          <w:rFonts w:ascii="Roboto Mono" w:cs="Roboto Mono" w:eastAsia="Roboto Mono" w:hAnsi="Roboto Mono"/>
-          <w:color w:val="188038"/>
-          <w:sz w:val="18"/>
-          <w:szCs w:val="18"/>
-          <w:rtl w:val="0"/>
-        </w:rPr>
-        <w:t xml:space="preserve">0</w:t>
-      </w:r>
-      <w:r>
-        <w:rPr>
-          <w:rFonts w:ascii="Roboto Mono" w:cs="Roboto Mono" w:eastAsia="Roboto Mono" w:hAnsi="Roboto Mono"/>
-          <w:sz w:val="18"/>
-          <w:szCs w:val="18"/>
-          <w:rtl w:val="0"/>
-        </w:rPr>
-        <w:t xml:space="preserve">  </w:t>
-      </w:r>
-      <w:r>
-        <w:rPr>
-          <w:rFonts w:ascii="Roboto Mono" w:cs="Roboto Mono" w:eastAsia="Roboto Mono" w:hAnsi="Roboto Mono"/>
-          <w:color w:val="188038"/>
-          <w:sz w:val="18"/>
-          <w:szCs w:val="18"/>
-          <w:rtl w:val="0"/>
-        </w:rPr>
-        <w:t xml:space="preserve">sorts</w:t>
-      </w:r>
-      <w:r>
-        <w:rPr>
-          <w:rFonts w:ascii="Roboto Mono" w:cs="Roboto Mono" w:eastAsia="Roboto Mono" w:hAnsi="Roboto Mono"/>
-          <w:sz w:val="18"/>
-          <w:szCs w:val="18"/>
-          <w:rtl w:val="0"/>
-        </w:rPr>
-        <w:t xml:space="preserve"> </w:t>
-      </w:r>
-      <w:r>
-        <w:rPr>
-          <w:rFonts w:ascii="Roboto Mono" w:cs="Roboto Mono" w:eastAsia="Roboto Mono" w:hAnsi="Roboto Mono"/>
-          <w:color w:val="188038"/>
-          <w:sz w:val="18"/>
-          <w:szCs w:val="18"/>
-          <w:rtl w:val="0"/>
-        </w:rPr>
-        <w:t xml:space="preserve">(disk)</w:t>
-      </w:r>
-      <w:r>
-        <w:rPr>
-          <w:rtl w:val="0"/>
-        </w:rPr>
-      </w:r>
-    </w:p>
-    <w:p>
-      <w:pPr>
-        <w:rPr>
-          <w:rFonts w:ascii="Roboto Mono" w:cs="Roboto Mono" w:eastAsia="Roboto Mono" w:hAnsi="Roboto Mono"/>
-          <w:sz w:val="18"/>
-          <w:szCs w:val="18"/>
-        </w:rPr>
-      </w:pPr>
-      <w:r>
-        <w:rPr>
-          <w:rFonts w:ascii="Roboto Mono" w:cs="Roboto Mono" w:eastAsia="Roboto Mono" w:hAnsi="Roboto Mono"/>
-          <w:sz w:val="18"/>
-          <w:szCs w:val="18"/>
-          <w:rtl w:val="0"/>
-        </w:rPr>
-        <w:t xml:space="preserve">     </w:t>
-      </w:r>
-      <w:r>
-        <w:rPr>
-          <w:rFonts w:ascii="Roboto Mono" w:cs="Roboto Mono" w:eastAsia="Roboto Mono" w:hAnsi="Roboto Mono"/>
-          <w:color w:val="188038"/>
-          <w:sz w:val="18"/>
-          <w:szCs w:val="18"/>
-          <w:rtl w:val="0"/>
-        </w:rPr>
-        <w:t xml:space="preserve">240632</w:t>
-      </w:r>
-      <w:r>
-        <w:rPr>
-          <w:rFonts w:ascii="Roboto Mono" w:cs="Roboto Mono" w:eastAsia="Roboto Mono" w:hAnsi="Roboto Mono"/>
-          <w:sz w:val="18"/>
-          <w:szCs w:val="18"/>
-          <w:rtl w:val="0"/>
-        </w:rPr>
-        <w:t xml:space="preserve">  </w:t>
-      </w:r>
-      <w:r>
-        <w:rPr>
-          <w:rFonts w:ascii="Roboto Mono" w:cs="Roboto Mono" w:eastAsia="Roboto Mono" w:hAnsi="Roboto Mono"/>
-          <w:color w:val="188038"/>
-          <w:sz w:val="18"/>
-          <w:szCs w:val="18"/>
-          <w:rtl w:val="0"/>
-        </w:rPr>
-        <w:t xml:space="preserve">rows</w:t>
-      </w:r>
-      <w:r>
-        <w:rPr>
-          <w:rFonts w:ascii="Roboto Mono" w:cs="Roboto Mono" w:eastAsia="Roboto Mono" w:hAnsi="Roboto Mono"/>
-          <w:sz w:val="18"/>
-          <w:szCs w:val="18"/>
-          <w:rtl w:val="0"/>
-        </w:rPr>
-        <w:t xml:space="preserve"> </w:t>
-      </w:r>
-      <w:r>
-        <w:rPr>
-          <w:rFonts w:ascii="Roboto Mono" w:cs="Roboto Mono" w:eastAsia="Roboto Mono" w:hAnsi="Roboto Mono"/>
-          <w:color w:val="188038"/>
-          <w:sz w:val="18"/>
-          <w:szCs w:val="18"/>
-          <w:rtl w:val="0"/>
-        </w:rPr>
-        <w:t xml:space="preserve">processed</w:t>
-      </w:r>
-      <w:r>
-        <w:rPr>
-          <w:rtl w:val="0"/>
-        </w:rPr>
-      </w:r>
-    </w:p>
-    <w:p>
-      <w:pPr>
-        <w:rPr>
-          <w:rFonts w:ascii="Roboto Mono" w:cs="Roboto Mono" w:eastAsia="Roboto Mono" w:hAnsi="Roboto Mono"/>
-          <w:sz w:val="18"/>
-          <w:szCs w:val="18"/>
-        </w:rPr>
-      </w:pPr>
-      <w:r>
-        <w:rPr>
-          <w:rtl w:val="0"/>
-        </w:rPr>
-      </w:r>
-    </w:p>
-    <w:p>
-      <w:pPr>
-        <w:rPr>
-          <w:rFonts w:ascii="Roboto Mono" w:cs="Roboto Mono" w:eastAsia="Roboto Mono" w:hAnsi="Roboto Mono"/>
-          <w:sz w:val="18"/>
-          <w:szCs w:val="18"/>
-        </w:rPr>
-      </w:pPr>
-      <w:r>
-        <w:rPr>
-          <w:rFonts w:ascii="Roboto Mono" w:cs="Roboto Mono" w:eastAsia="Roboto Mono" w:hAnsi="Roboto Mono"/>
-          <w:color w:val="188038"/>
-          <w:sz w:val="18"/>
-          <w:szCs w:val="18"/>
-          <w:rtl w:val="0"/>
-        </w:rPr>
-        <w:t xml:space="preserve">SQL&gt;</w:t>
-      </w:r>
+    </w:p>
+    <w:p>
+      <w:pPr>
+        <w:rPr>
+          <w:rFonts w:ascii="Roboto Mono" w:cs="Roboto Mono" w:eastAsia="Roboto Mono" w:hAnsi="Roboto Mono"/>
+          <w:color w:val="188038"/>
+          <w:sz w:val="18"/>
+          <w:szCs w:val="18"/>
+        </w:rPr>
+      </w:pPr>
+      <w:r>
+        <w:rPr>
+          <w:rFonts w:ascii="Roboto Mono" w:cs="Roboto Mono" w:eastAsia="Roboto Mono" w:hAnsi="Roboto Mono"/>
+          <w:color w:val="188038"/>
+          <w:sz w:val="18"/>
+          <w:szCs w:val="18"/>
+          <w:rtl w:val="0"/>
+        </w:rPr>
+        <w:t xml:space="preserve">         96  recursive calls</w:t>
+      </w:r>
+    </w:p>
+    <w:p>
+      <w:pPr>
+        <w:rPr>
+          <w:rFonts w:ascii="Roboto Mono" w:cs="Roboto Mono" w:eastAsia="Roboto Mono" w:hAnsi="Roboto Mono"/>
+          <w:color w:val="188038"/>
+          <w:sz w:val="18"/>
+          <w:szCs w:val="18"/>
+        </w:rPr>
+      </w:pPr>
+      <w:r>
+        <w:rPr>
+          <w:rFonts w:ascii="Roboto Mono" w:cs="Roboto Mono" w:eastAsia="Roboto Mono" w:hAnsi="Roboto Mono"/>
+          <w:color w:val="188038"/>
+          <w:sz w:val="18"/>
+          <w:szCs w:val="18"/>
+          <w:rtl w:val="0"/>
+        </w:rPr>
+        <w:t xml:space="preserve">          0  db block gets</w:t>
+      </w:r>
+    </w:p>
+    <w:p>
+      <w:pPr>
+        <w:rPr>
+          <w:rFonts w:ascii="Roboto Mono" w:cs="Roboto Mono" w:eastAsia="Roboto Mono" w:hAnsi="Roboto Mono"/>
+          <w:color w:val="188038"/>
+          <w:sz w:val="18"/>
+          <w:szCs w:val="18"/>
+        </w:rPr>
+      </w:pPr>
+      <w:r>
+        <w:rPr>
+          <w:rFonts w:ascii="Roboto Mono" w:cs="Roboto Mono" w:eastAsia="Roboto Mono" w:hAnsi="Roboto Mono"/>
+          <w:color w:val="188038"/>
+          <w:sz w:val="18"/>
+          <w:szCs w:val="18"/>
+          <w:rtl w:val="0"/>
+        </w:rPr>
+        <w:t xml:space="preserve">      23391  consistent gets</w:t>
+      </w:r>
+    </w:p>
+    <w:p>
+      <w:pPr>
+        <w:rPr>
+          <w:rFonts w:ascii="Roboto Mono" w:cs="Roboto Mono" w:eastAsia="Roboto Mono" w:hAnsi="Roboto Mono"/>
+          <w:color w:val="188038"/>
+          <w:sz w:val="18"/>
+          <w:szCs w:val="18"/>
+        </w:rPr>
+      </w:pPr>
+      <w:r>
+        <w:rPr>
+          <w:rFonts w:ascii="Roboto Mono" w:cs="Roboto Mono" w:eastAsia="Roboto Mono" w:hAnsi="Roboto Mono"/>
+          <w:color w:val="188038"/>
+          <w:sz w:val="18"/>
+          <w:szCs w:val="18"/>
+          <w:rtl w:val="0"/>
+        </w:rPr>
+        <w:t xml:space="preserve">         57  physical reads</w:t>
+      </w:r>
+    </w:p>
+    <w:p>
+      <w:pPr>
+        <w:rPr>
+          <w:rFonts w:ascii="Roboto Mono" w:cs="Roboto Mono" w:eastAsia="Roboto Mono" w:hAnsi="Roboto Mono"/>
+          <w:color w:val="188038"/>
+          <w:sz w:val="18"/>
+          <w:szCs w:val="18"/>
+        </w:rPr>
+      </w:pPr>
+      <w:r>
+        <w:rPr>
+          <w:rFonts w:ascii="Roboto Mono" w:cs="Roboto Mono" w:eastAsia="Roboto Mono" w:hAnsi="Roboto Mono"/>
+          <w:color w:val="188038"/>
+          <w:sz w:val="18"/>
+          <w:szCs w:val="18"/>
+          <w:rtl w:val="0"/>
+        </w:rPr>
+        <w:t xml:space="preserve">          0  redo size</w:t>
+      </w:r>
+    </w:p>
+    <w:p>
+      <w:pPr>
+        <w:rPr>
+          <w:rFonts w:ascii="Roboto Mono" w:cs="Roboto Mono" w:eastAsia="Roboto Mono" w:hAnsi="Roboto Mono"/>
+          <w:color w:val="188038"/>
+          <w:sz w:val="18"/>
+          <w:szCs w:val="18"/>
+        </w:rPr>
+      </w:pPr>
+      <w:r>
+        <w:rPr>
+          <w:rFonts w:ascii="Roboto Mono" w:cs="Roboto Mono" w:eastAsia="Roboto Mono" w:hAnsi="Roboto Mono"/>
+          <w:color w:val="188038"/>
+          <w:sz w:val="18"/>
+          <w:szCs w:val="18"/>
+          <w:rtl w:val="0"/>
+        </w:rPr>
+        <w:t xml:space="preserve">   57394306  bytes sent via SQL*Net to client</w:t>
+      </w:r>
+    </w:p>
+    <w:p>
+      <w:pPr>
+        <w:rPr>
+          <w:rFonts w:ascii="Roboto Mono" w:cs="Roboto Mono" w:eastAsia="Roboto Mono" w:hAnsi="Roboto Mono"/>
+          <w:color w:val="188038"/>
+          <w:sz w:val="18"/>
+          <w:szCs w:val="18"/>
+        </w:rPr>
+      </w:pPr>
+      <w:r>
+        <w:rPr>
+          <w:rFonts w:ascii="Roboto Mono" w:cs="Roboto Mono" w:eastAsia="Roboto Mono" w:hAnsi="Roboto Mono"/>
+          <w:color w:val="188038"/>
+          <w:sz w:val="18"/>
+          <w:szCs w:val="18"/>
+          <w:rtl w:val="0"/>
+        </w:rPr>
+        <w:t xml:space="preserve">     176810  bytes received via SQL*Net from client</w:t>
+      </w:r>
+    </w:p>
+    <w:p>
+      <w:pPr>
+        <w:rPr>
+          <w:rFonts w:ascii="Roboto Mono" w:cs="Roboto Mono" w:eastAsia="Roboto Mono" w:hAnsi="Roboto Mono"/>
+          <w:color w:val="188038"/>
+          <w:sz w:val="18"/>
+          <w:szCs w:val="18"/>
+        </w:rPr>
+      </w:pPr>
+      <w:r>
+        <w:rPr>
+          <w:rFonts w:ascii="Roboto Mono" w:cs="Roboto Mono" w:eastAsia="Roboto Mono" w:hAnsi="Roboto Mono"/>
+          <w:color w:val="188038"/>
+          <w:sz w:val="18"/>
+          <w:szCs w:val="18"/>
+          <w:rtl w:val="0"/>
+        </w:rPr>
+        <w:t xml:space="preserve">      16044  SQL*Net roundtrips to/from client</w:t>
+      </w:r>
+    </w:p>
+    <w:p>
+      <w:pPr>
+        <w:rPr>
+          <w:rFonts w:ascii="Roboto Mono" w:cs="Roboto Mono" w:eastAsia="Roboto Mono" w:hAnsi="Roboto Mono"/>
+          <w:color w:val="188038"/>
+          <w:sz w:val="18"/>
+          <w:szCs w:val="18"/>
+        </w:rPr>
+      </w:pPr>
+      <w:r>
+        <w:rPr>
+          <w:rFonts w:ascii="Roboto Mono" w:cs="Roboto Mono" w:eastAsia="Roboto Mono" w:hAnsi="Roboto Mono"/>
+          <w:color w:val="188038"/>
+          <w:sz w:val="18"/>
+          <w:szCs w:val="18"/>
+          <w:rtl w:val="0"/>
+        </w:rPr>
+        <w:t xml:space="preserve">          5  sorts (memory)</w:t>
+      </w:r>
+    </w:p>
+    <w:p>
+      <w:pPr>
+        <w:rPr>
+          <w:rFonts w:ascii="Roboto Mono" w:cs="Roboto Mono" w:eastAsia="Roboto Mono" w:hAnsi="Roboto Mono"/>
+          <w:color w:val="188038"/>
+          <w:sz w:val="18"/>
+          <w:szCs w:val="18"/>
+        </w:rPr>
+      </w:pPr>
+      <w:r>
+        <w:rPr>
+          <w:rFonts w:ascii="Roboto Mono" w:cs="Roboto Mono" w:eastAsia="Roboto Mono" w:hAnsi="Roboto Mono"/>
+          <w:color w:val="188038"/>
+          <w:sz w:val="18"/>
+          <w:szCs w:val="18"/>
+          <w:rtl w:val="0"/>
+        </w:rPr>
+        <w:t xml:space="preserve">          0  sorts (disk)</w:t>
+      </w:r>
+    </w:p>
+    <w:p>
+      <w:pPr>
+        <w:rPr>
+          <w:rFonts w:ascii="Roboto Mono" w:cs="Roboto Mono" w:eastAsia="Roboto Mono" w:hAnsi="Roboto Mono"/>
+          <w:color w:val="188038"/>
+          <w:sz w:val="18"/>
+          <w:szCs w:val="18"/>
+        </w:rPr>
+      </w:pPr>
+      <w:r>
+        <w:rPr>
+          <w:rFonts w:ascii="Roboto Mono" w:cs="Roboto Mono" w:eastAsia="Roboto Mono" w:hAnsi="Roboto Mono"/>
+          <w:color w:val="188038"/>
+          <w:sz w:val="18"/>
+          <w:szCs w:val="18"/>
+          <w:rtl w:val="0"/>
+        </w:rPr>
+        <w:t xml:space="preserve">     240632  rows processed</w:t>
+      </w:r>
+    </w:p>
+    <w:p>
+      <w:pPr>
+        <w:rPr>
+          <w:rFonts w:ascii="Roboto Mono" w:cs="Roboto Mono" w:eastAsia="Roboto Mono" w:hAnsi="Roboto Mono"/>
+          <w:color w:val="188038"/>
+          <w:sz w:val="18"/>
+          <w:szCs w:val="18"/>
+        </w:rPr>
+      </w:pPr>
+      <w:r>
+        <w:rPr>
+          <w:rtl w:val="0"/>
+        </w:rPr>
+      </w:r>
+    </w:p>
+    <w:p>
+      <w:pPr>
+        <w:rPr>
+          <w:rFonts w:ascii="Roboto Mono" w:cs="Roboto Mono" w:eastAsia="Roboto Mono" w:hAnsi="Roboto Mono"/>
+          <w:color w:val="188038"/>
+          <w:sz w:val="18"/>
+          <w:szCs w:val="18"/>
+        </w:rPr>
+      </w:pPr>
       <w:r>
         <w:rPr>
           <w:rtl w:val="0"/>

</xml_diff>

<commit_message>
Added the initial results from first query autotrace
</commit_message>
<xml_diff>
--- a/res/100495811_100495711_100495775_LW3.docx
+++ b/res/100495811_100495711_100495775_LW3.docx
@@ -2365,6 +2365,7 @@
       <w:pPr>
         <w:rPr>
           <w:rFonts w:ascii="Roboto Mono" w:cs="Roboto Mono" w:eastAsia="Roboto Mono" w:hAnsi="Roboto Mono"/>
+          <w:color w:val="188038"/>
           <w:sz w:val="18"/>
           <w:szCs w:val="18"/>
         </w:rPr>
@@ -2383,279 +2384,99 @@
           <w:szCs w:val="18"/>
           <w:rtl w:val="0"/>
         </w:rPr>
-        <w:t xml:space="preserve">SQL&gt;</w:t>
-      </w:r>
-      <w:r>
-        <w:rPr>
-          <w:rFonts w:ascii="Roboto Mono" w:cs="Roboto Mono" w:eastAsia="Roboto Mono" w:hAnsi="Roboto Mono"/>
-          <w:sz w:val="18"/>
-          <w:szCs w:val="18"/>
-          <w:rtl w:val="0"/>
-        </w:rPr>
-        <w:t xml:space="preserve"> </w:t>
-      </w:r>
-      <w:r>
-        <w:rPr>
-          <w:rFonts w:ascii="Roboto Mono" w:cs="Roboto Mono" w:eastAsia="Roboto Mono" w:hAnsi="Roboto Mono"/>
-          <w:color w:val="188038"/>
-          <w:sz w:val="18"/>
-          <w:szCs w:val="18"/>
-          <w:rtl w:val="0"/>
-        </w:rPr>
-        <w:t xml:space="preserve">select</w:t>
-      </w:r>
-      <w:r>
-        <w:rPr>
-          <w:rFonts w:ascii="Roboto Mono" w:cs="Roboto Mono" w:eastAsia="Roboto Mono" w:hAnsi="Roboto Mono"/>
-          <w:sz w:val="18"/>
-          <w:szCs w:val="18"/>
-          <w:rtl w:val="0"/>
-        </w:rPr>
-        <w:t xml:space="preserve"> </w:t>
-      </w:r>
-      <w:r>
-        <w:rPr>
-          <w:rFonts w:ascii="Roboto Mono" w:cs="Roboto Mono" w:eastAsia="Roboto Mono" w:hAnsi="Roboto Mono"/>
-          <w:color w:val="188038"/>
-          <w:sz w:val="18"/>
-          <w:szCs w:val="18"/>
-          <w:rtl w:val="0"/>
-        </w:rPr>
-        <w:t xml:space="preserve">*</w:t>
-      </w:r>
-      <w:r>
-        <w:rPr>
-          <w:rFonts w:ascii="Roboto Mono" w:cs="Roboto Mono" w:eastAsia="Roboto Mono" w:hAnsi="Roboto Mono"/>
-          <w:sz w:val="18"/>
-          <w:szCs w:val="18"/>
-          <w:rtl w:val="0"/>
-        </w:rPr>
-        <w:t xml:space="preserve"> </w:t>
-      </w:r>
-      <w:r>
-        <w:rPr>
-          <w:rFonts w:ascii="Roboto Mono" w:cs="Roboto Mono" w:eastAsia="Roboto Mono" w:hAnsi="Roboto Mono"/>
-          <w:color w:val="188038"/>
-          <w:sz w:val="18"/>
-          <w:szCs w:val="18"/>
-          <w:rtl w:val="0"/>
-        </w:rPr>
-        <w:t xml:space="preserve">from</w:t>
-      </w:r>
-      <w:r>
-        <w:rPr>
-          <w:rFonts w:ascii="Roboto Mono" w:cs="Roboto Mono" w:eastAsia="Roboto Mono" w:hAnsi="Roboto Mono"/>
-          <w:sz w:val="18"/>
-          <w:szCs w:val="18"/>
-          <w:rtl w:val="0"/>
-        </w:rPr>
-        <w:t xml:space="preserve"> </w:t>
-      </w:r>
-      <w:r>
-        <w:rPr>
-          <w:rFonts w:ascii="Roboto Mono" w:cs="Roboto Mono" w:eastAsia="Roboto Mono" w:hAnsi="Roboto Mono"/>
-          <w:color w:val="188038"/>
-          <w:sz w:val="18"/>
-          <w:szCs w:val="18"/>
-          <w:rtl w:val="0"/>
-        </w:rPr>
-        <w:t xml:space="preserve">editions</w:t>
-      </w:r>
-      <w:r>
-        <w:rPr>
-          <w:rFonts w:ascii="Roboto Mono" w:cs="Roboto Mono" w:eastAsia="Roboto Mono" w:hAnsi="Roboto Mono"/>
-          <w:sz w:val="18"/>
-          <w:szCs w:val="18"/>
-          <w:rtl w:val="0"/>
-        </w:rPr>
-        <w:t xml:space="preserve"> </w:t>
-      </w:r>
-      <w:r>
-        <w:rPr>
-          <w:rFonts w:ascii="Roboto Mono" w:cs="Roboto Mono" w:eastAsia="Roboto Mono" w:hAnsi="Roboto Mono"/>
-          <w:color w:val="188038"/>
-          <w:sz w:val="18"/>
-          <w:szCs w:val="18"/>
-          <w:rtl w:val="0"/>
-        </w:rPr>
-        <w:t xml:space="preserve">where</w:t>
-      </w:r>
-      <w:r>
-        <w:rPr>
-          <w:rFonts w:ascii="Roboto Mono" w:cs="Roboto Mono" w:eastAsia="Roboto Mono" w:hAnsi="Roboto Mono"/>
-          <w:sz w:val="18"/>
-          <w:szCs w:val="18"/>
-          <w:rtl w:val="0"/>
-        </w:rPr>
-        <w:t xml:space="preserve"> </w:t>
-      </w:r>
-      <w:r>
-        <w:rPr>
-          <w:rFonts w:ascii="Roboto Mono" w:cs="Roboto Mono" w:eastAsia="Roboto Mono" w:hAnsi="Roboto Mono"/>
-          <w:color w:val="188038"/>
-          <w:sz w:val="18"/>
-          <w:szCs w:val="18"/>
-          <w:rtl w:val="0"/>
-        </w:rPr>
-        <w:t xml:space="preserve">pub_place='Madrid';</w:t>
-      </w:r>
-      <w:r>
-        <w:rPr>
-          <w:rtl w:val="0"/>
-        </w:rPr>
-      </w:r>
-    </w:p>
-    <w:p>
-      <w:pPr>
-        <w:rPr>
-          <w:rFonts w:ascii="Roboto Mono" w:cs="Roboto Mono" w:eastAsia="Roboto Mono" w:hAnsi="Roboto Mono"/>
-          <w:sz w:val="18"/>
-          <w:szCs w:val="18"/>
-        </w:rPr>
-      </w:pPr>
-      <w:r>
-        <w:rPr>
-          <w:rtl w:val="0"/>
-        </w:rPr>
-      </w:r>
-    </w:p>
-    <w:p>
-      <w:pPr>
-        <w:rPr>
-          <w:rFonts w:ascii="Roboto Mono" w:cs="Roboto Mono" w:eastAsia="Roboto Mono" w:hAnsi="Roboto Mono"/>
-          <w:sz w:val="18"/>
-          <w:szCs w:val="18"/>
-        </w:rPr>
-      </w:pPr>
-      <w:r>
-        <w:rPr>
-          <w:rFonts w:ascii="Roboto Mono" w:cs="Roboto Mono" w:eastAsia="Roboto Mono" w:hAnsi="Roboto Mono"/>
-          <w:color w:val="188038"/>
-          <w:sz w:val="18"/>
-          <w:szCs w:val="18"/>
-          <w:rtl w:val="0"/>
-        </w:rPr>
-        <w:t xml:space="preserve">82450</w:t>
-      </w:r>
-      <w:r>
-        <w:rPr>
-          <w:rFonts w:ascii="Roboto Mono" w:cs="Roboto Mono" w:eastAsia="Roboto Mono" w:hAnsi="Roboto Mono"/>
-          <w:sz w:val="18"/>
-          <w:szCs w:val="18"/>
-          <w:rtl w:val="0"/>
-        </w:rPr>
-        <w:t xml:space="preserve"> </w:t>
-      </w:r>
-      <w:r>
-        <w:rPr>
-          <w:rFonts w:ascii="Roboto Mono" w:cs="Roboto Mono" w:eastAsia="Roboto Mono" w:hAnsi="Roboto Mono"/>
-          <w:color w:val="188038"/>
-          <w:sz w:val="18"/>
-          <w:szCs w:val="18"/>
-          <w:rtl w:val="0"/>
-        </w:rPr>
-        <w:t xml:space="preserve">rows</w:t>
-      </w:r>
-      <w:r>
-        <w:rPr>
-          <w:rFonts w:ascii="Roboto Mono" w:cs="Roboto Mono" w:eastAsia="Roboto Mono" w:hAnsi="Roboto Mono"/>
-          <w:sz w:val="18"/>
-          <w:szCs w:val="18"/>
-          <w:rtl w:val="0"/>
-        </w:rPr>
-        <w:t xml:space="preserve"> </w:t>
-      </w:r>
-      <w:r>
-        <w:rPr>
-          <w:rFonts w:ascii="Roboto Mono" w:cs="Roboto Mono" w:eastAsia="Roboto Mono" w:hAnsi="Roboto Mono"/>
-          <w:color w:val="188038"/>
-          <w:sz w:val="18"/>
-          <w:szCs w:val="18"/>
-          <w:rtl w:val="0"/>
-        </w:rPr>
-        <w:t xml:space="preserve">selected.</w:t>
-      </w:r>
-      <w:r>
-        <w:rPr>
-          <w:rtl w:val="0"/>
-        </w:rPr>
-      </w:r>
-    </w:p>
-    <w:p>
-      <w:pPr>
-        <w:rPr>
-          <w:rFonts w:ascii="Roboto Mono" w:cs="Roboto Mono" w:eastAsia="Roboto Mono" w:hAnsi="Roboto Mono"/>
-          <w:sz w:val="18"/>
-          <w:szCs w:val="18"/>
-        </w:rPr>
-      </w:pPr>
-      <w:r>
-        <w:rPr>
-          <w:rtl w:val="0"/>
-        </w:rPr>
-      </w:r>
-    </w:p>
-    <w:p>
-      <w:pPr>
-        <w:rPr>
-          <w:rFonts w:ascii="Roboto Mono" w:cs="Roboto Mono" w:eastAsia="Roboto Mono" w:hAnsi="Roboto Mono"/>
-          <w:sz w:val="18"/>
-          <w:szCs w:val="18"/>
-        </w:rPr>
-      </w:pPr>
-      <w:r>
-        <w:rPr>
-          <w:rtl w:val="0"/>
-        </w:rPr>
-      </w:r>
-    </w:p>
-    <w:p>
-      <w:pPr>
-        <w:rPr>
-          <w:rFonts w:ascii="Roboto Mono" w:cs="Roboto Mono" w:eastAsia="Roboto Mono" w:hAnsi="Roboto Mono"/>
-          <w:sz w:val="18"/>
-          <w:szCs w:val="18"/>
-        </w:rPr>
-      </w:pPr>
-      <w:r>
-        <w:rPr>
-          <w:rFonts w:ascii="Roboto Mono" w:cs="Roboto Mono" w:eastAsia="Roboto Mono" w:hAnsi="Roboto Mono"/>
-          <w:color w:val="188038"/>
-          <w:sz w:val="18"/>
-          <w:szCs w:val="18"/>
-          <w:rtl w:val="0"/>
-        </w:rPr>
-        <w:t xml:space="preserve">Execution</w:t>
-      </w:r>
-      <w:r>
-        <w:rPr>
-          <w:rFonts w:ascii="Roboto Mono" w:cs="Roboto Mono" w:eastAsia="Roboto Mono" w:hAnsi="Roboto Mono"/>
-          <w:sz w:val="18"/>
-          <w:szCs w:val="18"/>
-          <w:rtl w:val="0"/>
-        </w:rPr>
-        <w:t xml:space="preserve"> </w:t>
-      </w:r>
-      <w:r>
-        <w:rPr>
-          <w:rFonts w:ascii="Roboto Mono" w:cs="Roboto Mono" w:eastAsia="Roboto Mono" w:hAnsi="Roboto Mono"/>
-          <w:color w:val="188038"/>
-          <w:sz w:val="18"/>
-          <w:szCs w:val="18"/>
-          <w:rtl w:val="0"/>
-        </w:rPr>
-        <w:t xml:space="preserve">Plan</w:t>
-      </w:r>
-      <w:r>
-        <w:rPr>
-          <w:rtl w:val="0"/>
-        </w:rPr>
-      </w:r>
-    </w:p>
-    <w:p>
-      <w:pPr>
-        <w:rPr>
-          <w:rFonts w:ascii="Roboto Mono" w:cs="Roboto Mono" w:eastAsia="Roboto Mono" w:hAnsi="Roboto Mono"/>
+        <w:t xml:space="preserve">SQL&gt; select * from editions where pub_place='Madrid';</w:t>
+      </w:r>
+    </w:p>
+    <w:p>
+      <w:pPr>
+        <w:rPr>
+          <w:rFonts w:ascii="Roboto Mono" w:cs="Roboto Mono" w:eastAsia="Roboto Mono" w:hAnsi="Roboto Mono"/>
+          <w:color w:val="188038"/>
+          <w:sz w:val="18"/>
+          <w:szCs w:val="18"/>
+        </w:rPr>
+      </w:pPr>
+      <w:r>
+        <w:rPr>
+          <w:rtl w:val="0"/>
+        </w:rPr>
+      </w:r>
+    </w:p>
+    <w:p>
+      <w:pPr>
+        <w:rPr>
+          <w:rFonts w:ascii="Roboto Mono" w:cs="Roboto Mono" w:eastAsia="Roboto Mono" w:hAnsi="Roboto Mono"/>
+          <w:color w:val="188038"/>
+          <w:sz w:val="18"/>
+          <w:szCs w:val="18"/>
+        </w:rPr>
+      </w:pPr>
+      <w:r>
+        <w:rPr>
+          <w:rFonts w:ascii="Roboto Mono" w:cs="Roboto Mono" w:eastAsia="Roboto Mono" w:hAnsi="Roboto Mono"/>
+          <w:color w:val="188038"/>
+          <w:sz w:val="18"/>
+          <w:szCs w:val="18"/>
+          <w:rtl w:val="0"/>
+        </w:rPr>
+        <w:t xml:space="preserve">82450 rows selected.</w:t>
+      </w:r>
+    </w:p>
+    <w:p>
+      <w:pPr>
+        <w:rPr>
+          <w:rFonts w:ascii="Roboto Mono" w:cs="Roboto Mono" w:eastAsia="Roboto Mono" w:hAnsi="Roboto Mono"/>
+          <w:color w:val="188038"/>
+          <w:sz w:val="18"/>
+          <w:szCs w:val="18"/>
+        </w:rPr>
+      </w:pPr>
+      <w:r>
+        <w:rPr>
+          <w:rtl w:val="0"/>
+        </w:rPr>
+      </w:r>
+    </w:p>
+    <w:p>
+      <w:pPr>
+        <w:rPr>
+          <w:rFonts w:ascii="Roboto Mono" w:cs="Roboto Mono" w:eastAsia="Roboto Mono" w:hAnsi="Roboto Mono"/>
+          <w:color w:val="188038"/>
+          <w:sz w:val="18"/>
+          <w:szCs w:val="18"/>
+        </w:rPr>
+      </w:pPr>
+      <w:r>
+        <w:rPr>
+          <w:rtl w:val="0"/>
+        </w:rPr>
+      </w:r>
+    </w:p>
+    <w:p>
+      <w:pPr>
+        <w:rPr>
+          <w:rFonts w:ascii="Roboto Mono" w:cs="Roboto Mono" w:eastAsia="Roboto Mono" w:hAnsi="Roboto Mono"/>
+          <w:color w:val="188038"/>
+          <w:sz w:val="18"/>
+          <w:szCs w:val="18"/>
+        </w:rPr>
+      </w:pPr>
+      <w:r>
+        <w:rPr>
+          <w:rFonts w:ascii="Roboto Mono" w:cs="Roboto Mono" w:eastAsia="Roboto Mono" w:hAnsi="Roboto Mono"/>
+          <w:color w:val="188038"/>
+          <w:sz w:val="18"/>
+          <w:szCs w:val="18"/>
+          <w:rtl w:val="0"/>
+        </w:rPr>
+        <w:t xml:space="preserve">Execution Plan</w:t>
+      </w:r>
+    </w:p>
+    <w:p>
+      <w:pPr>
+        <w:rPr>
+          <w:rFonts w:ascii="Roboto Mono" w:cs="Roboto Mono" w:eastAsia="Roboto Mono" w:hAnsi="Roboto Mono"/>
+          <w:color w:val="188038"/>
           <w:sz w:val="18"/>
           <w:szCs w:val="18"/>
         </w:rPr>
@@ -2670,111 +2491,47 @@
         </w:rPr>
         <w:t xml:space="preserve">----------------------------------------------------------</w:t>
       </w:r>
-      <w:r>
-        <w:rPr>
-          <w:rtl w:val="0"/>
-        </w:rPr>
-      </w:r>
-    </w:p>
-    <w:p>
-      <w:pPr>
-        <w:rPr>
-          <w:rFonts w:ascii="Roboto Mono" w:cs="Roboto Mono" w:eastAsia="Roboto Mono" w:hAnsi="Roboto Mono"/>
-          <w:sz w:val="18"/>
-          <w:szCs w:val="18"/>
-        </w:rPr>
-      </w:pPr>
-      <w:r>
-        <w:rPr>
-          <w:rFonts w:ascii="Roboto Mono" w:cs="Roboto Mono" w:eastAsia="Roboto Mono" w:hAnsi="Roboto Mono"/>
-          <w:color w:val="188038"/>
-          <w:sz w:val="18"/>
-          <w:szCs w:val="18"/>
-          <w:rtl w:val="0"/>
-        </w:rPr>
-        <w:t xml:space="preserve">Plan</w:t>
-      </w:r>
-      <w:r>
-        <w:rPr>
-          <w:rFonts w:ascii="Roboto Mono" w:cs="Roboto Mono" w:eastAsia="Roboto Mono" w:hAnsi="Roboto Mono"/>
-          <w:sz w:val="18"/>
-          <w:szCs w:val="18"/>
-          <w:rtl w:val="0"/>
-        </w:rPr>
-        <w:t xml:space="preserve"> </w:t>
-      </w:r>
-      <w:r>
-        <w:rPr>
-          <w:rFonts w:ascii="Roboto Mono" w:cs="Roboto Mono" w:eastAsia="Roboto Mono" w:hAnsi="Roboto Mono"/>
-          <w:color w:val="188038"/>
-          <w:sz w:val="18"/>
-          <w:szCs w:val="18"/>
-          <w:rtl w:val="0"/>
-        </w:rPr>
-        <w:t xml:space="preserve">hash</w:t>
-      </w:r>
-      <w:r>
-        <w:rPr>
-          <w:rFonts w:ascii="Roboto Mono" w:cs="Roboto Mono" w:eastAsia="Roboto Mono" w:hAnsi="Roboto Mono"/>
-          <w:sz w:val="18"/>
-          <w:szCs w:val="18"/>
-          <w:rtl w:val="0"/>
-        </w:rPr>
-        <w:t xml:space="preserve"> </w:t>
-      </w:r>
-      <w:r>
-        <w:rPr>
-          <w:rFonts w:ascii="Roboto Mono" w:cs="Roboto Mono" w:eastAsia="Roboto Mono" w:hAnsi="Roboto Mono"/>
-          <w:color w:val="188038"/>
-          <w:sz w:val="18"/>
-          <w:szCs w:val="18"/>
-          <w:rtl w:val="0"/>
-        </w:rPr>
-        <w:t xml:space="preserve">value:</w:t>
-      </w:r>
-      <w:r>
-        <w:rPr>
-          <w:rFonts w:ascii="Roboto Mono" w:cs="Roboto Mono" w:eastAsia="Roboto Mono" w:hAnsi="Roboto Mono"/>
-          <w:sz w:val="18"/>
-          <w:szCs w:val="18"/>
-          <w:rtl w:val="0"/>
-        </w:rPr>
-        <w:t xml:space="preserve"> </w:t>
-      </w:r>
-      <w:r>
-        <w:rPr>
-          <w:rFonts w:ascii="Roboto Mono" w:cs="Roboto Mono" w:eastAsia="Roboto Mono" w:hAnsi="Roboto Mono"/>
-          <w:color w:val="188038"/>
-          <w:sz w:val="18"/>
-          <w:szCs w:val="18"/>
-          <w:rtl w:val="0"/>
-        </w:rPr>
-        <w:t xml:space="preserve">1741989577</w:t>
-      </w:r>
-      <w:r>
-        <w:rPr>
-          <w:rtl w:val="0"/>
-        </w:rPr>
-      </w:r>
-    </w:p>
-    <w:p>
-      <w:pPr>
-        <w:rPr>
-          <w:rFonts w:ascii="Roboto Mono" w:cs="Roboto Mono" w:eastAsia="Roboto Mono" w:hAnsi="Roboto Mono"/>
-          <w:sz w:val="18"/>
-          <w:szCs w:val="18"/>
-        </w:rPr>
-      </w:pPr>
-      <w:r>
-        <w:rPr>
-          <w:rtl w:val="0"/>
-        </w:rPr>
-      </w:r>
-    </w:p>
-    <w:p>
-      <w:pPr>
-        <w:rPr>
-          <w:rFonts w:ascii="Roboto Mono" w:cs="Roboto Mono" w:eastAsia="Roboto Mono" w:hAnsi="Roboto Mono"/>
+    </w:p>
+    <w:p>
+      <w:pPr>
+        <w:rPr>
+          <w:rFonts w:ascii="Roboto Mono" w:cs="Roboto Mono" w:eastAsia="Roboto Mono" w:hAnsi="Roboto Mono"/>
+          <w:color w:val="188038"/>
+          <w:sz w:val="18"/>
+          <w:szCs w:val="18"/>
+        </w:rPr>
+      </w:pPr>
+      <w:r>
+        <w:rPr>
+          <w:rFonts w:ascii="Roboto Mono" w:cs="Roboto Mono" w:eastAsia="Roboto Mono" w:hAnsi="Roboto Mono"/>
+          <w:color w:val="188038"/>
+          <w:sz w:val="18"/>
+          <w:szCs w:val="18"/>
+          <w:rtl w:val="0"/>
+        </w:rPr>
+        <w:t xml:space="preserve">Plan hash value: 1741989577</w:t>
+      </w:r>
+    </w:p>
+    <w:p>
+      <w:pPr>
+        <w:rPr>
+          <w:rFonts w:ascii="Roboto Mono" w:cs="Roboto Mono" w:eastAsia="Roboto Mono" w:hAnsi="Roboto Mono"/>
+          <w:color w:val="188038"/>
+          <w:sz w:val="18"/>
+          <w:szCs w:val="18"/>
+        </w:rPr>
+      </w:pPr>
+      <w:r>
+        <w:rPr>
+          <w:rtl w:val="0"/>
+        </w:rPr>
+      </w:r>
+    </w:p>
+    <w:p>
+      <w:pPr>
+        <w:rPr>
+          <w:rFonts w:ascii="Roboto Mono" w:cs="Roboto Mono" w:eastAsia="Roboto Mono" w:hAnsi="Roboto Mono"/>
+          <w:color w:val="188038"/>
           <w:sz w:val="18"/>
           <w:szCs w:val="18"/>
         </w:rPr>
@@ -2789,306 +2546,32 @@
         </w:rPr>
         <w:t xml:space="preserve">------------------------------------------------------------------------------</w:t>
       </w:r>
-      <w:r>
-        <w:rPr>
-          <w:rtl w:val="0"/>
-        </w:rPr>
-      </w:r>
-    </w:p>
-    <w:p>
-      <w:pPr>
-        <w:rPr>
-          <w:rFonts w:ascii="Roboto Mono" w:cs="Roboto Mono" w:eastAsia="Roboto Mono" w:hAnsi="Roboto Mono"/>
-          <w:sz w:val="18"/>
-          <w:szCs w:val="18"/>
-        </w:rPr>
-      </w:pPr>
-      <w:r>
-        <w:rPr>
-          <w:rFonts w:ascii="Roboto Mono" w:cs="Roboto Mono" w:eastAsia="Roboto Mono" w:hAnsi="Roboto Mono"/>
-          <w:color w:val="188038"/>
-          <w:sz w:val="18"/>
-          <w:szCs w:val="18"/>
-          <w:rtl w:val="0"/>
-        </w:rPr>
-        <w:t xml:space="preserve">|</w:t>
-      </w:r>
-      <w:r>
-        <w:rPr>
-          <w:rFonts w:ascii="Roboto Mono" w:cs="Roboto Mono" w:eastAsia="Roboto Mono" w:hAnsi="Roboto Mono"/>
-          <w:sz w:val="18"/>
-          <w:szCs w:val="18"/>
-          <w:rtl w:val="0"/>
-        </w:rPr>
-        <w:t xml:space="preserve"> </w:t>
-      </w:r>
-      <w:r>
-        <w:rPr>
-          <w:rFonts w:ascii="Roboto Mono" w:cs="Roboto Mono" w:eastAsia="Roboto Mono" w:hAnsi="Roboto Mono"/>
-          <w:color w:val="188038"/>
-          <w:sz w:val="18"/>
-          <w:szCs w:val="18"/>
-          <w:rtl w:val="0"/>
-        </w:rPr>
-        <w:t xml:space="preserve">Id</w:t>
-      </w:r>
-      <w:r>
-        <w:rPr>
-          <w:rFonts w:ascii="Roboto Mono" w:cs="Roboto Mono" w:eastAsia="Roboto Mono" w:hAnsi="Roboto Mono"/>
-          <w:sz w:val="18"/>
-          <w:szCs w:val="18"/>
-          <w:rtl w:val="0"/>
-        </w:rPr>
-        <w:t xml:space="preserve">  </w:t>
-      </w:r>
-      <w:r>
-        <w:rPr>
-          <w:rFonts w:ascii="Roboto Mono" w:cs="Roboto Mono" w:eastAsia="Roboto Mono" w:hAnsi="Roboto Mono"/>
-          <w:color w:val="188038"/>
-          <w:sz w:val="18"/>
-          <w:szCs w:val="18"/>
-          <w:rtl w:val="0"/>
-        </w:rPr>
-        <w:t xml:space="preserve">|</w:t>
-      </w:r>
-      <w:r>
-        <w:rPr>
-          <w:rFonts w:ascii="Roboto Mono" w:cs="Roboto Mono" w:eastAsia="Roboto Mono" w:hAnsi="Roboto Mono"/>
-          <w:sz w:val="18"/>
-          <w:szCs w:val="18"/>
-          <w:rtl w:val="0"/>
-        </w:rPr>
-        <w:t xml:space="preserve"> </w:t>
-      </w:r>
-      <w:r>
-        <w:rPr>
-          <w:rFonts w:ascii="Roboto Mono" w:cs="Roboto Mono" w:eastAsia="Roboto Mono" w:hAnsi="Roboto Mono"/>
-          <w:color w:val="188038"/>
-          <w:sz w:val="18"/>
-          <w:szCs w:val="18"/>
-          <w:rtl w:val="0"/>
-        </w:rPr>
-        <w:t xml:space="preserve">Operation</w:t>
-      </w:r>
-      <w:r>
-        <w:rPr>
-          <w:rFonts w:ascii="Roboto Mono" w:cs="Roboto Mono" w:eastAsia="Roboto Mono" w:hAnsi="Roboto Mono"/>
-          <w:sz w:val="18"/>
-          <w:szCs w:val="18"/>
-          <w:rtl w:val="0"/>
-        </w:rPr>
-        <w:t xml:space="preserve">         </w:t>
-      </w:r>
-      <w:r>
-        <w:rPr>
-          <w:rFonts w:ascii="Roboto Mono" w:cs="Roboto Mono" w:eastAsia="Roboto Mono" w:hAnsi="Roboto Mono"/>
-          <w:color w:val="188038"/>
-          <w:sz w:val="18"/>
-          <w:szCs w:val="18"/>
-          <w:rtl w:val="0"/>
-        </w:rPr>
-        <w:t xml:space="preserve">|</w:t>
-      </w:r>
-      <w:r>
-        <w:rPr>
-          <w:rFonts w:ascii="Roboto Mono" w:cs="Roboto Mono" w:eastAsia="Roboto Mono" w:hAnsi="Roboto Mono"/>
-          <w:sz w:val="18"/>
-          <w:szCs w:val="18"/>
-          <w:rtl w:val="0"/>
-        </w:rPr>
-        <w:t xml:space="preserve"> </w:t>
-      </w:r>
-      <w:r>
-        <w:rPr>
-          <w:rFonts w:ascii="Roboto Mono" w:cs="Roboto Mono" w:eastAsia="Roboto Mono" w:hAnsi="Roboto Mono"/>
-          <w:color w:val="188038"/>
-          <w:sz w:val="18"/>
-          <w:szCs w:val="18"/>
-          <w:rtl w:val="0"/>
-        </w:rPr>
-        <w:t xml:space="preserve">Name</w:t>
-      </w:r>
-      <w:r>
-        <w:rPr>
-          <w:rFonts w:ascii="Roboto Mono" w:cs="Roboto Mono" w:eastAsia="Roboto Mono" w:hAnsi="Roboto Mono"/>
-          <w:sz w:val="18"/>
-          <w:szCs w:val="18"/>
-          <w:rtl w:val="0"/>
-        </w:rPr>
-        <w:t xml:space="preserve">     </w:t>
-      </w:r>
-      <w:r>
-        <w:rPr>
-          <w:rFonts w:ascii="Roboto Mono" w:cs="Roboto Mono" w:eastAsia="Roboto Mono" w:hAnsi="Roboto Mono"/>
-          <w:color w:val="188038"/>
-          <w:sz w:val="18"/>
-          <w:szCs w:val="18"/>
-          <w:rtl w:val="0"/>
-        </w:rPr>
-        <w:t xml:space="preserve">|</w:t>
-      </w:r>
-      <w:r>
-        <w:rPr>
-          <w:rFonts w:ascii="Roboto Mono" w:cs="Roboto Mono" w:eastAsia="Roboto Mono" w:hAnsi="Roboto Mono"/>
-          <w:sz w:val="18"/>
-          <w:szCs w:val="18"/>
-          <w:rtl w:val="0"/>
-        </w:rPr>
-        <w:t xml:space="preserve"> </w:t>
-      </w:r>
-      <w:r>
-        <w:rPr>
-          <w:rFonts w:ascii="Roboto Mono" w:cs="Roboto Mono" w:eastAsia="Roboto Mono" w:hAnsi="Roboto Mono"/>
-          <w:color w:val="188038"/>
-          <w:sz w:val="18"/>
-          <w:szCs w:val="18"/>
-          <w:rtl w:val="0"/>
-        </w:rPr>
-        <w:t xml:space="preserve">Rows</w:t>
-      </w:r>
-      <w:r>
-        <w:rPr>
-          <w:rFonts w:ascii="Roboto Mono" w:cs="Roboto Mono" w:eastAsia="Roboto Mono" w:hAnsi="Roboto Mono"/>
-          <w:sz w:val="18"/>
-          <w:szCs w:val="18"/>
-          <w:rtl w:val="0"/>
-        </w:rPr>
-        <w:t xml:space="preserve">  </w:t>
-      </w:r>
-      <w:r>
-        <w:rPr>
-          <w:rFonts w:ascii="Roboto Mono" w:cs="Roboto Mono" w:eastAsia="Roboto Mono" w:hAnsi="Roboto Mono"/>
-          <w:color w:val="188038"/>
-          <w:sz w:val="18"/>
-          <w:szCs w:val="18"/>
-          <w:rtl w:val="0"/>
-        </w:rPr>
-        <w:t xml:space="preserve">|</w:t>
-      </w:r>
-      <w:r>
-        <w:rPr>
-          <w:rFonts w:ascii="Roboto Mono" w:cs="Roboto Mono" w:eastAsia="Roboto Mono" w:hAnsi="Roboto Mono"/>
-          <w:sz w:val="18"/>
-          <w:szCs w:val="18"/>
-          <w:rtl w:val="0"/>
-        </w:rPr>
-        <w:t xml:space="preserve"> </w:t>
-      </w:r>
-      <w:r>
-        <w:rPr>
-          <w:rFonts w:ascii="Roboto Mono" w:cs="Roboto Mono" w:eastAsia="Roboto Mono" w:hAnsi="Roboto Mono"/>
-          <w:color w:val="188038"/>
-          <w:sz w:val="18"/>
-          <w:szCs w:val="18"/>
-          <w:rtl w:val="0"/>
-        </w:rPr>
-        <w:t xml:space="preserve">Bytes</w:t>
-      </w:r>
-      <w:r>
-        <w:rPr>
-          <w:rFonts w:ascii="Roboto Mono" w:cs="Roboto Mono" w:eastAsia="Roboto Mono" w:hAnsi="Roboto Mono"/>
-          <w:sz w:val="18"/>
-          <w:szCs w:val="18"/>
-          <w:rtl w:val="0"/>
-        </w:rPr>
-        <w:t xml:space="preserve"> </w:t>
-      </w:r>
-      <w:r>
-        <w:rPr>
-          <w:rFonts w:ascii="Roboto Mono" w:cs="Roboto Mono" w:eastAsia="Roboto Mono" w:hAnsi="Roboto Mono"/>
-          <w:color w:val="188038"/>
-          <w:sz w:val="18"/>
-          <w:szCs w:val="18"/>
-          <w:rtl w:val="0"/>
-        </w:rPr>
-        <w:t xml:space="preserve">|</w:t>
-      </w:r>
-      <w:r>
-        <w:rPr>
-          <w:rFonts w:ascii="Roboto Mono" w:cs="Roboto Mono" w:eastAsia="Roboto Mono" w:hAnsi="Roboto Mono"/>
-          <w:sz w:val="18"/>
-          <w:szCs w:val="18"/>
-          <w:rtl w:val="0"/>
-        </w:rPr>
-        <w:t xml:space="preserve"> </w:t>
-      </w:r>
-      <w:r>
-        <w:rPr>
-          <w:rFonts w:ascii="Roboto Mono" w:cs="Roboto Mono" w:eastAsia="Roboto Mono" w:hAnsi="Roboto Mono"/>
-          <w:color w:val="188038"/>
-          <w:sz w:val="18"/>
-          <w:szCs w:val="18"/>
-          <w:rtl w:val="0"/>
-        </w:rPr>
-        <w:t xml:space="preserve">Cost</w:t>
-      </w:r>
-      <w:r>
-        <w:rPr>
-          <w:rFonts w:ascii="Roboto Mono" w:cs="Roboto Mono" w:eastAsia="Roboto Mono" w:hAnsi="Roboto Mono"/>
-          <w:sz w:val="18"/>
-          <w:szCs w:val="18"/>
-          <w:rtl w:val="0"/>
-        </w:rPr>
-        <w:t xml:space="preserve"> </w:t>
-      </w:r>
-      <w:r>
-        <w:rPr>
-          <w:rFonts w:ascii="Roboto Mono" w:cs="Roboto Mono" w:eastAsia="Roboto Mono" w:hAnsi="Roboto Mono"/>
-          <w:color w:val="188038"/>
-          <w:sz w:val="18"/>
-          <w:szCs w:val="18"/>
-          <w:rtl w:val="0"/>
-        </w:rPr>
-        <w:t xml:space="preserve">(%CPU)|</w:t>
-      </w:r>
-      <w:r>
-        <w:rPr>
-          <w:rFonts w:ascii="Roboto Mono" w:cs="Roboto Mono" w:eastAsia="Roboto Mono" w:hAnsi="Roboto Mono"/>
-          <w:sz w:val="18"/>
-          <w:szCs w:val="18"/>
-          <w:rtl w:val="0"/>
-        </w:rPr>
-        <w:t xml:space="preserve"> </w:t>
-      </w:r>
-      <w:r>
-        <w:rPr>
-          <w:rFonts w:ascii="Roboto Mono" w:cs="Roboto Mono" w:eastAsia="Roboto Mono" w:hAnsi="Roboto Mono"/>
-          <w:color w:val="188038"/>
-          <w:sz w:val="18"/>
-          <w:szCs w:val="18"/>
-          <w:rtl w:val="0"/>
-        </w:rPr>
-        <w:t xml:space="preserve">Time</w:t>
-      </w:r>
-      <w:r>
-        <w:rPr>
-          <w:rFonts w:ascii="Roboto Mono" w:cs="Roboto Mono" w:eastAsia="Roboto Mono" w:hAnsi="Roboto Mono"/>
-          <w:sz w:val="18"/>
-          <w:szCs w:val="18"/>
-          <w:rtl w:val="0"/>
-        </w:rPr>
-        <w:t xml:space="preserve">     </w:t>
-      </w:r>
-      <w:r>
-        <w:rPr>
-          <w:rFonts w:ascii="Roboto Mono" w:cs="Roboto Mono" w:eastAsia="Roboto Mono" w:hAnsi="Roboto Mono"/>
-          <w:color w:val="188038"/>
-          <w:sz w:val="18"/>
-          <w:szCs w:val="18"/>
-          <w:rtl w:val="0"/>
-        </w:rPr>
-        <w:t xml:space="preserve">|</w:t>
-      </w:r>
-      <w:r>
-        <w:rPr>
-          <w:rtl w:val="0"/>
-        </w:rPr>
-      </w:r>
-    </w:p>
-    <w:p>
-      <w:pPr>
-        <w:rPr>
-          <w:rFonts w:ascii="Roboto Mono" w:cs="Roboto Mono" w:eastAsia="Roboto Mono" w:hAnsi="Roboto Mono"/>
+    </w:p>
+    <w:p>
+      <w:pPr>
+        <w:rPr>
+          <w:rFonts w:ascii="Roboto Mono" w:cs="Roboto Mono" w:eastAsia="Roboto Mono" w:hAnsi="Roboto Mono"/>
+          <w:color w:val="188038"/>
+          <w:sz w:val="18"/>
+          <w:szCs w:val="18"/>
+        </w:rPr>
+      </w:pPr>
+      <w:r>
+        <w:rPr>
+          <w:rFonts w:ascii="Roboto Mono" w:cs="Roboto Mono" w:eastAsia="Roboto Mono" w:hAnsi="Roboto Mono"/>
+          <w:color w:val="188038"/>
+          <w:sz w:val="18"/>
+          <w:szCs w:val="18"/>
+          <w:rtl w:val="0"/>
+        </w:rPr>
+        <w:t xml:space="preserve">| Id  | Operation         | Name     | Rows  | Bytes | Cost (%CPU)| Time     |</w:t>
+      </w:r>
+    </w:p>
+    <w:p>
+      <w:pPr>
+        <w:rPr>
+          <w:rFonts w:ascii="Roboto Mono" w:cs="Roboto Mono" w:eastAsia="Roboto Mono" w:hAnsi="Roboto Mono"/>
+          <w:color w:val="188038"/>
           <w:sz w:val="18"/>
           <w:szCs w:val="18"/>
         </w:rPr>
@@ -3103,577 +2586,52 @@
         </w:rPr>
         <w:t xml:space="preserve">------------------------------------------------------------------------------</w:t>
       </w:r>
-      <w:r>
-        <w:rPr>
-          <w:rtl w:val="0"/>
-        </w:rPr>
-      </w:r>
-    </w:p>
-    <w:p>
-      <w:pPr>
-        <w:rPr>
-          <w:rFonts w:ascii="Roboto Mono" w:cs="Roboto Mono" w:eastAsia="Roboto Mono" w:hAnsi="Roboto Mono"/>
-          <w:sz w:val="18"/>
-          <w:szCs w:val="18"/>
-        </w:rPr>
-      </w:pPr>
-      <w:r>
-        <w:rPr>
-          <w:rFonts w:ascii="Roboto Mono" w:cs="Roboto Mono" w:eastAsia="Roboto Mono" w:hAnsi="Roboto Mono"/>
-          <w:color w:val="188038"/>
-          <w:sz w:val="18"/>
-          <w:szCs w:val="18"/>
-          <w:rtl w:val="0"/>
-        </w:rPr>
-        <w:t xml:space="preserve">|</w:t>
-      </w:r>
-      <w:r>
-        <w:rPr>
-          <w:rFonts w:ascii="Roboto Mono" w:cs="Roboto Mono" w:eastAsia="Roboto Mono" w:hAnsi="Roboto Mono"/>
-          <w:sz w:val="18"/>
-          <w:szCs w:val="18"/>
-          <w:rtl w:val="0"/>
-        </w:rPr>
-        <w:t xml:space="preserve">   </w:t>
-      </w:r>
-      <w:r>
-        <w:rPr>
-          <w:rFonts w:ascii="Roboto Mono" w:cs="Roboto Mono" w:eastAsia="Roboto Mono" w:hAnsi="Roboto Mono"/>
-          <w:color w:val="188038"/>
-          <w:sz w:val="18"/>
-          <w:szCs w:val="18"/>
-          <w:rtl w:val="0"/>
-        </w:rPr>
-        <w:t xml:space="preserve">0</w:t>
-      </w:r>
-      <w:r>
-        <w:rPr>
-          <w:rFonts w:ascii="Roboto Mono" w:cs="Roboto Mono" w:eastAsia="Roboto Mono" w:hAnsi="Roboto Mono"/>
-          <w:sz w:val="18"/>
-          <w:szCs w:val="18"/>
-          <w:rtl w:val="0"/>
-        </w:rPr>
-        <w:t xml:space="preserve"> </w:t>
-      </w:r>
-      <w:r>
-        <w:rPr>
-          <w:rFonts w:ascii="Roboto Mono" w:cs="Roboto Mono" w:eastAsia="Roboto Mono" w:hAnsi="Roboto Mono"/>
-          <w:color w:val="188038"/>
-          <w:sz w:val="18"/>
-          <w:szCs w:val="18"/>
-          <w:rtl w:val="0"/>
-        </w:rPr>
-        <w:t xml:space="preserve">|</w:t>
-      </w:r>
-      <w:r>
-        <w:rPr>
-          <w:rFonts w:ascii="Roboto Mono" w:cs="Roboto Mono" w:eastAsia="Roboto Mono" w:hAnsi="Roboto Mono"/>
-          <w:sz w:val="18"/>
-          <w:szCs w:val="18"/>
-          <w:rtl w:val="0"/>
-        </w:rPr>
-        <w:t xml:space="preserve"> </w:t>
-      </w:r>
-      <w:r>
-        <w:rPr>
-          <w:rFonts w:ascii="Roboto Mono" w:cs="Roboto Mono" w:eastAsia="Roboto Mono" w:hAnsi="Roboto Mono"/>
-          <w:color w:val="188038"/>
-          <w:sz w:val="18"/>
-          <w:szCs w:val="18"/>
-          <w:rtl w:val="0"/>
-        </w:rPr>
-        <w:t xml:space="preserve">SELECT</w:t>
-      </w:r>
-      <w:r>
-        <w:rPr>
-          <w:rFonts w:ascii="Roboto Mono" w:cs="Roboto Mono" w:eastAsia="Roboto Mono" w:hAnsi="Roboto Mono"/>
-          <w:sz w:val="18"/>
-          <w:szCs w:val="18"/>
-          <w:rtl w:val="0"/>
-        </w:rPr>
-        <w:t xml:space="preserve"> </w:t>
-      </w:r>
-      <w:r>
-        <w:rPr>
-          <w:rFonts w:ascii="Roboto Mono" w:cs="Roboto Mono" w:eastAsia="Roboto Mono" w:hAnsi="Roboto Mono"/>
-          <w:color w:val="188038"/>
-          <w:sz w:val="18"/>
-          <w:szCs w:val="18"/>
-          <w:rtl w:val="0"/>
-        </w:rPr>
-        <w:t xml:space="preserve">STATEMENT</w:t>
-      </w:r>
-      <w:r>
-        <w:rPr>
-          <w:rFonts w:ascii="Roboto Mono" w:cs="Roboto Mono" w:eastAsia="Roboto Mono" w:hAnsi="Roboto Mono"/>
-          <w:sz w:val="18"/>
-          <w:szCs w:val="18"/>
-          <w:rtl w:val="0"/>
-        </w:rPr>
-        <w:t xml:space="preserve">  </w:t>
-      </w:r>
-      <w:r>
-        <w:rPr>
-          <w:rFonts w:ascii="Roboto Mono" w:cs="Roboto Mono" w:eastAsia="Roboto Mono" w:hAnsi="Roboto Mono"/>
-          <w:color w:val="188038"/>
-          <w:sz w:val="18"/>
-          <w:szCs w:val="18"/>
-          <w:rtl w:val="0"/>
-        </w:rPr>
-        <w:t xml:space="preserve">|</w:t>
-      </w:r>
-      <w:r>
-        <w:rPr>
-          <w:rFonts w:ascii="Roboto Mono" w:cs="Roboto Mono" w:eastAsia="Roboto Mono" w:hAnsi="Roboto Mono"/>
-          <w:sz w:val="18"/>
-          <w:szCs w:val="18"/>
-          <w:rtl w:val="0"/>
-        </w:rPr>
-        <w:t xml:space="preserve">          </w:t>
-      </w:r>
-      <w:r>
-        <w:rPr>
-          <w:rFonts w:ascii="Roboto Mono" w:cs="Roboto Mono" w:eastAsia="Roboto Mono" w:hAnsi="Roboto Mono"/>
-          <w:color w:val="188038"/>
-          <w:sz w:val="18"/>
-          <w:szCs w:val="18"/>
-          <w:rtl w:val="0"/>
-        </w:rPr>
-        <w:t xml:space="preserve">|</w:t>
-      </w:r>
-      <w:r>
-        <w:rPr>
-          <w:rFonts w:ascii="Roboto Mono" w:cs="Roboto Mono" w:eastAsia="Roboto Mono" w:hAnsi="Roboto Mono"/>
-          <w:sz w:val="18"/>
-          <w:szCs w:val="18"/>
-          <w:rtl w:val="0"/>
-        </w:rPr>
-        <w:t xml:space="preserve"> </w:t>
-      </w:r>
-      <w:r>
-        <w:rPr>
-          <w:rFonts w:ascii="Roboto Mono" w:cs="Roboto Mono" w:eastAsia="Roboto Mono" w:hAnsi="Roboto Mono"/>
-          <w:color w:val="188038"/>
-          <w:sz w:val="18"/>
-          <w:szCs w:val="18"/>
-          <w:rtl w:val="0"/>
-        </w:rPr>
-        <w:t xml:space="preserve">89905</w:t>
-      </w:r>
-      <w:r>
-        <w:rPr>
-          <w:rFonts w:ascii="Roboto Mono" w:cs="Roboto Mono" w:eastAsia="Roboto Mono" w:hAnsi="Roboto Mono"/>
-          <w:sz w:val="18"/>
-          <w:szCs w:val="18"/>
-          <w:rtl w:val="0"/>
-        </w:rPr>
-        <w:t xml:space="preserve"> </w:t>
-      </w:r>
-      <w:r>
-        <w:rPr>
-          <w:rFonts w:ascii="Roboto Mono" w:cs="Roboto Mono" w:eastAsia="Roboto Mono" w:hAnsi="Roboto Mono"/>
-          <w:color w:val="188038"/>
-          <w:sz w:val="18"/>
-          <w:szCs w:val="18"/>
-          <w:rtl w:val="0"/>
-        </w:rPr>
-        <w:t xml:space="preserve">|</w:t>
-      </w:r>
-      <w:r>
-        <w:rPr>
-          <w:rFonts w:ascii="Roboto Mono" w:cs="Roboto Mono" w:eastAsia="Roboto Mono" w:hAnsi="Roboto Mono"/>
-          <w:sz w:val="18"/>
-          <w:szCs w:val="18"/>
-          <w:rtl w:val="0"/>
-        </w:rPr>
-        <w:t xml:space="preserve">    </w:t>
-      </w:r>
-      <w:r>
-        <w:rPr>
-          <w:rFonts w:ascii="Roboto Mono" w:cs="Roboto Mono" w:eastAsia="Roboto Mono" w:hAnsi="Roboto Mono"/>
-          <w:color w:val="188038"/>
-          <w:sz w:val="18"/>
-          <w:szCs w:val="18"/>
-          <w:rtl w:val="0"/>
-        </w:rPr>
-        <w:t xml:space="preserve">84M|</w:t>
-      </w:r>
-      <w:r>
-        <w:rPr>
-          <w:rFonts w:ascii="Roboto Mono" w:cs="Roboto Mono" w:eastAsia="Roboto Mono" w:hAnsi="Roboto Mono"/>
-          <w:sz w:val="18"/>
-          <w:szCs w:val="18"/>
-          <w:rtl w:val="0"/>
-        </w:rPr>
-        <w:t xml:space="preserve">  </w:t>
-      </w:r>
-      <w:r>
-        <w:rPr>
-          <w:rFonts w:ascii="Roboto Mono" w:cs="Roboto Mono" w:eastAsia="Roboto Mono" w:hAnsi="Roboto Mono"/>
-          <w:color w:val="188038"/>
-          <w:sz w:val="18"/>
-          <w:szCs w:val="18"/>
-          <w:rtl w:val="0"/>
-        </w:rPr>
-        <w:t xml:space="preserve">2055</w:t>
-      </w:r>
-      <w:r>
-        <w:rPr>
-          <w:rFonts w:ascii="Roboto Mono" w:cs="Roboto Mono" w:eastAsia="Roboto Mono" w:hAnsi="Roboto Mono"/>
-          <w:sz w:val="18"/>
-          <w:szCs w:val="18"/>
-          <w:rtl w:val="0"/>
-        </w:rPr>
-        <w:t xml:space="preserve">   </w:t>
-      </w:r>
-      <w:r>
-        <w:rPr>
-          <w:rFonts w:ascii="Roboto Mono" w:cs="Roboto Mono" w:eastAsia="Roboto Mono" w:hAnsi="Roboto Mono"/>
-          <w:color w:val="188038"/>
-          <w:sz w:val="18"/>
-          <w:szCs w:val="18"/>
-          <w:rtl w:val="0"/>
-        </w:rPr>
-        <w:t xml:space="preserve">(1)|</w:t>
-      </w:r>
-      <w:r>
-        <w:rPr>
-          <w:rFonts w:ascii="Roboto Mono" w:cs="Roboto Mono" w:eastAsia="Roboto Mono" w:hAnsi="Roboto Mono"/>
-          <w:sz w:val="18"/>
-          <w:szCs w:val="18"/>
-          <w:rtl w:val="0"/>
-        </w:rPr>
-        <w:t xml:space="preserve"> </w:t>
-      </w:r>
-      <w:r>
-        <w:rPr>
-          <w:rFonts w:ascii="Roboto Mono" w:cs="Roboto Mono" w:eastAsia="Roboto Mono" w:hAnsi="Roboto Mono"/>
-          <w:color w:val="188038"/>
-          <w:sz w:val="18"/>
-          <w:szCs w:val="18"/>
-          <w:rtl w:val="0"/>
-        </w:rPr>
-        <w:t xml:space="preserve">00:00:01</w:t>
-      </w:r>
-      <w:r>
-        <w:rPr>
-          <w:rFonts w:ascii="Roboto Mono" w:cs="Roboto Mono" w:eastAsia="Roboto Mono" w:hAnsi="Roboto Mono"/>
-          <w:sz w:val="18"/>
-          <w:szCs w:val="18"/>
-          <w:rtl w:val="0"/>
-        </w:rPr>
-        <w:t xml:space="preserve"> </w:t>
-      </w:r>
-      <w:r>
-        <w:rPr>
-          <w:rFonts w:ascii="Roboto Mono" w:cs="Roboto Mono" w:eastAsia="Roboto Mono" w:hAnsi="Roboto Mono"/>
-          <w:color w:val="188038"/>
-          <w:sz w:val="18"/>
-          <w:szCs w:val="18"/>
-          <w:rtl w:val="0"/>
-        </w:rPr>
-        <w:t xml:space="preserve">|</w:t>
-      </w:r>
-      <w:r>
-        <w:rPr>
-          <w:rtl w:val="0"/>
-        </w:rPr>
-      </w:r>
-    </w:p>
-    <w:p>
-      <w:pPr>
-        <w:rPr>
-          <w:rFonts w:ascii="Roboto Mono" w:cs="Roboto Mono" w:eastAsia="Roboto Mono" w:hAnsi="Roboto Mono"/>
-          <w:sz w:val="18"/>
-          <w:szCs w:val="18"/>
-        </w:rPr>
-      </w:pPr>
-      <w:r>
-        <w:rPr>
-          <w:rFonts w:ascii="Roboto Mono" w:cs="Roboto Mono" w:eastAsia="Roboto Mono" w:hAnsi="Roboto Mono"/>
-          <w:color w:val="188038"/>
-          <w:sz w:val="18"/>
-          <w:szCs w:val="18"/>
-          <w:rtl w:val="0"/>
-        </w:rPr>
-        <w:t xml:space="preserve">|*</w:t>
-      </w:r>
-      <w:r>
-        <w:rPr>
-          <w:rFonts w:ascii="Roboto Mono" w:cs="Roboto Mono" w:eastAsia="Roboto Mono" w:hAnsi="Roboto Mono"/>
-          <w:sz w:val="18"/>
-          <w:szCs w:val="18"/>
-          <w:rtl w:val="0"/>
-        </w:rPr>
-        <w:t xml:space="preserve">  </w:t>
-      </w:r>
-      <w:r>
-        <w:rPr>
-          <w:rFonts w:ascii="Roboto Mono" w:cs="Roboto Mono" w:eastAsia="Roboto Mono" w:hAnsi="Roboto Mono"/>
-          <w:color w:val="188038"/>
-          <w:sz w:val="18"/>
-          <w:szCs w:val="18"/>
-          <w:rtl w:val="0"/>
-        </w:rPr>
-        <w:t xml:space="preserve">1</w:t>
-      </w:r>
-      <w:r>
-        <w:rPr>
-          <w:rFonts w:ascii="Roboto Mono" w:cs="Roboto Mono" w:eastAsia="Roboto Mono" w:hAnsi="Roboto Mono"/>
-          <w:sz w:val="18"/>
-          <w:szCs w:val="18"/>
-          <w:rtl w:val="0"/>
-        </w:rPr>
-        <w:t xml:space="preserve"> </w:t>
-      </w:r>
-      <w:r>
-        <w:rPr>
-          <w:rFonts w:ascii="Roboto Mono" w:cs="Roboto Mono" w:eastAsia="Roboto Mono" w:hAnsi="Roboto Mono"/>
-          <w:color w:val="188038"/>
-          <w:sz w:val="18"/>
-          <w:szCs w:val="18"/>
-          <w:rtl w:val="0"/>
-        </w:rPr>
-        <w:t xml:space="preserve">|</w:t>
-      </w:r>
-      <w:r>
-        <w:rPr>
-          <w:rFonts w:ascii="Roboto Mono" w:cs="Roboto Mono" w:eastAsia="Roboto Mono" w:hAnsi="Roboto Mono"/>
-          <w:sz w:val="18"/>
-          <w:szCs w:val="18"/>
-          <w:rtl w:val="0"/>
-        </w:rPr>
-        <w:t xml:space="preserve">  </w:t>
-      </w:r>
-      <w:r>
-        <w:rPr>
-          <w:rFonts w:ascii="Roboto Mono" w:cs="Roboto Mono" w:eastAsia="Roboto Mono" w:hAnsi="Roboto Mono"/>
-          <w:color w:val="188038"/>
-          <w:sz w:val="18"/>
-          <w:szCs w:val="18"/>
-          <w:rtl w:val="0"/>
-        </w:rPr>
-        <w:t xml:space="preserve">TABLE</w:t>
-      </w:r>
-      <w:r>
-        <w:rPr>
-          <w:rFonts w:ascii="Roboto Mono" w:cs="Roboto Mono" w:eastAsia="Roboto Mono" w:hAnsi="Roboto Mono"/>
-          <w:sz w:val="18"/>
-          <w:szCs w:val="18"/>
-          <w:rtl w:val="0"/>
-        </w:rPr>
-        <w:t xml:space="preserve"> </w:t>
-      </w:r>
-      <w:r>
-        <w:rPr>
-          <w:rFonts w:ascii="Roboto Mono" w:cs="Roboto Mono" w:eastAsia="Roboto Mono" w:hAnsi="Roboto Mono"/>
-          <w:color w:val="188038"/>
-          <w:sz w:val="18"/>
-          <w:szCs w:val="18"/>
-          <w:rtl w:val="0"/>
-        </w:rPr>
-        <w:t xml:space="preserve">ACCESS</w:t>
-      </w:r>
-      <w:r>
-        <w:rPr>
-          <w:rFonts w:ascii="Roboto Mono" w:cs="Roboto Mono" w:eastAsia="Roboto Mono" w:hAnsi="Roboto Mono"/>
-          <w:sz w:val="18"/>
-          <w:szCs w:val="18"/>
-          <w:rtl w:val="0"/>
-        </w:rPr>
-        <w:t xml:space="preserve"> </w:t>
-      </w:r>
-      <w:r>
-        <w:rPr>
-          <w:rFonts w:ascii="Roboto Mono" w:cs="Roboto Mono" w:eastAsia="Roboto Mono" w:hAnsi="Roboto Mono"/>
-          <w:color w:val="188038"/>
-          <w:sz w:val="18"/>
-          <w:szCs w:val="18"/>
-          <w:rtl w:val="0"/>
-        </w:rPr>
-        <w:t xml:space="preserve">FULL|</w:t>
-      </w:r>
-      <w:r>
-        <w:rPr>
-          <w:rFonts w:ascii="Roboto Mono" w:cs="Roboto Mono" w:eastAsia="Roboto Mono" w:hAnsi="Roboto Mono"/>
-          <w:sz w:val="18"/>
-          <w:szCs w:val="18"/>
-          <w:rtl w:val="0"/>
-        </w:rPr>
-        <w:t xml:space="preserve"> </w:t>
-      </w:r>
-      <w:r>
-        <w:rPr>
-          <w:rFonts w:ascii="Roboto Mono" w:cs="Roboto Mono" w:eastAsia="Roboto Mono" w:hAnsi="Roboto Mono"/>
-          <w:color w:val="188038"/>
-          <w:sz w:val="18"/>
-          <w:szCs w:val="18"/>
-          <w:rtl w:val="0"/>
-        </w:rPr>
-        <w:t xml:space="preserve">EDITIONS</w:t>
-      </w:r>
-      <w:r>
-        <w:rPr>
-          <w:rFonts w:ascii="Roboto Mono" w:cs="Roboto Mono" w:eastAsia="Roboto Mono" w:hAnsi="Roboto Mono"/>
-          <w:sz w:val="18"/>
-          <w:szCs w:val="18"/>
-          <w:rtl w:val="0"/>
-        </w:rPr>
-        <w:t xml:space="preserve"> </w:t>
-      </w:r>
-      <w:r>
-        <w:rPr>
-          <w:rFonts w:ascii="Roboto Mono" w:cs="Roboto Mono" w:eastAsia="Roboto Mono" w:hAnsi="Roboto Mono"/>
-          <w:color w:val="188038"/>
-          <w:sz w:val="18"/>
-          <w:szCs w:val="18"/>
-          <w:rtl w:val="0"/>
-        </w:rPr>
-        <w:t xml:space="preserve">|</w:t>
-      </w:r>
-      <w:r>
-        <w:rPr>
-          <w:rFonts w:ascii="Roboto Mono" w:cs="Roboto Mono" w:eastAsia="Roboto Mono" w:hAnsi="Roboto Mono"/>
-          <w:sz w:val="18"/>
-          <w:szCs w:val="18"/>
-          <w:rtl w:val="0"/>
-        </w:rPr>
-        <w:t xml:space="preserve"> </w:t>
-      </w:r>
-      <w:r>
-        <w:rPr>
-          <w:rFonts w:ascii="Roboto Mono" w:cs="Roboto Mono" w:eastAsia="Roboto Mono" w:hAnsi="Roboto Mono"/>
-          <w:color w:val="188038"/>
-          <w:sz w:val="18"/>
-          <w:szCs w:val="18"/>
-          <w:rtl w:val="0"/>
-        </w:rPr>
-        <w:t xml:space="preserve">89905</w:t>
-      </w:r>
-      <w:r>
-        <w:rPr>
-          <w:rFonts w:ascii="Roboto Mono" w:cs="Roboto Mono" w:eastAsia="Roboto Mono" w:hAnsi="Roboto Mono"/>
-          <w:sz w:val="18"/>
-          <w:szCs w:val="18"/>
-          <w:rtl w:val="0"/>
-        </w:rPr>
-        <w:t xml:space="preserve"> </w:t>
-      </w:r>
-      <w:r>
-        <w:rPr>
-          <w:rFonts w:ascii="Roboto Mono" w:cs="Roboto Mono" w:eastAsia="Roboto Mono" w:hAnsi="Roboto Mono"/>
-          <w:color w:val="188038"/>
-          <w:sz w:val="18"/>
-          <w:szCs w:val="18"/>
-          <w:rtl w:val="0"/>
-        </w:rPr>
-        <w:t xml:space="preserve">|</w:t>
-      </w:r>
-      <w:r>
-        <w:rPr>
-          <w:rFonts w:ascii="Roboto Mono" w:cs="Roboto Mono" w:eastAsia="Roboto Mono" w:hAnsi="Roboto Mono"/>
-          <w:sz w:val="18"/>
-          <w:szCs w:val="18"/>
-          <w:rtl w:val="0"/>
-        </w:rPr>
-        <w:t xml:space="preserve">    </w:t>
-      </w:r>
-      <w:r>
-        <w:rPr>
-          <w:rFonts w:ascii="Roboto Mono" w:cs="Roboto Mono" w:eastAsia="Roboto Mono" w:hAnsi="Roboto Mono"/>
-          <w:color w:val="188038"/>
-          <w:sz w:val="18"/>
-          <w:szCs w:val="18"/>
-          <w:rtl w:val="0"/>
-        </w:rPr>
-        <w:t xml:space="preserve">84M|</w:t>
-      </w:r>
-      <w:r>
-        <w:rPr>
-          <w:rFonts w:ascii="Roboto Mono" w:cs="Roboto Mono" w:eastAsia="Roboto Mono" w:hAnsi="Roboto Mono"/>
-          <w:sz w:val="18"/>
-          <w:szCs w:val="18"/>
-          <w:rtl w:val="0"/>
-        </w:rPr>
-        <w:t xml:space="preserve">  </w:t>
-      </w:r>
-      <w:r>
-        <w:rPr>
-          <w:rFonts w:ascii="Roboto Mono" w:cs="Roboto Mono" w:eastAsia="Roboto Mono" w:hAnsi="Roboto Mono"/>
-          <w:color w:val="188038"/>
-          <w:sz w:val="18"/>
-          <w:szCs w:val="18"/>
-          <w:rtl w:val="0"/>
-        </w:rPr>
-        <w:t xml:space="preserve">2055</w:t>
-      </w:r>
-      <w:r>
-        <w:rPr>
-          <w:rFonts w:ascii="Roboto Mono" w:cs="Roboto Mono" w:eastAsia="Roboto Mono" w:hAnsi="Roboto Mono"/>
-          <w:sz w:val="18"/>
-          <w:szCs w:val="18"/>
-          <w:rtl w:val="0"/>
-        </w:rPr>
-        <w:t xml:space="preserve">   </w:t>
-      </w:r>
-      <w:r>
-        <w:rPr>
-          <w:rFonts w:ascii="Roboto Mono" w:cs="Roboto Mono" w:eastAsia="Roboto Mono" w:hAnsi="Roboto Mono"/>
-          <w:color w:val="188038"/>
-          <w:sz w:val="18"/>
-          <w:szCs w:val="18"/>
-          <w:rtl w:val="0"/>
-        </w:rPr>
-        <w:t xml:space="preserve">(1)|</w:t>
-      </w:r>
-      <w:r>
-        <w:rPr>
-          <w:rFonts w:ascii="Roboto Mono" w:cs="Roboto Mono" w:eastAsia="Roboto Mono" w:hAnsi="Roboto Mono"/>
-          <w:sz w:val="18"/>
-          <w:szCs w:val="18"/>
-          <w:rtl w:val="0"/>
-        </w:rPr>
-        <w:t xml:space="preserve"> </w:t>
-      </w:r>
-      <w:r>
-        <w:rPr>
-          <w:rFonts w:ascii="Roboto Mono" w:cs="Roboto Mono" w:eastAsia="Roboto Mono" w:hAnsi="Roboto Mono"/>
-          <w:color w:val="188038"/>
-          <w:sz w:val="18"/>
-          <w:szCs w:val="18"/>
-          <w:rtl w:val="0"/>
-        </w:rPr>
-        <w:t xml:space="preserve">00:00:01</w:t>
-      </w:r>
-      <w:r>
-        <w:rPr>
-          <w:rFonts w:ascii="Roboto Mono" w:cs="Roboto Mono" w:eastAsia="Roboto Mono" w:hAnsi="Roboto Mono"/>
-          <w:sz w:val="18"/>
-          <w:szCs w:val="18"/>
-          <w:rtl w:val="0"/>
-        </w:rPr>
-        <w:t xml:space="preserve"> </w:t>
-      </w:r>
-      <w:r>
-        <w:rPr>
-          <w:rFonts w:ascii="Roboto Mono" w:cs="Roboto Mono" w:eastAsia="Roboto Mono" w:hAnsi="Roboto Mono"/>
-          <w:color w:val="188038"/>
-          <w:sz w:val="18"/>
-          <w:szCs w:val="18"/>
-          <w:rtl w:val="0"/>
-        </w:rPr>
-        <w:t xml:space="preserve">|</w:t>
-      </w:r>
-      <w:r>
-        <w:rPr>
-          <w:rtl w:val="0"/>
-        </w:rPr>
-      </w:r>
-    </w:p>
-    <w:p>
-      <w:pPr>
-        <w:rPr>
-          <w:rFonts w:ascii="Roboto Mono" w:cs="Roboto Mono" w:eastAsia="Roboto Mono" w:hAnsi="Roboto Mono"/>
+    </w:p>
+    <w:p>
+      <w:pPr>
+        <w:rPr>
+          <w:rFonts w:ascii="Roboto Mono" w:cs="Roboto Mono" w:eastAsia="Roboto Mono" w:hAnsi="Roboto Mono"/>
+          <w:color w:val="188038"/>
+          <w:sz w:val="18"/>
+          <w:szCs w:val="18"/>
+        </w:rPr>
+      </w:pPr>
+      <w:r>
+        <w:rPr>
+          <w:rFonts w:ascii="Roboto Mono" w:cs="Roboto Mono" w:eastAsia="Roboto Mono" w:hAnsi="Roboto Mono"/>
+          <w:color w:val="188038"/>
+          <w:sz w:val="18"/>
+          <w:szCs w:val="18"/>
+          <w:rtl w:val="0"/>
+        </w:rPr>
+        <w:t xml:space="preserve">|   0 | SELECT STATEMENT  |          |   207 | 44712 |  2054   (1)| 00:00:01 |</w:t>
+      </w:r>
+    </w:p>
+    <w:p>
+      <w:pPr>
+        <w:rPr>
+          <w:rFonts w:ascii="Roboto Mono" w:cs="Roboto Mono" w:eastAsia="Roboto Mono" w:hAnsi="Roboto Mono"/>
+          <w:color w:val="188038"/>
+          <w:sz w:val="18"/>
+          <w:szCs w:val="18"/>
+        </w:rPr>
+      </w:pPr>
+      <w:r>
+        <w:rPr>
+          <w:rFonts w:ascii="Roboto Mono" w:cs="Roboto Mono" w:eastAsia="Roboto Mono" w:hAnsi="Roboto Mono"/>
+          <w:color w:val="188038"/>
+          <w:sz w:val="18"/>
+          <w:szCs w:val="18"/>
+          <w:rtl w:val="0"/>
+        </w:rPr>
+        <w:t xml:space="preserve">|*  1 |  TABLE ACCESS FULL| EDITIONS |   207 | 44712 |  2054   (1)| 00:00:01 |</w:t>
+      </w:r>
+    </w:p>
+    <w:p>
+      <w:pPr>
+        <w:rPr>
+          <w:rFonts w:ascii="Roboto Mono" w:cs="Roboto Mono" w:eastAsia="Roboto Mono" w:hAnsi="Roboto Mono"/>
+          <w:color w:val="188038"/>
           <w:sz w:val="18"/>
           <w:szCs w:val="18"/>
         </w:rPr>
@@ -3688,149 +2646,47 @@
         </w:rPr>
         <w:t xml:space="preserve">------------------------------------------------------------------------------</w:t>
       </w:r>
-      <w:r>
-        <w:rPr>
-          <w:rtl w:val="0"/>
-        </w:rPr>
-      </w:r>
-    </w:p>
-    <w:p>
-      <w:pPr>
-        <w:rPr>
-          <w:rFonts w:ascii="Roboto Mono" w:cs="Roboto Mono" w:eastAsia="Roboto Mono" w:hAnsi="Roboto Mono"/>
-          <w:sz w:val="18"/>
-          <w:szCs w:val="18"/>
-        </w:rPr>
-      </w:pPr>
-      <w:r>
-        <w:rPr>
-          <w:rtl w:val="0"/>
-        </w:rPr>
-      </w:r>
-    </w:p>
-    <w:p>
-      <w:pPr>
-        <w:rPr>
-          <w:rFonts w:ascii="Roboto Mono" w:cs="Roboto Mono" w:eastAsia="Roboto Mono" w:hAnsi="Roboto Mono"/>
-          <w:sz w:val="18"/>
-          <w:szCs w:val="18"/>
-        </w:rPr>
-      </w:pPr>
-      <w:r>
-        <w:rPr>
-          <w:rFonts w:ascii="Roboto Mono" w:cs="Roboto Mono" w:eastAsia="Roboto Mono" w:hAnsi="Roboto Mono"/>
-          <w:color w:val="188038"/>
-          <w:sz w:val="18"/>
-          <w:szCs w:val="18"/>
-          <w:rtl w:val="0"/>
-        </w:rPr>
-        <w:t xml:space="preserve">Predicate</w:t>
-      </w:r>
-      <w:r>
-        <w:rPr>
-          <w:rFonts w:ascii="Roboto Mono" w:cs="Roboto Mono" w:eastAsia="Roboto Mono" w:hAnsi="Roboto Mono"/>
-          <w:sz w:val="18"/>
-          <w:szCs w:val="18"/>
-          <w:rtl w:val="0"/>
-        </w:rPr>
-        <w:t xml:space="preserve"> </w:t>
-      </w:r>
-      <w:r>
-        <w:rPr>
-          <w:rFonts w:ascii="Roboto Mono" w:cs="Roboto Mono" w:eastAsia="Roboto Mono" w:hAnsi="Roboto Mono"/>
-          <w:color w:val="188038"/>
-          <w:sz w:val="18"/>
-          <w:szCs w:val="18"/>
-          <w:rtl w:val="0"/>
-        </w:rPr>
-        <w:t xml:space="preserve">Information</w:t>
-      </w:r>
-      <w:r>
-        <w:rPr>
-          <w:rFonts w:ascii="Roboto Mono" w:cs="Roboto Mono" w:eastAsia="Roboto Mono" w:hAnsi="Roboto Mono"/>
-          <w:sz w:val="18"/>
-          <w:szCs w:val="18"/>
-          <w:rtl w:val="0"/>
-        </w:rPr>
-        <w:t xml:space="preserve"> </w:t>
-      </w:r>
-      <w:r>
-        <w:rPr>
-          <w:rFonts w:ascii="Roboto Mono" w:cs="Roboto Mono" w:eastAsia="Roboto Mono" w:hAnsi="Roboto Mono"/>
-          <w:color w:val="188038"/>
-          <w:sz w:val="18"/>
-          <w:szCs w:val="18"/>
-          <w:rtl w:val="0"/>
-        </w:rPr>
-        <w:t xml:space="preserve">(identified</w:t>
-      </w:r>
-      <w:r>
-        <w:rPr>
-          <w:rFonts w:ascii="Roboto Mono" w:cs="Roboto Mono" w:eastAsia="Roboto Mono" w:hAnsi="Roboto Mono"/>
-          <w:sz w:val="18"/>
-          <w:szCs w:val="18"/>
-          <w:rtl w:val="0"/>
-        </w:rPr>
-        <w:t xml:space="preserve"> </w:t>
-      </w:r>
-      <w:r>
-        <w:rPr>
-          <w:rFonts w:ascii="Roboto Mono" w:cs="Roboto Mono" w:eastAsia="Roboto Mono" w:hAnsi="Roboto Mono"/>
-          <w:color w:val="188038"/>
-          <w:sz w:val="18"/>
-          <w:szCs w:val="18"/>
-          <w:rtl w:val="0"/>
-        </w:rPr>
-        <w:t xml:space="preserve">by</w:t>
-      </w:r>
-      <w:r>
-        <w:rPr>
-          <w:rFonts w:ascii="Roboto Mono" w:cs="Roboto Mono" w:eastAsia="Roboto Mono" w:hAnsi="Roboto Mono"/>
-          <w:sz w:val="18"/>
-          <w:szCs w:val="18"/>
-          <w:rtl w:val="0"/>
-        </w:rPr>
-        <w:t xml:space="preserve"> </w:t>
-      </w:r>
-      <w:r>
-        <w:rPr>
-          <w:rFonts w:ascii="Roboto Mono" w:cs="Roboto Mono" w:eastAsia="Roboto Mono" w:hAnsi="Roboto Mono"/>
-          <w:color w:val="188038"/>
-          <w:sz w:val="18"/>
-          <w:szCs w:val="18"/>
-          <w:rtl w:val="0"/>
-        </w:rPr>
-        <w:t xml:space="preserve">operation</w:t>
-      </w:r>
-      <w:r>
-        <w:rPr>
-          <w:rFonts w:ascii="Roboto Mono" w:cs="Roboto Mono" w:eastAsia="Roboto Mono" w:hAnsi="Roboto Mono"/>
-          <w:sz w:val="18"/>
-          <w:szCs w:val="18"/>
-          <w:rtl w:val="0"/>
-        </w:rPr>
-        <w:t xml:space="preserve"> </w:t>
-      </w:r>
-      <w:r>
-        <w:rPr>
-          <w:rFonts w:ascii="Roboto Mono" w:cs="Roboto Mono" w:eastAsia="Roboto Mono" w:hAnsi="Roboto Mono"/>
-          <w:color w:val="188038"/>
-          <w:sz w:val="18"/>
-          <w:szCs w:val="18"/>
-          <w:rtl w:val="0"/>
-        </w:rPr>
-        <w:t xml:space="preserve">id):</w:t>
-      </w:r>
-      <w:r>
-        <w:rPr>
-          <w:rtl w:val="0"/>
-        </w:rPr>
-      </w:r>
-    </w:p>
-    <w:p>
-      <w:pPr>
-        <w:rPr>
-          <w:rFonts w:ascii="Roboto Mono" w:cs="Roboto Mono" w:eastAsia="Roboto Mono" w:hAnsi="Roboto Mono"/>
+    </w:p>
+    <w:p>
+      <w:pPr>
+        <w:rPr>
+          <w:rFonts w:ascii="Roboto Mono" w:cs="Roboto Mono" w:eastAsia="Roboto Mono" w:hAnsi="Roboto Mono"/>
+          <w:color w:val="188038"/>
+          <w:sz w:val="18"/>
+          <w:szCs w:val="18"/>
+        </w:rPr>
+      </w:pPr>
+      <w:r>
+        <w:rPr>
+          <w:rtl w:val="0"/>
+        </w:rPr>
+      </w:r>
+    </w:p>
+    <w:p>
+      <w:pPr>
+        <w:rPr>
+          <w:rFonts w:ascii="Roboto Mono" w:cs="Roboto Mono" w:eastAsia="Roboto Mono" w:hAnsi="Roboto Mono"/>
+          <w:color w:val="188038"/>
+          <w:sz w:val="18"/>
+          <w:szCs w:val="18"/>
+        </w:rPr>
+      </w:pPr>
+      <w:r>
+        <w:rPr>
+          <w:rFonts w:ascii="Roboto Mono" w:cs="Roboto Mono" w:eastAsia="Roboto Mono" w:hAnsi="Roboto Mono"/>
+          <w:color w:val="188038"/>
+          <w:sz w:val="18"/>
+          <w:szCs w:val="18"/>
+          <w:rtl w:val="0"/>
+        </w:rPr>
+        <w:t xml:space="preserve">Predicate Information (identified by operation id):</w:t>
+      </w:r>
+    </w:p>
+    <w:p>
+      <w:pPr>
+        <w:rPr>
+          <w:rFonts w:ascii="Roboto Mono" w:cs="Roboto Mono" w:eastAsia="Roboto Mono" w:hAnsi="Roboto Mono"/>
+          <w:color w:val="188038"/>
           <w:sz w:val="18"/>
           <w:szCs w:val="18"/>
         </w:rPr>
@@ -3845,338 +2701,77 @@
         </w:rPr>
         <w:t xml:space="preserve">---------------------------------------------------</w:t>
       </w:r>
-      <w:r>
-        <w:rPr>
-          <w:rtl w:val="0"/>
-        </w:rPr>
-      </w:r>
-    </w:p>
-    <w:p>
-      <w:pPr>
-        <w:rPr>
-          <w:rFonts w:ascii="Roboto Mono" w:cs="Roboto Mono" w:eastAsia="Roboto Mono" w:hAnsi="Roboto Mono"/>
-          <w:sz w:val="18"/>
-          <w:szCs w:val="18"/>
-        </w:rPr>
-      </w:pPr>
-      <w:r>
-        <w:rPr>
-          <w:rtl w:val="0"/>
-        </w:rPr>
-      </w:r>
-    </w:p>
-    <w:p>
-      <w:pPr>
-        <w:rPr>
-          <w:rFonts w:ascii="Roboto Mono" w:cs="Roboto Mono" w:eastAsia="Roboto Mono" w:hAnsi="Roboto Mono"/>
-          <w:sz w:val="18"/>
-          <w:szCs w:val="18"/>
-        </w:rPr>
-      </w:pPr>
-      <w:r>
-        <w:rPr>
-          <w:rFonts w:ascii="Roboto Mono" w:cs="Roboto Mono" w:eastAsia="Roboto Mono" w:hAnsi="Roboto Mono"/>
-          <w:sz w:val="18"/>
-          <w:szCs w:val="18"/>
-          <w:rtl w:val="0"/>
-        </w:rPr>
-        <w:t xml:space="preserve">   </w:t>
-      </w:r>
-      <w:r>
-        <w:rPr>
-          <w:rFonts w:ascii="Roboto Mono" w:cs="Roboto Mono" w:eastAsia="Roboto Mono" w:hAnsi="Roboto Mono"/>
-          <w:color w:val="188038"/>
-          <w:sz w:val="18"/>
-          <w:szCs w:val="18"/>
-          <w:rtl w:val="0"/>
-        </w:rPr>
-        <w:t xml:space="preserve">1</w:t>
-      </w:r>
-      <w:r>
-        <w:rPr>
-          <w:rFonts w:ascii="Roboto Mono" w:cs="Roboto Mono" w:eastAsia="Roboto Mono" w:hAnsi="Roboto Mono"/>
-          <w:sz w:val="18"/>
-          <w:szCs w:val="18"/>
-          <w:rtl w:val="0"/>
-        </w:rPr>
-        <w:t xml:space="preserve"> </w:t>
-      </w:r>
-      <w:r>
-        <w:rPr>
-          <w:rFonts w:ascii="Roboto Mono" w:cs="Roboto Mono" w:eastAsia="Roboto Mono" w:hAnsi="Roboto Mono"/>
-          <w:color w:val="188038"/>
-          <w:sz w:val="18"/>
-          <w:szCs w:val="18"/>
-          <w:rtl w:val="0"/>
-        </w:rPr>
-        <w:t xml:space="preserve">-</w:t>
-      </w:r>
-      <w:r>
-        <w:rPr>
-          <w:rFonts w:ascii="Roboto Mono" w:cs="Roboto Mono" w:eastAsia="Roboto Mono" w:hAnsi="Roboto Mono"/>
-          <w:sz w:val="18"/>
-          <w:szCs w:val="18"/>
-          <w:rtl w:val="0"/>
-        </w:rPr>
-        <w:t xml:space="preserve"> </w:t>
-      </w:r>
-      <w:r>
-        <w:rPr>
-          <w:rFonts w:ascii="Roboto Mono" w:cs="Roboto Mono" w:eastAsia="Roboto Mono" w:hAnsi="Roboto Mono"/>
-          <w:color w:val="188038"/>
-          <w:sz w:val="18"/>
-          <w:szCs w:val="18"/>
-          <w:rtl w:val="0"/>
-        </w:rPr>
-        <w:t xml:space="preserve">filter("PUB_PLACE"='Madrid')</w:t>
-      </w:r>
-      <w:r>
-        <w:rPr>
-          <w:rtl w:val="0"/>
-        </w:rPr>
-      </w:r>
-    </w:p>
-    <w:p>
-      <w:pPr>
-        <w:rPr>
-          <w:rFonts w:ascii="Roboto Mono" w:cs="Roboto Mono" w:eastAsia="Roboto Mono" w:hAnsi="Roboto Mono"/>
-          <w:sz w:val="18"/>
-          <w:szCs w:val="18"/>
-        </w:rPr>
-      </w:pPr>
-      <w:r>
-        <w:rPr>
-          <w:rtl w:val="0"/>
-        </w:rPr>
-      </w:r>
-    </w:p>
-    <w:p>
-      <w:pPr>
-        <w:rPr>
-          <w:rFonts w:ascii="Roboto Mono" w:cs="Roboto Mono" w:eastAsia="Roboto Mono" w:hAnsi="Roboto Mono"/>
-          <w:sz w:val="18"/>
-          <w:szCs w:val="18"/>
-        </w:rPr>
-      </w:pPr>
-      <w:r>
-        <w:rPr>
-          <w:rFonts w:ascii="Roboto Mono" w:cs="Roboto Mono" w:eastAsia="Roboto Mono" w:hAnsi="Roboto Mono"/>
-          <w:color w:val="188038"/>
-          <w:sz w:val="18"/>
-          <w:szCs w:val="18"/>
-          <w:rtl w:val="0"/>
-        </w:rPr>
-        <w:t xml:space="preserve">Note</w:t>
-      </w:r>
-      <w:r>
-        <w:rPr>
-          <w:rtl w:val="0"/>
-        </w:rPr>
-      </w:r>
-    </w:p>
-    <w:p>
-      <w:pPr>
-        <w:rPr>
-          <w:rFonts w:ascii="Roboto Mono" w:cs="Roboto Mono" w:eastAsia="Roboto Mono" w:hAnsi="Roboto Mono"/>
-          <w:sz w:val="18"/>
-          <w:szCs w:val="18"/>
-        </w:rPr>
-      </w:pPr>
-      <w:r>
-        <w:rPr>
-          <w:rFonts w:ascii="Roboto Mono" w:cs="Roboto Mono" w:eastAsia="Roboto Mono" w:hAnsi="Roboto Mono"/>
-          <w:color w:val="188038"/>
-          <w:sz w:val="18"/>
-          <w:szCs w:val="18"/>
-          <w:rtl w:val="0"/>
-        </w:rPr>
-        <w:t xml:space="preserve">-----</w:t>
-      </w:r>
-      <w:r>
-        <w:rPr>
-          <w:rtl w:val="0"/>
-        </w:rPr>
-      </w:r>
-    </w:p>
-    <w:p>
-      <w:pPr>
-        <w:rPr>
-          <w:rFonts w:ascii="Roboto Mono" w:cs="Roboto Mono" w:eastAsia="Roboto Mono" w:hAnsi="Roboto Mono"/>
-          <w:sz w:val="18"/>
-          <w:szCs w:val="18"/>
-        </w:rPr>
-      </w:pPr>
-      <w:r>
-        <w:rPr>
-          <w:rFonts w:ascii="Roboto Mono" w:cs="Roboto Mono" w:eastAsia="Roboto Mono" w:hAnsi="Roboto Mono"/>
-          <w:sz w:val="18"/>
-          <w:szCs w:val="18"/>
-          <w:rtl w:val="0"/>
-        </w:rPr>
-        <w:t xml:space="preserve">   </w:t>
-      </w:r>
-      <w:r>
-        <w:rPr>
-          <w:rFonts w:ascii="Roboto Mono" w:cs="Roboto Mono" w:eastAsia="Roboto Mono" w:hAnsi="Roboto Mono"/>
-          <w:color w:val="188038"/>
-          <w:sz w:val="18"/>
-          <w:szCs w:val="18"/>
-          <w:rtl w:val="0"/>
-        </w:rPr>
-        <w:t xml:space="preserve">-</w:t>
-      </w:r>
-      <w:r>
-        <w:rPr>
-          <w:rFonts w:ascii="Roboto Mono" w:cs="Roboto Mono" w:eastAsia="Roboto Mono" w:hAnsi="Roboto Mono"/>
-          <w:sz w:val="18"/>
-          <w:szCs w:val="18"/>
-          <w:rtl w:val="0"/>
-        </w:rPr>
-        <w:t xml:space="preserve"> </w:t>
-      </w:r>
-      <w:r>
-        <w:rPr>
-          <w:rFonts w:ascii="Roboto Mono" w:cs="Roboto Mono" w:eastAsia="Roboto Mono" w:hAnsi="Roboto Mono"/>
-          <w:color w:val="188038"/>
-          <w:sz w:val="18"/>
-          <w:szCs w:val="18"/>
-          <w:rtl w:val="0"/>
-        </w:rPr>
-        <w:t xml:space="preserve">dynamic</w:t>
-      </w:r>
-      <w:r>
-        <w:rPr>
-          <w:rFonts w:ascii="Roboto Mono" w:cs="Roboto Mono" w:eastAsia="Roboto Mono" w:hAnsi="Roboto Mono"/>
-          <w:sz w:val="18"/>
-          <w:szCs w:val="18"/>
-          <w:rtl w:val="0"/>
-        </w:rPr>
-        <w:t xml:space="preserve"> </w:t>
-      </w:r>
-      <w:r>
-        <w:rPr>
-          <w:rFonts w:ascii="Roboto Mono" w:cs="Roboto Mono" w:eastAsia="Roboto Mono" w:hAnsi="Roboto Mono"/>
-          <w:color w:val="188038"/>
-          <w:sz w:val="18"/>
-          <w:szCs w:val="18"/>
-          <w:rtl w:val="0"/>
-        </w:rPr>
-        <w:t xml:space="preserve">statistics</w:t>
-      </w:r>
-      <w:r>
-        <w:rPr>
-          <w:rFonts w:ascii="Roboto Mono" w:cs="Roboto Mono" w:eastAsia="Roboto Mono" w:hAnsi="Roboto Mono"/>
-          <w:sz w:val="18"/>
-          <w:szCs w:val="18"/>
-          <w:rtl w:val="0"/>
-        </w:rPr>
-        <w:t xml:space="preserve"> </w:t>
-      </w:r>
-      <w:r>
-        <w:rPr>
-          <w:rFonts w:ascii="Roboto Mono" w:cs="Roboto Mono" w:eastAsia="Roboto Mono" w:hAnsi="Roboto Mono"/>
-          <w:color w:val="188038"/>
-          <w:sz w:val="18"/>
-          <w:szCs w:val="18"/>
-          <w:rtl w:val="0"/>
-        </w:rPr>
-        <w:t xml:space="preserve">used:</w:t>
-      </w:r>
-      <w:r>
-        <w:rPr>
-          <w:rFonts w:ascii="Roboto Mono" w:cs="Roboto Mono" w:eastAsia="Roboto Mono" w:hAnsi="Roboto Mono"/>
-          <w:sz w:val="18"/>
-          <w:szCs w:val="18"/>
-          <w:rtl w:val="0"/>
-        </w:rPr>
-        <w:t xml:space="preserve"> </w:t>
-      </w:r>
-      <w:r>
-        <w:rPr>
-          <w:rFonts w:ascii="Roboto Mono" w:cs="Roboto Mono" w:eastAsia="Roboto Mono" w:hAnsi="Roboto Mono"/>
-          <w:color w:val="188038"/>
-          <w:sz w:val="18"/>
-          <w:szCs w:val="18"/>
-          <w:rtl w:val="0"/>
-        </w:rPr>
-        <w:t xml:space="preserve">dynamic</w:t>
-      </w:r>
-      <w:r>
-        <w:rPr>
-          <w:rFonts w:ascii="Roboto Mono" w:cs="Roboto Mono" w:eastAsia="Roboto Mono" w:hAnsi="Roboto Mono"/>
-          <w:sz w:val="18"/>
-          <w:szCs w:val="18"/>
-          <w:rtl w:val="0"/>
-        </w:rPr>
-        <w:t xml:space="preserve"> </w:t>
-      </w:r>
-      <w:r>
-        <w:rPr>
-          <w:rFonts w:ascii="Roboto Mono" w:cs="Roboto Mono" w:eastAsia="Roboto Mono" w:hAnsi="Roboto Mono"/>
-          <w:color w:val="188038"/>
-          <w:sz w:val="18"/>
-          <w:szCs w:val="18"/>
-          <w:rtl w:val="0"/>
-        </w:rPr>
-        <w:t xml:space="preserve">sampling</w:t>
-      </w:r>
-      <w:r>
-        <w:rPr>
-          <w:rFonts w:ascii="Roboto Mono" w:cs="Roboto Mono" w:eastAsia="Roboto Mono" w:hAnsi="Roboto Mono"/>
-          <w:sz w:val="18"/>
-          <w:szCs w:val="18"/>
-          <w:rtl w:val="0"/>
-        </w:rPr>
-        <w:t xml:space="preserve"> </w:t>
-      </w:r>
-      <w:r>
-        <w:rPr>
-          <w:rFonts w:ascii="Roboto Mono" w:cs="Roboto Mono" w:eastAsia="Roboto Mono" w:hAnsi="Roboto Mono"/>
-          <w:color w:val="188038"/>
-          <w:sz w:val="18"/>
-          <w:szCs w:val="18"/>
-          <w:rtl w:val="0"/>
-        </w:rPr>
-        <w:t xml:space="preserve">(level=2)</w:t>
-      </w:r>
-      <w:r>
-        <w:rPr>
-          <w:rtl w:val="0"/>
-        </w:rPr>
-      </w:r>
-    </w:p>
-    <w:p>
-      <w:pPr>
-        <w:rPr>
-          <w:rFonts w:ascii="Roboto Mono" w:cs="Roboto Mono" w:eastAsia="Roboto Mono" w:hAnsi="Roboto Mono"/>
-          <w:sz w:val="18"/>
-          <w:szCs w:val="18"/>
-        </w:rPr>
-      </w:pPr>
-      <w:r>
-        <w:rPr>
-          <w:rtl w:val="0"/>
-        </w:rPr>
-      </w:r>
-    </w:p>
-    <w:p>
-      <w:pPr>
-        <w:rPr>
-          <w:rFonts w:ascii="Roboto Mono" w:cs="Roboto Mono" w:eastAsia="Roboto Mono" w:hAnsi="Roboto Mono"/>
-          <w:sz w:val="18"/>
-          <w:szCs w:val="18"/>
-        </w:rPr>
-      </w:pPr>
-      <w:r>
-        <w:rPr>
-          <w:rtl w:val="0"/>
-        </w:rPr>
-      </w:r>
-    </w:p>
-    <w:p>
-      <w:pPr>
-        <w:rPr>
-          <w:rFonts w:ascii="Roboto Mono" w:cs="Roboto Mono" w:eastAsia="Roboto Mono" w:hAnsi="Roboto Mono"/>
+    </w:p>
+    <w:p>
+      <w:pPr>
+        <w:rPr>
+          <w:rFonts w:ascii="Roboto Mono" w:cs="Roboto Mono" w:eastAsia="Roboto Mono" w:hAnsi="Roboto Mono"/>
+          <w:color w:val="188038"/>
+          <w:sz w:val="18"/>
+          <w:szCs w:val="18"/>
+        </w:rPr>
+      </w:pPr>
+      <w:r>
+        <w:rPr>
+          <w:rtl w:val="0"/>
+        </w:rPr>
+      </w:r>
+    </w:p>
+    <w:p>
+      <w:pPr>
+        <w:rPr>
+          <w:rFonts w:ascii="Roboto Mono" w:cs="Roboto Mono" w:eastAsia="Roboto Mono" w:hAnsi="Roboto Mono"/>
+          <w:color w:val="188038"/>
+          <w:sz w:val="18"/>
+          <w:szCs w:val="18"/>
+        </w:rPr>
+      </w:pPr>
+      <w:r>
+        <w:rPr>
+          <w:rFonts w:ascii="Roboto Mono" w:cs="Roboto Mono" w:eastAsia="Roboto Mono" w:hAnsi="Roboto Mono"/>
+          <w:color w:val="188038"/>
+          <w:sz w:val="18"/>
+          <w:szCs w:val="18"/>
+          <w:rtl w:val="0"/>
+        </w:rPr>
+        <w:t xml:space="preserve">   1 - filter("PUB_PLACE"='Madrid')</w:t>
+      </w:r>
+    </w:p>
+    <w:p>
+      <w:pPr>
+        <w:rPr>
+          <w:rFonts w:ascii="Roboto Mono" w:cs="Roboto Mono" w:eastAsia="Roboto Mono" w:hAnsi="Roboto Mono"/>
+          <w:color w:val="188038"/>
+          <w:sz w:val="18"/>
+          <w:szCs w:val="18"/>
+        </w:rPr>
+      </w:pPr>
+      <w:r>
+        <w:rPr>
+          <w:rtl w:val="0"/>
+        </w:rPr>
+      </w:r>
+    </w:p>
+    <w:p>
+      <w:pPr>
+        <w:rPr>
+          <w:rFonts w:ascii="Roboto Mono" w:cs="Roboto Mono" w:eastAsia="Roboto Mono" w:hAnsi="Roboto Mono"/>
+          <w:color w:val="188038"/>
+          <w:sz w:val="18"/>
+          <w:szCs w:val="18"/>
+        </w:rPr>
+      </w:pPr>
+      <w:r>
+        <w:rPr>
+          <w:rtl w:val="0"/>
+        </w:rPr>
+      </w:r>
+    </w:p>
+    <w:p>
+      <w:pPr>
+        <w:rPr>
+          <w:rFonts w:ascii="Roboto Mono" w:cs="Roboto Mono" w:eastAsia="Roboto Mono" w:hAnsi="Roboto Mono"/>
+          <w:color w:val="188038"/>
           <w:sz w:val="18"/>
           <w:szCs w:val="18"/>
         </w:rPr>
@@ -4191,16 +2786,12 @@
         </w:rPr>
         <w:t xml:space="preserve">Statistics</w:t>
       </w:r>
-      <w:r>
-        <w:rPr>
-          <w:rtl w:val="0"/>
-        </w:rPr>
-      </w:r>
-    </w:p>
-    <w:p>
-      <w:pPr>
-        <w:rPr>
-          <w:rFonts w:ascii="Roboto Mono" w:cs="Roboto Mono" w:eastAsia="Roboto Mono" w:hAnsi="Roboto Mono"/>
+    </w:p>
+    <w:p>
+      <w:pPr>
+        <w:rPr>
+          <w:rFonts w:ascii="Roboto Mono" w:cs="Roboto Mono" w:eastAsia="Roboto Mono" w:hAnsi="Roboto Mono"/>
+          <w:color w:val="188038"/>
           <w:sz w:val="18"/>
           <w:szCs w:val="18"/>
         </w:rPr>
@@ -4215,1034 +2806,255 @@
         </w:rPr>
         <w:t xml:space="preserve">----------------------------------------------------------</w:t>
       </w:r>
-      <w:r>
-        <w:rPr>
-          <w:rtl w:val="0"/>
-        </w:rPr>
-      </w:r>
-    </w:p>
-    <w:p>
-      <w:pPr>
-        <w:rPr>
-          <w:rFonts w:ascii="Roboto Mono" w:cs="Roboto Mono" w:eastAsia="Roboto Mono" w:hAnsi="Roboto Mono"/>
-          <w:sz w:val="18"/>
-          <w:szCs w:val="18"/>
-        </w:rPr>
-      </w:pPr>
-      <w:r>
-        <w:rPr>
-          <w:rFonts w:ascii="Roboto Mono" w:cs="Roboto Mono" w:eastAsia="Roboto Mono" w:hAnsi="Roboto Mono"/>
-          <w:sz w:val="18"/>
-          <w:szCs w:val="18"/>
-          <w:rtl w:val="0"/>
-        </w:rPr>
-        <w:t xml:space="preserve">         </w:t>
-      </w:r>
-      <w:r>
-        <w:rPr>
-          <w:rFonts w:ascii="Roboto Mono" w:cs="Roboto Mono" w:eastAsia="Roboto Mono" w:hAnsi="Roboto Mono"/>
-          <w:color w:val="188038"/>
-          <w:sz w:val="18"/>
-          <w:szCs w:val="18"/>
-          <w:rtl w:val="0"/>
-        </w:rPr>
-        <w:t xml:space="preserve">42</w:t>
-      </w:r>
-      <w:r>
-        <w:rPr>
-          <w:rFonts w:ascii="Roboto Mono" w:cs="Roboto Mono" w:eastAsia="Roboto Mono" w:hAnsi="Roboto Mono"/>
-          <w:sz w:val="18"/>
-          <w:szCs w:val="18"/>
-          <w:rtl w:val="0"/>
-        </w:rPr>
-        <w:t xml:space="preserve">  </w:t>
-      </w:r>
-      <w:r>
-        <w:rPr>
-          <w:rFonts w:ascii="Roboto Mono" w:cs="Roboto Mono" w:eastAsia="Roboto Mono" w:hAnsi="Roboto Mono"/>
-          <w:color w:val="188038"/>
-          <w:sz w:val="18"/>
-          <w:szCs w:val="18"/>
-          <w:rtl w:val="0"/>
-        </w:rPr>
-        <w:t xml:space="preserve">recursive</w:t>
-      </w:r>
-      <w:r>
-        <w:rPr>
-          <w:rFonts w:ascii="Roboto Mono" w:cs="Roboto Mono" w:eastAsia="Roboto Mono" w:hAnsi="Roboto Mono"/>
-          <w:sz w:val="18"/>
-          <w:szCs w:val="18"/>
-          <w:rtl w:val="0"/>
-        </w:rPr>
-        <w:t xml:space="preserve"> </w:t>
-      </w:r>
-      <w:r>
-        <w:rPr>
-          <w:rFonts w:ascii="Roboto Mono" w:cs="Roboto Mono" w:eastAsia="Roboto Mono" w:hAnsi="Roboto Mono"/>
-          <w:color w:val="188038"/>
-          <w:sz w:val="18"/>
-          <w:szCs w:val="18"/>
-          <w:rtl w:val="0"/>
-        </w:rPr>
-        <w:t xml:space="preserve">calls</w:t>
-      </w:r>
-      <w:r>
-        <w:rPr>
-          <w:rtl w:val="0"/>
-        </w:rPr>
-      </w:r>
-    </w:p>
-    <w:p>
-      <w:pPr>
-        <w:rPr>
-          <w:rFonts w:ascii="Roboto Mono" w:cs="Roboto Mono" w:eastAsia="Roboto Mono" w:hAnsi="Roboto Mono"/>
-          <w:sz w:val="18"/>
-          <w:szCs w:val="18"/>
-        </w:rPr>
-      </w:pPr>
-      <w:r>
-        <w:rPr>
-          <w:rFonts w:ascii="Roboto Mono" w:cs="Roboto Mono" w:eastAsia="Roboto Mono" w:hAnsi="Roboto Mono"/>
-          <w:sz w:val="18"/>
-          <w:szCs w:val="18"/>
-          <w:rtl w:val="0"/>
-        </w:rPr>
-        <w:t xml:space="preserve">         </w:t>
-      </w:r>
-      <w:r>
-        <w:rPr>
-          <w:rFonts w:ascii="Roboto Mono" w:cs="Roboto Mono" w:eastAsia="Roboto Mono" w:hAnsi="Roboto Mono"/>
-          <w:color w:val="188038"/>
-          <w:sz w:val="18"/>
-          <w:szCs w:val="18"/>
-          <w:rtl w:val="0"/>
-        </w:rPr>
-        <w:t xml:space="preserve">88</w:t>
-      </w:r>
-      <w:r>
-        <w:rPr>
-          <w:rFonts w:ascii="Roboto Mono" w:cs="Roboto Mono" w:eastAsia="Roboto Mono" w:hAnsi="Roboto Mono"/>
-          <w:sz w:val="18"/>
-          <w:szCs w:val="18"/>
-          <w:rtl w:val="0"/>
-        </w:rPr>
-        <w:t xml:space="preserve">  </w:t>
-      </w:r>
-      <w:r>
-        <w:rPr>
-          <w:rFonts w:ascii="Roboto Mono" w:cs="Roboto Mono" w:eastAsia="Roboto Mono" w:hAnsi="Roboto Mono"/>
-          <w:color w:val="188038"/>
-          <w:sz w:val="18"/>
-          <w:szCs w:val="18"/>
-          <w:rtl w:val="0"/>
-        </w:rPr>
-        <w:t xml:space="preserve">db</w:t>
-      </w:r>
-      <w:r>
-        <w:rPr>
-          <w:rFonts w:ascii="Roboto Mono" w:cs="Roboto Mono" w:eastAsia="Roboto Mono" w:hAnsi="Roboto Mono"/>
-          <w:sz w:val="18"/>
-          <w:szCs w:val="18"/>
-          <w:rtl w:val="0"/>
-        </w:rPr>
-        <w:t xml:space="preserve"> </w:t>
-      </w:r>
-      <w:r>
-        <w:rPr>
-          <w:rFonts w:ascii="Roboto Mono" w:cs="Roboto Mono" w:eastAsia="Roboto Mono" w:hAnsi="Roboto Mono"/>
-          <w:color w:val="188038"/>
-          <w:sz w:val="18"/>
-          <w:szCs w:val="18"/>
-          <w:rtl w:val="0"/>
-        </w:rPr>
-        <w:t xml:space="preserve">block</w:t>
-      </w:r>
-      <w:r>
-        <w:rPr>
-          <w:rFonts w:ascii="Roboto Mono" w:cs="Roboto Mono" w:eastAsia="Roboto Mono" w:hAnsi="Roboto Mono"/>
-          <w:sz w:val="18"/>
-          <w:szCs w:val="18"/>
-          <w:rtl w:val="0"/>
-        </w:rPr>
-        <w:t xml:space="preserve"> </w:t>
-      </w:r>
-      <w:r>
-        <w:rPr>
-          <w:rFonts w:ascii="Roboto Mono" w:cs="Roboto Mono" w:eastAsia="Roboto Mono" w:hAnsi="Roboto Mono"/>
-          <w:color w:val="188038"/>
-          <w:sz w:val="18"/>
-          <w:szCs w:val="18"/>
-          <w:rtl w:val="0"/>
-        </w:rPr>
-        <w:t xml:space="preserve">gets</w:t>
-      </w:r>
-      <w:r>
-        <w:rPr>
-          <w:rtl w:val="0"/>
-        </w:rPr>
-      </w:r>
-    </w:p>
-    <w:p>
-      <w:pPr>
-        <w:rPr>
-          <w:rFonts w:ascii="Roboto Mono" w:cs="Roboto Mono" w:eastAsia="Roboto Mono" w:hAnsi="Roboto Mono"/>
-          <w:sz w:val="18"/>
-          <w:szCs w:val="18"/>
-        </w:rPr>
-      </w:pPr>
-      <w:r>
-        <w:rPr>
-          <w:rFonts w:ascii="Roboto Mono" w:cs="Roboto Mono" w:eastAsia="Roboto Mono" w:hAnsi="Roboto Mono"/>
-          <w:sz w:val="18"/>
-          <w:szCs w:val="18"/>
-          <w:rtl w:val="0"/>
-        </w:rPr>
-        <w:t xml:space="preserve">      </w:t>
-      </w:r>
-      <w:r>
-        <w:rPr>
-          <w:rFonts w:ascii="Roboto Mono" w:cs="Roboto Mono" w:eastAsia="Roboto Mono" w:hAnsi="Roboto Mono"/>
-          <w:color w:val="188038"/>
-          <w:sz w:val="18"/>
-          <w:szCs w:val="18"/>
-          <w:rtl w:val="0"/>
-        </w:rPr>
-        <w:t xml:space="preserve">13125</w:t>
-      </w:r>
-      <w:r>
-        <w:rPr>
-          <w:rFonts w:ascii="Roboto Mono" w:cs="Roboto Mono" w:eastAsia="Roboto Mono" w:hAnsi="Roboto Mono"/>
-          <w:sz w:val="18"/>
-          <w:szCs w:val="18"/>
-          <w:rtl w:val="0"/>
-        </w:rPr>
-        <w:t xml:space="preserve">  </w:t>
-      </w:r>
-      <w:r>
-        <w:rPr>
-          <w:rFonts w:ascii="Roboto Mono" w:cs="Roboto Mono" w:eastAsia="Roboto Mono" w:hAnsi="Roboto Mono"/>
-          <w:color w:val="188038"/>
-          <w:sz w:val="18"/>
-          <w:szCs w:val="18"/>
-          <w:rtl w:val="0"/>
-        </w:rPr>
-        <w:t xml:space="preserve">consistent</w:t>
-      </w:r>
-      <w:r>
-        <w:rPr>
-          <w:rFonts w:ascii="Roboto Mono" w:cs="Roboto Mono" w:eastAsia="Roboto Mono" w:hAnsi="Roboto Mono"/>
-          <w:sz w:val="18"/>
-          <w:szCs w:val="18"/>
-          <w:rtl w:val="0"/>
-        </w:rPr>
-        <w:t xml:space="preserve"> </w:t>
-      </w:r>
-      <w:r>
-        <w:rPr>
-          <w:rFonts w:ascii="Roboto Mono" w:cs="Roboto Mono" w:eastAsia="Roboto Mono" w:hAnsi="Roboto Mono"/>
-          <w:color w:val="188038"/>
-          <w:sz w:val="18"/>
-          <w:szCs w:val="18"/>
-          <w:rtl w:val="0"/>
-        </w:rPr>
-        <w:t xml:space="preserve">gets</w:t>
-      </w:r>
-      <w:r>
-        <w:rPr>
-          <w:rtl w:val="0"/>
-        </w:rPr>
-      </w:r>
-    </w:p>
-    <w:p>
-      <w:pPr>
-        <w:rPr>
-          <w:rFonts w:ascii="Roboto Mono" w:cs="Roboto Mono" w:eastAsia="Roboto Mono" w:hAnsi="Roboto Mono"/>
-          <w:sz w:val="18"/>
-          <w:szCs w:val="18"/>
-        </w:rPr>
-      </w:pPr>
-      <w:r>
-        <w:rPr>
-          <w:rFonts w:ascii="Roboto Mono" w:cs="Roboto Mono" w:eastAsia="Roboto Mono" w:hAnsi="Roboto Mono"/>
-          <w:sz w:val="18"/>
-          <w:szCs w:val="18"/>
-          <w:rtl w:val="0"/>
-        </w:rPr>
-        <w:t xml:space="preserve">       </w:t>
-      </w:r>
-      <w:r>
-        <w:rPr>
-          <w:rFonts w:ascii="Roboto Mono" w:cs="Roboto Mono" w:eastAsia="Roboto Mono" w:hAnsi="Roboto Mono"/>
-          <w:color w:val="188038"/>
-          <w:sz w:val="18"/>
-          <w:szCs w:val="18"/>
-          <w:rtl w:val="0"/>
-        </w:rPr>
-        <w:t xml:space="preserve">7688</w:t>
-      </w:r>
-      <w:r>
-        <w:rPr>
-          <w:rFonts w:ascii="Roboto Mono" w:cs="Roboto Mono" w:eastAsia="Roboto Mono" w:hAnsi="Roboto Mono"/>
-          <w:sz w:val="18"/>
-          <w:szCs w:val="18"/>
-          <w:rtl w:val="0"/>
-        </w:rPr>
-        <w:t xml:space="preserve">  </w:t>
-      </w:r>
-      <w:r>
-        <w:rPr>
-          <w:rFonts w:ascii="Roboto Mono" w:cs="Roboto Mono" w:eastAsia="Roboto Mono" w:hAnsi="Roboto Mono"/>
-          <w:color w:val="188038"/>
-          <w:sz w:val="18"/>
-          <w:szCs w:val="18"/>
-          <w:rtl w:val="0"/>
-        </w:rPr>
-        <w:t xml:space="preserve">physical</w:t>
-      </w:r>
-      <w:r>
-        <w:rPr>
-          <w:rFonts w:ascii="Roboto Mono" w:cs="Roboto Mono" w:eastAsia="Roboto Mono" w:hAnsi="Roboto Mono"/>
-          <w:sz w:val="18"/>
-          <w:szCs w:val="18"/>
-          <w:rtl w:val="0"/>
-        </w:rPr>
-        <w:t xml:space="preserve"> </w:t>
-      </w:r>
-      <w:r>
-        <w:rPr>
-          <w:rFonts w:ascii="Roboto Mono" w:cs="Roboto Mono" w:eastAsia="Roboto Mono" w:hAnsi="Roboto Mono"/>
-          <w:color w:val="188038"/>
-          <w:sz w:val="18"/>
-          <w:szCs w:val="18"/>
-          <w:rtl w:val="0"/>
-        </w:rPr>
-        <w:t xml:space="preserve">reads</w:t>
-      </w:r>
-      <w:r>
-        <w:rPr>
-          <w:rtl w:val="0"/>
-        </w:rPr>
-      </w:r>
-    </w:p>
-    <w:p>
-      <w:pPr>
-        <w:rPr>
-          <w:rFonts w:ascii="Roboto Mono" w:cs="Roboto Mono" w:eastAsia="Roboto Mono" w:hAnsi="Roboto Mono"/>
-          <w:sz w:val="18"/>
-          <w:szCs w:val="18"/>
-        </w:rPr>
-      </w:pPr>
-      <w:r>
-        <w:rPr>
-          <w:rFonts w:ascii="Roboto Mono" w:cs="Roboto Mono" w:eastAsia="Roboto Mono" w:hAnsi="Roboto Mono"/>
-          <w:sz w:val="18"/>
-          <w:szCs w:val="18"/>
-          <w:rtl w:val="0"/>
-        </w:rPr>
-        <w:t xml:space="preserve">      </w:t>
-      </w:r>
-      <w:r>
-        <w:rPr>
-          <w:rFonts w:ascii="Roboto Mono" w:cs="Roboto Mono" w:eastAsia="Roboto Mono" w:hAnsi="Roboto Mono"/>
-          <w:color w:val="188038"/>
-          <w:sz w:val="18"/>
-          <w:szCs w:val="18"/>
-          <w:rtl w:val="0"/>
-        </w:rPr>
-        <w:t xml:space="preserve">16888</w:t>
-      </w:r>
-      <w:r>
-        <w:rPr>
-          <w:rFonts w:ascii="Roboto Mono" w:cs="Roboto Mono" w:eastAsia="Roboto Mono" w:hAnsi="Roboto Mono"/>
-          <w:sz w:val="18"/>
-          <w:szCs w:val="18"/>
-          <w:rtl w:val="0"/>
-        </w:rPr>
-        <w:t xml:space="preserve">  </w:t>
-      </w:r>
-      <w:r>
-        <w:rPr>
-          <w:rFonts w:ascii="Roboto Mono" w:cs="Roboto Mono" w:eastAsia="Roboto Mono" w:hAnsi="Roboto Mono"/>
-          <w:color w:val="188038"/>
-          <w:sz w:val="18"/>
-          <w:szCs w:val="18"/>
-          <w:rtl w:val="0"/>
-        </w:rPr>
-        <w:t xml:space="preserve">redo</w:t>
-      </w:r>
-      <w:r>
-        <w:rPr>
-          <w:rFonts w:ascii="Roboto Mono" w:cs="Roboto Mono" w:eastAsia="Roboto Mono" w:hAnsi="Roboto Mono"/>
-          <w:sz w:val="18"/>
-          <w:szCs w:val="18"/>
-          <w:rtl w:val="0"/>
-        </w:rPr>
-        <w:t xml:space="preserve"> </w:t>
-      </w:r>
-      <w:r>
-        <w:rPr>
-          <w:rFonts w:ascii="Roboto Mono" w:cs="Roboto Mono" w:eastAsia="Roboto Mono" w:hAnsi="Roboto Mono"/>
-          <w:color w:val="188038"/>
-          <w:sz w:val="18"/>
-          <w:szCs w:val="18"/>
-          <w:rtl w:val="0"/>
-        </w:rPr>
-        <w:t xml:space="preserve">size</w:t>
-      </w:r>
-      <w:r>
-        <w:rPr>
-          <w:rtl w:val="0"/>
-        </w:rPr>
-      </w:r>
-    </w:p>
-    <w:p>
-      <w:pPr>
-        <w:rPr>
-          <w:rFonts w:ascii="Roboto Mono" w:cs="Roboto Mono" w:eastAsia="Roboto Mono" w:hAnsi="Roboto Mono"/>
-          <w:sz w:val="18"/>
-          <w:szCs w:val="18"/>
-        </w:rPr>
-      </w:pPr>
-      <w:r>
-        <w:rPr>
-          <w:rFonts w:ascii="Roboto Mono" w:cs="Roboto Mono" w:eastAsia="Roboto Mono" w:hAnsi="Roboto Mono"/>
-          <w:sz w:val="18"/>
-          <w:szCs w:val="18"/>
-          <w:rtl w:val="0"/>
-        </w:rPr>
-        <w:t xml:space="preserve">   </w:t>
-      </w:r>
-      <w:r>
-        <w:rPr>
-          <w:rFonts w:ascii="Roboto Mono" w:cs="Roboto Mono" w:eastAsia="Roboto Mono" w:hAnsi="Roboto Mono"/>
-          <w:color w:val="188038"/>
-          <w:sz w:val="18"/>
-          <w:szCs w:val="18"/>
-          <w:rtl w:val="0"/>
-        </w:rPr>
-        <w:t xml:space="preserve">17923108</w:t>
-      </w:r>
-      <w:r>
-        <w:rPr>
-          <w:rFonts w:ascii="Roboto Mono" w:cs="Roboto Mono" w:eastAsia="Roboto Mono" w:hAnsi="Roboto Mono"/>
-          <w:sz w:val="18"/>
-          <w:szCs w:val="18"/>
-          <w:rtl w:val="0"/>
-        </w:rPr>
-        <w:t xml:space="preserve">  </w:t>
-      </w:r>
-      <w:r>
-        <w:rPr>
-          <w:rFonts w:ascii="Roboto Mono" w:cs="Roboto Mono" w:eastAsia="Roboto Mono" w:hAnsi="Roboto Mono"/>
-          <w:color w:val="188038"/>
-          <w:sz w:val="18"/>
-          <w:szCs w:val="18"/>
-          <w:rtl w:val="0"/>
-        </w:rPr>
-        <w:t xml:space="preserve">bytes</w:t>
-      </w:r>
-      <w:r>
-        <w:rPr>
-          <w:rFonts w:ascii="Roboto Mono" w:cs="Roboto Mono" w:eastAsia="Roboto Mono" w:hAnsi="Roboto Mono"/>
-          <w:sz w:val="18"/>
-          <w:szCs w:val="18"/>
-          <w:rtl w:val="0"/>
-        </w:rPr>
-        <w:t xml:space="preserve"> </w:t>
-      </w:r>
-      <w:r>
-        <w:rPr>
-          <w:rFonts w:ascii="Roboto Mono" w:cs="Roboto Mono" w:eastAsia="Roboto Mono" w:hAnsi="Roboto Mono"/>
-          <w:color w:val="188038"/>
-          <w:sz w:val="18"/>
-          <w:szCs w:val="18"/>
-          <w:rtl w:val="0"/>
-        </w:rPr>
-        <w:t xml:space="preserve">sent</w:t>
-      </w:r>
-      <w:r>
-        <w:rPr>
-          <w:rFonts w:ascii="Roboto Mono" w:cs="Roboto Mono" w:eastAsia="Roboto Mono" w:hAnsi="Roboto Mono"/>
-          <w:sz w:val="18"/>
-          <w:szCs w:val="18"/>
-          <w:rtl w:val="0"/>
-        </w:rPr>
-        <w:t xml:space="preserve"> </w:t>
-      </w:r>
-      <w:r>
-        <w:rPr>
-          <w:rFonts w:ascii="Roboto Mono" w:cs="Roboto Mono" w:eastAsia="Roboto Mono" w:hAnsi="Roboto Mono"/>
-          <w:color w:val="188038"/>
-          <w:sz w:val="18"/>
-          <w:szCs w:val="18"/>
-          <w:rtl w:val="0"/>
-        </w:rPr>
-        <w:t xml:space="preserve">via</w:t>
-      </w:r>
-      <w:r>
-        <w:rPr>
-          <w:rFonts w:ascii="Roboto Mono" w:cs="Roboto Mono" w:eastAsia="Roboto Mono" w:hAnsi="Roboto Mono"/>
-          <w:sz w:val="18"/>
-          <w:szCs w:val="18"/>
-          <w:rtl w:val="0"/>
-        </w:rPr>
-        <w:t xml:space="preserve"> </w:t>
-      </w:r>
-      <w:r>
-        <w:rPr>
-          <w:rFonts w:ascii="Roboto Mono" w:cs="Roboto Mono" w:eastAsia="Roboto Mono" w:hAnsi="Roboto Mono"/>
-          <w:color w:val="188038"/>
-          <w:sz w:val="18"/>
-          <w:szCs w:val="18"/>
-          <w:rtl w:val="0"/>
-        </w:rPr>
-        <w:t xml:space="preserve">SQL*Net</w:t>
-      </w:r>
-      <w:r>
-        <w:rPr>
-          <w:rFonts w:ascii="Roboto Mono" w:cs="Roboto Mono" w:eastAsia="Roboto Mono" w:hAnsi="Roboto Mono"/>
-          <w:sz w:val="18"/>
-          <w:szCs w:val="18"/>
-          <w:rtl w:val="0"/>
-        </w:rPr>
-        <w:t xml:space="preserve"> </w:t>
-      </w:r>
-      <w:r>
-        <w:rPr>
-          <w:rFonts w:ascii="Roboto Mono" w:cs="Roboto Mono" w:eastAsia="Roboto Mono" w:hAnsi="Roboto Mono"/>
-          <w:color w:val="188038"/>
-          <w:sz w:val="18"/>
-          <w:szCs w:val="18"/>
-          <w:rtl w:val="0"/>
-        </w:rPr>
-        <w:t xml:space="preserve">to</w:t>
-      </w:r>
-      <w:r>
-        <w:rPr>
-          <w:rFonts w:ascii="Roboto Mono" w:cs="Roboto Mono" w:eastAsia="Roboto Mono" w:hAnsi="Roboto Mono"/>
-          <w:sz w:val="18"/>
-          <w:szCs w:val="18"/>
-          <w:rtl w:val="0"/>
-        </w:rPr>
-        <w:t xml:space="preserve"> </w:t>
-      </w:r>
-      <w:r>
-        <w:rPr>
-          <w:rFonts w:ascii="Roboto Mono" w:cs="Roboto Mono" w:eastAsia="Roboto Mono" w:hAnsi="Roboto Mono"/>
-          <w:color w:val="188038"/>
-          <w:sz w:val="18"/>
-          <w:szCs w:val="18"/>
-          <w:rtl w:val="0"/>
-        </w:rPr>
-        <w:t xml:space="preserve">client</w:t>
-      </w:r>
-      <w:r>
-        <w:rPr>
-          <w:rtl w:val="0"/>
-        </w:rPr>
-      </w:r>
-    </w:p>
-    <w:p>
-      <w:pPr>
-        <w:rPr>
-          <w:rFonts w:ascii="Roboto Mono" w:cs="Roboto Mono" w:eastAsia="Roboto Mono" w:hAnsi="Roboto Mono"/>
-          <w:sz w:val="18"/>
-          <w:szCs w:val="18"/>
-        </w:rPr>
-      </w:pPr>
-      <w:r>
-        <w:rPr>
-          <w:rFonts w:ascii="Roboto Mono" w:cs="Roboto Mono" w:eastAsia="Roboto Mono" w:hAnsi="Roboto Mono"/>
-          <w:sz w:val="18"/>
-          <w:szCs w:val="18"/>
-          <w:rtl w:val="0"/>
-        </w:rPr>
-        <w:t xml:space="preserve">      </w:t>
-      </w:r>
-      <w:r>
-        <w:rPr>
-          <w:rFonts w:ascii="Roboto Mono" w:cs="Roboto Mono" w:eastAsia="Roboto Mono" w:hAnsi="Roboto Mono"/>
-          <w:color w:val="188038"/>
-          <w:sz w:val="18"/>
-          <w:szCs w:val="18"/>
-          <w:rtl w:val="0"/>
-        </w:rPr>
-        <w:t xml:space="preserve">60829</w:t>
-      </w:r>
-      <w:r>
-        <w:rPr>
-          <w:rFonts w:ascii="Roboto Mono" w:cs="Roboto Mono" w:eastAsia="Roboto Mono" w:hAnsi="Roboto Mono"/>
-          <w:sz w:val="18"/>
-          <w:szCs w:val="18"/>
-          <w:rtl w:val="0"/>
-        </w:rPr>
-        <w:t xml:space="preserve">  </w:t>
-      </w:r>
-      <w:r>
-        <w:rPr>
-          <w:rFonts w:ascii="Roboto Mono" w:cs="Roboto Mono" w:eastAsia="Roboto Mono" w:hAnsi="Roboto Mono"/>
-          <w:color w:val="188038"/>
-          <w:sz w:val="18"/>
-          <w:szCs w:val="18"/>
-          <w:rtl w:val="0"/>
-        </w:rPr>
-        <w:t xml:space="preserve">bytes</w:t>
-      </w:r>
-      <w:r>
-        <w:rPr>
-          <w:rFonts w:ascii="Roboto Mono" w:cs="Roboto Mono" w:eastAsia="Roboto Mono" w:hAnsi="Roboto Mono"/>
-          <w:sz w:val="18"/>
-          <w:szCs w:val="18"/>
-          <w:rtl w:val="0"/>
-        </w:rPr>
-        <w:t xml:space="preserve"> </w:t>
-      </w:r>
-      <w:r>
-        <w:rPr>
-          <w:rFonts w:ascii="Roboto Mono" w:cs="Roboto Mono" w:eastAsia="Roboto Mono" w:hAnsi="Roboto Mono"/>
-          <w:color w:val="188038"/>
-          <w:sz w:val="18"/>
-          <w:szCs w:val="18"/>
-          <w:rtl w:val="0"/>
-        </w:rPr>
-        <w:t xml:space="preserve">received</w:t>
-      </w:r>
-      <w:r>
-        <w:rPr>
-          <w:rFonts w:ascii="Roboto Mono" w:cs="Roboto Mono" w:eastAsia="Roboto Mono" w:hAnsi="Roboto Mono"/>
-          <w:sz w:val="18"/>
-          <w:szCs w:val="18"/>
-          <w:rtl w:val="0"/>
-        </w:rPr>
-        <w:t xml:space="preserve"> </w:t>
-      </w:r>
-      <w:r>
-        <w:rPr>
-          <w:rFonts w:ascii="Roboto Mono" w:cs="Roboto Mono" w:eastAsia="Roboto Mono" w:hAnsi="Roboto Mono"/>
-          <w:color w:val="188038"/>
-          <w:sz w:val="18"/>
-          <w:szCs w:val="18"/>
-          <w:rtl w:val="0"/>
-        </w:rPr>
-        <w:t xml:space="preserve">via</w:t>
-      </w:r>
-      <w:r>
-        <w:rPr>
-          <w:rFonts w:ascii="Roboto Mono" w:cs="Roboto Mono" w:eastAsia="Roboto Mono" w:hAnsi="Roboto Mono"/>
-          <w:sz w:val="18"/>
-          <w:szCs w:val="18"/>
-          <w:rtl w:val="0"/>
-        </w:rPr>
-        <w:t xml:space="preserve"> </w:t>
-      </w:r>
-      <w:r>
-        <w:rPr>
-          <w:rFonts w:ascii="Roboto Mono" w:cs="Roboto Mono" w:eastAsia="Roboto Mono" w:hAnsi="Roboto Mono"/>
-          <w:color w:val="188038"/>
-          <w:sz w:val="18"/>
-          <w:szCs w:val="18"/>
-          <w:rtl w:val="0"/>
-        </w:rPr>
-        <w:t xml:space="preserve">SQL*Net</w:t>
-      </w:r>
-      <w:r>
-        <w:rPr>
-          <w:rFonts w:ascii="Roboto Mono" w:cs="Roboto Mono" w:eastAsia="Roboto Mono" w:hAnsi="Roboto Mono"/>
-          <w:sz w:val="18"/>
-          <w:szCs w:val="18"/>
-          <w:rtl w:val="0"/>
-        </w:rPr>
-        <w:t xml:space="preserve"> </w:t>
-      </w:r>
-      <w:r>
-        <w:rPr>
-          <w:rFonts w:ascii="Roboto Mono" w:cs="Roboto Mono" w:eastAsia="Roboto Mono" w:hAnsi="Roboto Mono"/>
-          <w:color w:val="188038"/>
-          <w:sz w:val="18"/>
-          <w:szCs w:val="18"/>
-          <w:rtl w:val="0"/>
-        </w:rPr>
-        <w:t xml:space="preserve">from</w:t>
-      </w:r>
-      <w:r>
-        <w:rPr>
-          <w:rFonts w:ascii="Roboto Mono" w:cs="Roboto Mono" w:eastAsia="Roboto Mono" w:hAnsi="Roboto Mono"/>
-          <w:sz w:val="18"/>
-          <w:szCs w:val="18"/>
-          <w:rtl w:val="0"/>
-        </w:rPr>
-        <w:t xml:space="preserve"> </w:t>
-      </w:r>
-      <w:r>
-        <w:rPr>
-          <w:rFonts w:ascii="Roboto Mono" w:cs="Roboto Mono" w:eastAsia="Roboto Mono" w:hAnsi="Roboto Mono"/>
-          <w:color w:val="188038"/>
-          <w:sz w:val="18"/>
-          <w:szCs w:val="18"/>
-          <w:rtl w:val="0"/>
-        </w:rPr>
-        <w:t xml:space="preserve">client</w:t>
-      </w:r>
-      <w:r>
-        <w:rPr>
-          <w:rtl w:val="0"/>
-        </w:rPr>
-      </w:r>
-    </w:p>
-    <w:p>
-      <w:pPr>
-        <w:rPr>
-          <w:rFonts w:ascii="Roboto Mono" w:cs="Roboto Mono" w:eastAsia="Roboto Mono" w:hAnsi="Roboto Mono"/>
-          <w:sz w:val="18"/>
-          <w:szCs w:val="18"/>
-        </w:rPr>
-      </w:pPr>
-      <w:r>
-        <w:rPr>
-          <w:rFonts w:ascii="Roboto Mono" w:cs="Roboto Mono" w:eastAsia="Roboto Mono" w:hAnsi="Roboto Mono"/>
-          <w:sz w:val="18"/>
-          <w:szCs w:val="18"/>
-          <w:rtl w:val="0"/>
-        </w:rPr>
-        <w:t xml:space="preserve">       </w:t>
-      </w:r>
-      <w:r>
-        <w:rPr>
-          <w:rFonts w:ascii="Roboto Mono" w:cs="Roboto Mono" w:eastAsia="Roboto Mono" w:hAnsi="Roboto Mono"/>
-          <w:color w:val="188038"/>
-          <w:sz w:val="18"/>
-          <w:szCs w:val="18"/>
-          <w:rtl w:val="0"/>
-        </w:rPr>
-        <w:t xml:space="preserve">5498</w:t>
-      </w:r>
-      <w:r>
-        <w:rPr>
-          <w:rFonts w:ascii="Roboto Mono" w:cs="Roboto Mono" w:eastAsia="Roboto Mono" w:hAnsi="Roboto Mono"/>
-          <w:sz w:val="18"/>
-          <w:szCs w:val="18"/>
-          <w:rtl w:val="0"/>
-        </w:rPr>
-        <w:t xml:space="preserve">  </w:t>
-      </w:r>
-      <w:r>
-        <w:rPr>
-          <w:rFonts w:ascii="Roboto Mono" w:cs="Roboto Mono" w:eastAsia="Roboto Mono" w:hAnsi="Roboto Mono"/>
-          <w:color w:val="188038"/>
-          <w:sz w:val="18"/>
-          <w:szCs w:val="18"/>
-          <w:rtl w:val="0"/>
-        </w:rPr>
-        <w:t xml:space="preserve">SQL*Net</w:t>
-      </w:r>
-      <w:r>
-        <w:rPr>
-          <w:rFonts w:ascii="Roboto Mono" w:cs="Roboto Mono" w:eastAsia="Roboto Mono" w:hAnsi="Roboto Mono"/>
-          <w:sz w:val="18"/>
-          <w:szCs w:val="18"/>
-          <w:rtl w:val="0"/>
-        </w:rPr>
-        <w:t xml:space="preserve"> </w:t>
-      </w:r>
-      <w:r>
-        <w:rPr>
-          <w:rFonts w:ascii="Roboto Mono" w:cs="Roboto Mono" w:eastAsia="Roboto Mono" w:hAnsi="Roboto Mono"/>
-          <w:color w:val="188038"/>
-          <w:sz w:val="18"/>
-          <w:szCs w:val="18"/>
-          <w:rtl w:val="0"/>
-        </w:rPr>
-        <w:t xml:space="preserve">roundtrips</w:t>
-      </w:r>
-      <w:r>
-        <w:rPr>
-          <w:rFonts w:ascii="Roboto Mono" w:cs="Roboto Mono" w:eastAsia="Roboto Mono" w:hAnsi="Roboto Mono"/>
-          <w:sz w:val="18"/>
-          <w:szCs w:val="18"/>
-          <w:rtl w:val="0"/>
-        </w:rPr>
-        <w:t xml:space="preserve"> </w:t>
-      </w:r>
-      <w:r>
-        <w:rPr>
-          <w:rFonts w:ascii="Roboto Mono" w:cs="Roboto Mono" w:eastAsia="Roboto Mono" w:hAnsi="Roboto Mono"/>
-          <w:color w:val="188038"/>
-          <w:sz w:val="18"/>
-          <w:szCs w:val="18"/>
-          <w:rtl w:val="0"/>
-        </w:rPr>
-        <w:t xml:space="preserve">to/from</w:t>
-      </w:r>
-      <w:r>
-        <w:rPr>
-          <w:rFonts w:ascii="Roboto Mono" w:cs="Roboto Mono" w:eastAsia="Roboto Mono" w:hAnsi="Roboto Mono"/>
-          <w:sz w:val="18"/>
-          <w:szCs w:val="18"/>
-          <w:rtl w:val="0"/>
-        </w:rPr>
-        <w:t xml:space="preserve"> </w:t>
-      </w:r>
-      <w:r>
-        <w:rPr>
-          <w:rFonts w:ascii="Roboto Mono" w:cs="Roboto Mono" w:eastAsia="Roboto Mono" w:hAnsi="Roboto Mono"/>
-          <w:color w:val="188038"/>
-          <w:sz w:val="18"/>
-          <w:szCs w:val="18"/>
-          <w:rtl w:val="0"/>
-        </w:rPr>
-        <w:t xml:space="preserve">client</w:t>
-      </w:r>
-      <w:r>
-        <w:rPr>
-          <w:rtl w:val="0"/>
-        </w:rPr>
-      </w:r>
-    </w:p>
-    <w:p>
-      <w:pPr>
-        <w:rPr>
-          <w:rFonts w:ascii="Roboto Mono" w:cs="Roboto Mono" w:eastAsia="Roboto Mono" w:hAnsi="Roboto Mono"/>
-          <w:sz w:val="18"/>
-          <w:szCs w:val="18"/>
-        </w:rPr>
-      </w:pPr>
-      <w:r>
-        <w:rPr>
-          <w:rFonts w:ascii="Roboto Mono" w:cs="Roboto Mono" w:eastAsia="Roboto Mono" w:hAnsi="Roboto Mono"/>
-          <w:sz w:val="18"/>
-          <w:szCs w:val="18"/>
-          <w:rtl w:val="0"/>
-        </w:rPr>
-        <w:t xml:space="preserve">          </w:t>
-      </w:r>
-      <w:r>
-        <w:rPr>
-          <w:rFonts w:ascii="Roboto Mono" w:cs="Roboto Mono" w:eastAsia="Roboto Mono" w:hAnsi="Roboto Mono"/>
-          <w:color w:val="188038"/>
-          <w:sz w:val="18"/>
-          <w:szCs w:val="18"/>
-          <w:rtl w:val="0"/>
-        </w:rPr>
-        <w:t xml:space="preserve">0</w:t>
-      </w:r>
-      <w:r>
-        <w:rPr>
-          <w:rFonts w:ascii="Roboto Mono" w:cs="Roboto Mono" w:eastAsia="Roboto Mono" w:hAnsi="Roboto Mono"/>
-          <w:sz w:val="18"/>
-          <w:szCs w:val="18"/>
-          <w:rtl w:val="0"/>
-        </w:rPr>
-        <w:t xml:space="preserve">  </w:t>
-      </w:r>
-      <w:r>
-        <w:rPr>
-          <w:rFonts w:ascii="Roboto Mono" w:cs="Roboto Mono" w:eastAsia="Roboto Mono" w:hAnsi="Roboto Mono"/>
-          <w:color w:val="188038"/>
-          <w:sz w:val="18"/>
-          <w:szCs w:val="18"/>
-          <w:rtl w:val="0"/>
-        </w:rPr>
-        <w:t xml:space="preserve">sorts</w:t>
-      </w:r>
-      <w:r>
-        <w:rPr>
-          <w:rFonts w:ascii="Roboto Mono" w:cs="Roboto Mono" w:eastAsia="Roboto Mono" w:hAnsi="Roboto Mono"/>
-          <w:sz w:val="18"/>
-          <w:szCs w:val="18"/>
-          <w:rtl w:val="0"/>
-        </w:rPr>
-        <w:t xml:space="preserve"> </w:t>
-      </w:r>
-      <w:r>
-        <w:rPr>
-          <w:rFonts w:ascii="Roboto Mono" w:cs="Roboto Mono" w:eastAsia="Roboto Mono" w:hAnsi="Roboto Mono"/>
-          <w:color w:val="188038"/>
-          <w:sz w:val="18"/>
-          <w:szCs w:val="18"/>
-          <w:rtl w:val="0"/>
-        </w:rPr>
-        <w:t xml:space="preserve">(memory)</w:t>
-      </w:r>
-      <w:r>
-        <w:rPr>
-          <w:rtl w:val="0"/>
-        </w:rPr>
-      </w:r>
-    </w:p>
-    <w:p>
-      <w:pPr>
-        <w:rPr>
-          <w:rFonts w:ascii="Roboto Mono" w:cs="Roboto Mono" w:eastAsia="Roboto Mono" w:hAnsi="Roboto Mono"/>
-          <w:sz w:val="18"/>
-          <w:szCs w:val="18"/>
-        </w:rPr>
-      </w:pPr>
-      <w:r>
-        <w:rPr>
-          <w:rFonts w:ascii="Roboto Mono" w:cs="Roboto Mono" w:eastAsia="Roboto Mono" w:hAnsi="Roboto Mono"/>
-          <w:sz w:val="18"/>
-          <w:szCs w:val="18"/>
-          <w:rtl w:val="0"/>
-        </w:rPr>
-        <w:t xml:space="preserve">          </w:t>
-      </w:r>
-      <w:r>
-        <w:rPr>
-          <w:rFonts w:ascii="Roboto Mono" w:cs="Roboto Mono" w:eastAsia="Roboto Mono" w:hAnsi="Roboto Mono"/>
-          <w:color w:val="188038"/>
-          <w:sz w:val="18"/>
-          <w:szCs w:val="18"/>
-          <w:rtl w:val="0"/>
-        </w:rPr>
-        <w:t xml:space="preserve">0</w:t>
-      </w:r>
-      <w:r>
-        <w:rPr>
-          <w:rFonts w:ascii="Roboto Mono" w:cs="Roboto Mono" w:eastAsia="Roboto Mono" w:hAnsi="Roboto Mono"/>
-          <w:sz w:val="18"/>
-          <w:szCs w:val="18"/>
-          <w:rtl w:val="0"/>
-        </w:rPr>
-        <w:t xml:space="preserve">  </w:t>
-      </w:r>
-      <w:r>
-        <w:rPr>
-          <w:rFonts w:ascii="Roboto Mono" w:cs="Roboto Mono" w:eastAsia="Roboto Mono" w:hAnsi="Roboto Mono"/>
-          <w:color w:val="188038"/>
-          <w:sz w:val="18"/>
-          <w:szCs w:val="18"/>
-          <w:rtl w:val="0"/>
-        </w:rPr>
-        <w:t xml:space="preserve">sorts</w:t>
-      </w:r>
-      <w:r>
-        <w:rPr>
-          <w:rFonts w:ascii="Roboto Mono" w:cs="Roboto Mono" w:eastAsia="Roboto Mono" w:hAnsi="Roboto Mono"/>
-          <w:sz w:val="18"/>
-          <w:szCs w:val="18"/>
-          <w:rtl w:val="0"/>
-        </w:rPr>
-        <w:t xml:space="preserve"> </w:t>
-      </w:r>
-      <w:r>
-        <w:rPr>
-          <w:rFonts w:ascii="Roboto Mono" w:cs="Roboto Mono" w:eastAsia="Roboto Mono" w:hAnsi="Roboto Mono"/>
-          <w:color w:val="188038"/>
-          <w:sz w:val="18"/>
-          <w:szCs w:val="18"/>
-          <w:rtl w:val="0"/>
-        </w:rPr>
-        <w:t xml:space="preserve">(disk)</w:t>
-      </w:r>
-      <w:r>
-        <w:rPr>
-          <w:rtl w:val="0"/>
-        </w:rPr>
-      </w:r>
-    </w:p>
-    <w:p>
-      <w:pPr>
-        <w:rPr>
-          <w:rFonts w:ascii="Roboto Mono" w:cs="Roboto Mono" w:eastAsia="Roboto Mono" w:hAnsi="Roboto Mono"/>
-          <w:sz w:val="18"/>
-          <w:szCs w:val="18"/>
-        </w:rPr>
-      </w:pPr>
-      <w:r>
-        <w:rPr>
-          <w:rFonts w:ascii="Roboto Mono" w:cs="Roboto Mono" w:eastAsia="Roboto Mono" w:hAnsi="Roboto Mono"/>
-          <w:sz w:val="18"/>
-          <w:szCs w:val="18"/>
-          <w:rtl w:val="0"/>
-        </w:rPr>
-        <w:t xml:space="preserve">      </w:t>
-      </w:r>
-      <w:r>
-        <w:rPr>
-          <w:rFonts w:ascii="Roboto Mono" w:cs="Roboto Mono" w:eastAsia="Roboto Mono" w:hAnsi="Roboto Mono"/>
-          <w:color w:val="188038"/>
-          <w:sz w:val="18"/>
-          <w:szCs w:val="18"/>
-          <w:rtl w:val="0"/>
-        </w:rPr>
-        <w:t xml:space="preserve">82450</w:t>
-      </w:r>
-      <w:r>
-        <w:rPr>
-          <w:rFonts w:ascii="Roboto Mono" w:cs="Roboto Mono" w:eastAsia="Roboto Mono" w:hAnsi="Roboto Mono"/>
-          <w:sz w:val="18"/>
-          <w:szCs w:val="18"/>
-          <w:rtl w:val="0"/>
-        </w:rPr>
-        <w:t xml:space="preserve">  </w:t>
-      </w:r>
-      <w:r>
-        <w:rPr>
-          <w:rFonts w:ascii="Roboto Mono" w:cs="Roboto Mono" w:eastAsia="Roboto Mono" w:hAnsi="Roboto Mono"/>
-          <w:color w:val="188038"/>
-          <w:sz w:val="18"/>
-          <w:szCs w:val="18"/>
-          <w:rtl w:val="0"/>
-        </w:rPr>
-        <w:t xml:space="preserve">rows</w:t>
-      </w:r>
-      <w:r>
-        <w:rPr>
-          <w:rFonts w:ascii="Roboto Mono" w:cs="Roboto Mono" w:eastAsia="Roboto Mono" w:hAnsi="Roboto Mono"/>
-          <w:sz w:val="18"/>
-          <w:szCs w:val="18"/>
-          <w:rtl w:val="0"/>
-        </w:rPr>
-        <w:t xml:space="preserve"> </w:t>
-      </w:r>
-      <w:r>
-        <w:rPr>
-          <w:rFonts w:ascii="Roboto Mono" w:cs="Roboto Mono" w:eastAsia="Roboto Mono" w:hAnsi="Roboto Mono"/>
-          <w:color w:val="188038"/>
-          <w:sz w:val="18"/>
-          <w:szCs w:val="18"/>
-          <w:rtl w:val="0"/>
-        </w:rPr>
-        <w:t xml:space="preserve">processed</w:t>
-      </w:r>
-      <w:r>
-        <w:rPr>
-          <w:rtl w:val="0"/>
-        </w:rPr>
-      </w:r>
-    </w:p>
-    <w:p>
-      <w:pPr>
-        <w:rPr>
-          <w:rFonts w:ascii="Roboto Mono" w:cs="Roboto Mono" w:eastAsia="Roboto Mono" w:hAnsi="Roboto Mono"/>
-          <w:sz w:val="18"/>
-          <w:szCs w:val="18"/>
-        </w:rPr>
-      </w:pPr>
-      <w:r>
-        <w:rPr>
-          <w:rtl w:val="0"/>
-        </w:rPr>
-      </w:r>
-    </w:p>
-    <w:p>
-      <w:pPr>
-        <w:rPr>
-          <w:rFonts w:ascii="Roboto Mono" w:cs="Roboto Mono" w:eastAsia="Roboto Mono" w:hAnsi="Roboto Mono"/>
-          <w:color w:val="188038"/>
-          <w:sz w:val="18"/>
-          <w:szCs w:val="18"/>
-        </w:rPr>
-      </w:pPr>
-      <w:r>
-        <w:rPr>
-          <w:rFonts w:ascii="Roboto Mono" w:cs="Roboto Mono" w:eastAsia="Roboto Mono" w:hAnsi="Roboto Mono"/>
-          <w:color w:val="188038"/>
-          <w:sz w:val="18"/>
-          <w:szCs w:val="18"/>
-          <w:rtl w:val="0"/>
-        </w:rPr>
-        <w:t xml:space="preserve">SQL&gt;</w:t>
+    </w:p>
+    <w:p>
+      <w:pPr>
+        <w:rPr>
+          <w:rFonts w:ascii="Roboto Mono" w:cs="Roboto Mono" w:eastAsia="Roboto Mono" w:hAnsi="Roboto Mono"/>
+          <w:color w:val="188038"/>
+          <w:sz w:val="18"/>
+          <w:szCs w:val="18"/>
+        </w:rPr>
+      </w:pPr>
+      <w:r>
+        <w:rPr>
+          <w:rFonts w:ascii="Roboto Mono" w:cs="Roboto Mono" w:eastAsia="Roboto Mono" w:hAnsi="Roboto Mono"/>
+          <w:color w:val="188038"/>
+          <w:sz w:val="18"/>
+          <w:szCs w:val="18"/>
+          <w:rtl w:val="0"/>
+        </w:rPr>
+        <w:t xml:space="preserve">         41  recursive calls</w:t>
+      </w:r>
+    </w:p>
+    <w:p>
+      <w:pPr>
+        <w:rPr>
+          <w:rFonts w:ascii="Roboto Mono" w:cs="Roboto Mono" w:eastAsia="Roboto Mono" w:hAnsi="Roboto Mono"/>
+          <w:color w:val="188038"/>
+          <w:sz w:val="18"/>
+          <w:szCs w:val="18"/>
+        </w:rPr>
+      </w:pPr>
+      <w:r>
+        <w:rPr>
+          <w:rFonts w:ascii="Roboto Mono" w:cs="Roboto Mono" w:eastAsia="Roboto Mono" w:hAnsi="Roboto Mono"/>
+          <w:color w:val="188038"/>
+          <w:sz w:val="18"/>
+          <w:szCs w:val="18"/>
+          <w:rtl w:val="0"/>
+        </w:rPr>
+        <w:t xml:space="preserve">         86  db block gets</w:t>
+      </w:r>
+    </w:p>
+    <w:p>
+      <w:pPr>
+        <w:rPr>
+          <w:rFonts w:ascii="Roboto Mono" w:cs="Roboto Mono" w:eastAsia="Roboto Mono" w:hAnsi="Roboto Mono"/>
+          <w:color w:val="188038"/>
+          <w:sz w:val="18"/>
+          <w:szCs w:val="18"/>
+        </w:rPr>
+      </w:pPr>
+      <w:r>
+        <w:rPr>
+          <w:rFonts w:ascii="Roboto Mono" w:cs="Roboto Mono" w:eastAsia="Roboto Mono" w:hAnsi="Roboto Mono"/>
+          <w:color w:val="188038"/>
+          <w:sz w:val="18"/>
+          <w:szCs w:val="18"/>
+          <w:rtl w:val="0"/>
+        </w:rPr>
+        <w:t xml:space="preserve">      12927  consistent gets</w:t>
+      </w:r>
+    </w:p>
+    <w:p>
+      <w:pPr>
+        <w:rPr>
+          <w:rFonts w:ascii="Roboto Mono" w:cs="Roboto Mono" w:eastAsia="Roboto Mono" w:hAnsi="Roboto Mono"/>
+          <w:color w:val="188038"/>
+          <w:sz w:val="18"/>
+          <w:szCs w:val="18"/>
+        </w:rPr>
+      </w:pPr>
+      <w:r>
+        <w:rPr>
+          <w:rFonts w:ascii="Roboto Mono" w:cs="Roboto Mono" w:eastAsia="Roboto Mono" w:hAnsi="Roboto Mono"/>
+          <w:color w:val="188038"/>
+          <w:sz w:val="18"/>
+          <w:szCs w:val="18"/>
+          <w:rtl w:val="0"/>
+        </w:rPr>
+        <w:t xml:space="preserve">        958  physical reads</w:t>
+      </w:r>
+    </w:p>
+    <w:p>
+      <w:pPr>
+        <w:rPr>
+          <w:rFonts w:ascii="Roboto Mono" w:cs="Roboto Mono" w:eastAsia="Roboto Mono" w:hAnsi="Roboto Mono"/>
+          <w:color w:val="188038"/>
+          <w:sz w:val="18"/>
+          <w:szCs w:val="18"/>
+        </w:rPr>
+      </w:pPr>
+      <w:r>
+        <w:rPr>
+          <w:rFonts w:ascii="Roboto Mono" w:cs="Roboto Mono" w:eastAsia="Roboto Mono" w:hAnsi="Roboto Mono"/>
+          <w:color w:val="188038"/>
+          <w:sz w:val="18"/>
+          <w:szCs w:val="18"/>
+          <w:rtl w:val="0"/>
+        </w:rPr>
+        <w:t xml:space="preserve">      17436  redo size</w:t>
+      </w:r>
+    </w:p>
+    <w:p>
+      <w:pPr>
+        <w:rPr>
+          <w:rFonts w:ascii="Roboto Mono" w:cs="Roboto Mono" w:eastAsia="Roboto Mono" w:hAnsi="Roboto Mono"/>
+          <w:color w:val="188038"/>
+          <w:sz w:val="18"/>
+          <w:szCs w:val="18"/>
+        </w:rPr>
+      </w:pPr>
+      <w:r>
+        <w:rPr>
+          <w:rFonts w:ascii="Roboto Mono" w:cs="Roboto Mono" w:eastAsia="Roboto Mono" w:hAnsi="Roboto Mono"/>
+          <w:color w:val="188038"/>
+          <w:sz w:val="18"/>
+          <w:szCs w:val="18"/>
+          <w:rtl w:val="0"/>
+        </w:rPr>
+        <w:t xml:space="preserve">   17922970  bytes sent via SQL*Net to client</w:t>
+      </w:r>
+    </w:p>
+    <w:p>
+      <w:pPr>
+        <w:rPr>
+          <w:rFonts w:ascii="Roboto Mono" w:cs="Roboto Mono" w:eastAsia="Roboto Mono" w:hAnsi="Roboto Mono"/>
+          <w:color w:val="188038"/>
+          <w:sz w:val="18"/>
+          <w:szCs w:val="18"/>
+        </w:rPr>
+      </w:pPr>
+      <w:r>
+        <w:rPr>
+          <w:rFonts w:ascii="Roboto Mono" w:cs="Roboto Mono" w:eastAsia="Roboto Mono" w:hAnsi="Roboto Mono"/>
+          <w:color w:val="188038"/>
+          <w:sz w:val="18"/>
+          <w:szCs w:val="18"/>
+          <w:rtl w:val="0"/>
+        </w:rPr>
+        <w:t xml:space="preserve">      60833  bytes received via SQL*Net from client</w:t>
+      </w:r>
+    </w:p>
+    <w:p>
+      <w:pPr>
+        <w:rPr>
+          <w:rFonts w:ascii="Roboto Mono" w:cs="Roboto Mono" w:eastAsia="Roboto Mono" w:hAnsi="Roboto Mono"/>
+          <w:color w:val="188038"/>
+          <w:sz w:val="18"/>
+          <w:szCs w:val="18"/>
+        </w:rPr>
+      </w:pPr>
+      <w:r>
+        <w:rPr>
+          <w:rFonts w:ascii="Roboto Mono" w:cs="Roboto Mono" w:eastAsia="Roboto Mono" w:hAnsi="Roboto Mono"/>
+          <w:color w:val="188038"/>
+          <w:sz w:val="18"/>
+          <w:szCs w:val="18"/>
+          <w:rtl w:val="0"/>
+        </w:rPr>
+        <w:t xml:space="preserve">       5498  SQL*Net roundtrips to/from client</w:t>
+      </w:r>
+    </w:p>
+    <w:p>
+      <w:pPr>
+        <w:rPr>
+          <w:rFonts w:ascii="Roboto Mono" w:cs="Roboto Mono" w:eastAsia="Roboto Mono" w:hAnsi="Roboto Mono"/>
+          <w:color w:val="188038"/>
+          <w:sz w:val="18"/>
+          <w:szCs w:val="18"/>
+        </w:rPr>
+      </w:pPr>
+      <w:r>
+        <w:rPr>
+          <w:rFonts w:ascii="Roboto Mono" w:cs="Roboto Mono" w:eastAsia="Roboto Mono" w:hAnsi="Roboto Mono"/>
+          <w:color w:val="188038"/>
+          <w:sz w:val="18"/>
+          <w:szCs w:val="18"/>
+          <w:rtl w:val="0"/>
+        </w:rPr>
+        <w:t xml:space="preserve">          0  sorts (memory)</w:t>
+      </w:r>
+    </w:p>
+    <w:p>
+      <w:pPr>
+        <w:rPr>
+          <w:rFonts w:ascii="Roboto Mono" w:cs="Roboto Mono" w:eastAsia="Roboto Mono" w:hAnsi="Roboto Mono"/>
+          <w:color w:val="188038"/>
+          <w:sz w:val="18"/>
+          <w:szCs w:val="18"/>
+        </w:rPr>
+      </w:pPr>
+      <w:r>
+        <w:rPr>
+          <w:rFonts w:ascii="Roboto Mono" w:cs="Roboto Mono" w:eastAsia="Roboto Mono" w:hAnsi="Roboto Mono"/>
+          <w:color w:val="188038"/>
+          <w:sz w:val="18"/>
+          <w:szCs w:val="18"/>
+          <w:rtl w:val="0"/>
+        </w:rPr>
+        <w:t xml:space="preserve">          0  sorts (disk)</w:t>
+      </w:r>
+    </w:p>
+    <w:p>
+      <w:pPr>
+        <w:rPr>
+          <w:rFonts w:ascii="Roboto Mono" w:cs="Roboto Mono" w:eastAsia="Roboto Mono" w:hAnsi="Roboto Mono"/>
+          <w:color w:val="188038"/>
+          <w:sz w:val="18"/>
+          <w:szCs w:val="18"/>
+        </w:rPr>
+      </w:pPr>
+      <w:r>
+        <w:rPr>
+          <w:rFonts w:ascii="Roboto Mono" w:cs="Roboto Mono" w:eastAsia="Roboto Mono" w:hAnsi="Roboto Mono"/>
+          <w:color w:val="188038"/>
+          <w:sz w:val="18"/>
+          <w:szCs w:val="18"/>
+          <w:rtl w:val="0"/>
+        </w:rPr>
+        <w:t xml:space="preserve">      82450  rows processed</w:t>
+      </w:r>
+    </w:p>
+    <w:p>
+      <w:pPr>
+        <w:rPr>
+          <w:rFonts w:ascii="Roboto Mono" w:cs="Roboto Mono" w:eastAsia="Roboto Mono" w:hAnsi="Roboto Mono"/>
+          <w:color w:val="188038"/>
+          <w:sz w:val="18"/>
+          <w:szCs w:val="18"/>
+        </w:rPr>
+      </w:pPr>
+      <w:r>
+        <w:rPr>
+          <w:rtl w:val="0"/>
+        </w:rPr>
+      </w:r>
+    </w:p>
+    <w:p>
+      <w:pPr>
+        <w:rPr>
+          <w:rFonts w:ascii="Roboto Mono" w:cs="Roboto Mono" w:eastAsia="Roboto Mono" w:hAnsi="Roboto Mono"/>
+          <w:color w:val="188038"/>
+          <w:sz w:val="18"/>
+          <w:szCs w:val="18"/>
+        </w:rPr>
+      </w:pPr>
+      <w:r>
+        <w:rPr>
+          <w:rtl w:val="0"/>
+        </w:rPr>
       </w:r>
     </w:p>
     <w:p>
@@ -5341,21 +3153,6 @@
       </w:pPr>
       <w:r>
         <w:rPr>
-          <w:rtl w:val="0"/>
-        </w:rPr>
-      </w:r>
-    </w:p>
-    <w:p>
-      <w:pPr>
-        <w:rPr>
-          <w:rFonts w:ascii="Roboto Mono" w:cs="Roboto Mono" w:eastAsia="Roboto Mono" w:hAnsi="Roboto Mono"/>
-          <w:color w:val="188038"/>
-          <w:sz w:val="18"/>
-          <w:szCs w:val="18"/>
-        </w:rPr>
-      </w:pPr>
-      <w:r>
-        <w:rPr>
           <w:rFonts w:ascii="Roboto Mono" w:cs="Roboto Mono" w:eastAsia="Roboto Mono" w:hAnsi="Roboto Mono"/>
           <w:color w:val="188038"/>
           <w:sz w:val="18"/>
@@ -5497,27 +3294,27 @@
           <w:szCs w:val="18"/>
           <w:rtl w:val="0"/>
         </w:rPr>
-        <w:t xml:space="preserve">|   0 | SELECT STATEMENT  |          |    83 | 82087 |  2054   (1)| 00:00:01 |</w:t>
-      </w:r>
-    </w:p>
-    <w:p>
-      <w:pPr>
-        <w:rPr>
-          <w:rFonts w:ascii="Roboto Mono" w:cs="Roboto Mono" w:eastAsia="Roboto Mono" w:hAnsi="Roboto Mono"/>
-          <w:color w:val="188038"/>
-          <w:sz w:val="18"/>
-          <w:szCs w:val="18"/>
-        </w:rPr>
-      </w:pPr>
-      <w:r>
-        <w:rPr>
-          <w:rFonts w:ascii="Roboto Mono" w:cs="Roboto Mono" w:eastAsia="Roboto Mono" w:hAnsi="Roboto Mono"/>
-          <w:color w:val="188038"/>
-          <w:sz w:val="18"/>
-          <w:szCs w:val="18"/>
-          <w:rtl w:val="0"/>
-        </w:rPr>
-        <w:t xml:space="preserve">|*  1 |  TABLE ACCESS FULL| EDITIONS |    83 | 82087 |  2054   (1)| 00:00:01 |</w:t>
+        <w:t xml:space="preserve">|   0 | SELECT STATEMENT  |          |   207 | 44712 |  2054   (1)| 00:00:01 |</w:t>
+      </w:r>
+    </w:p>
+    <w:p>
+      <w:pPr>
+        <w:rPr>
+          <w:rFonts w:ascii="Roboto Mono" w:cs="Roboto Mono" w:eastAsia="Roboto Mono" w:hAnsi="Roboto Mono"/>
+          <w:color w:val="188038"/>
+          <w:sz w:val="18"/>
+          <w:szCs w:val="18"/>
+        </w:rPr>
+      </w:pPr>
+      <w:r>
+        <w:rPr>
+          <w:rFonts w:ascii="Roboto Mono" w:cs="Roboto Mono" w:eastAsia="Roboto Mono" w:hAnsi="Roboto Mono"/>
+          <w:color w:val="188038"/>
+          <w:sz w:val="18"/>
+          <w:szCs w:val="18"/>
+          <w:rtl w:val="0"/>
+        </w:rPr>
+        <w:t xml:space="preserve">|*  1 |  TABLE ACCESS FULL| EDITIONS |   207 | 44712 |  2054   (1)| 00:00:01 |</w:t>
       </w:r>
     </w:p>
     <w:p>
@@ -5656,81 +3453,6 @@
       </w:pPr>
       <w:r>
         <w:rPr>
-          <w:rFonts w:ascii="Roboto Mono" w:cs="Roboto Mono" w:eastAsia="Roboto Mono" w:hAnsi="Roboto Mono"/>
-          <w:color w:val="188038"/>
-          <w:sz w:val="18"/>
-          <w:szCs w:val="18"/>
-          <w:rtl w:val="0"/>
-        </w:rPr>
-        <w:t xml:space="preserve">Note</w:t>
-      </w:r>
-    </w:p>
-    <w:p>
-      <w:pPr>
-        <w:rPr>
-          <w:rFonts w:ascii="Roboto Mono" w:cs="Roboto Mono" w:eastAsia="Roboto Mono" w:hAnsi="Roboto Mono"/>
-          <w:color w:val="188038"/>
-          <w:sz w:val="18"/>
-          <w:szCs w:val="18"/>
-        </w:rPr>
-      </w:pPr>
-      <w:r>
-        <w:rPr>
-          <w:rFonts w:ascii="Roboto Mono" w:cs="Roboto Mono" w:eastAsia="Roboto Mono" w:hAnsi="Roboto Mono"/>
-          <w:color w:val="188038"/>
-          <w:sz w:val="18"/>
-          <w:szCs w:val="18"/>
-          <w:rtl w:val="0"/>
-        </w:rPr>
-        <w:t xml:space="preserve">-----</w:t>
-      </w:r>
-    </w:p>
-    <w:p>
-      <w:pPr>
-        <w:rPr>
-          <w:rFonts w:ascii="Roboto Mono" w:cs="Roboto Mono" w:eastAsia="Roboto Mono" w:hAnsi="Roboto Mono"/>
-          <w:color w:val="188038"/>
-          <w:sz w:val="18"/>
-          <w:szCs w:val="18"/>
-        </w:rPr>
-      </w:pPr>
-      <w:r>
-        <w:rPr>
-          <w:rFonts w:ascii="Roboto Mono" w:cs="Roboto Mono" w:eastAsia="Roboto Mono" w:hAnsi="Roboto Mono"/>
-          <w:color w:val="188038"/>
-          <w:sz w:val="18"/>
-          <w:szCs w:val="18"/>
-          <w:rtl w:val="0"/>
-        </w:rPr>
-        <w:t xml:space="preserve">   - dynamic statistics used: dynamic sampling (level=2)</w:t>
-      </w:r>
-    </w:p>
-    <w:p>
-      <w:pPr>
-        <w:rPr>
-          <w:rFonts w:ascii="Roboto Mono" w:cs="Roboto Mono" w:eastAsia="Roboto Mono" w:hAnsi="Roboto Mono"/>
-          <w:color w:val="188038"/>
-          <w:sz w:val="18"/>
-          <w:szCs w:val="18"/>
-        </w:rPr>
-      </w:pPr>
-      <w:r>
-        <w:rPr>
-          <w:rtl w:val="0"/>
-        </w:rPr>
-      </w:r>
-    </w:p>
-    <w:p>
-      <w:pPr>
-        <w:rPr>
-          <w:rFonts w:ascii="Roboto Mono" w:cs="Roboto Mono" w:eastAsia="Roboto Mono" w:hAnsi="Roboto Mono"/>
-          <w:color w:val="188038"/>
-          <w:sz w:val="18"/>
-          <w:szCs w:val="18"/>
-        </w:rPr>
-      </w:pPr>
-      <w:r>
-        <w:rPr>
           <w:rtl w:val="0"/>
         </w:rPr>
       </w:r>
@@ -5792,67 +3514,67 @@
           <w:szCs w:val="18"/>
           <w:rtl w:val="0"/>
         </w:rPr>
-        <w:t xml:space="preserve">          6  recursive calls</w:t>
-      </w:r>
-    </w:p>
-    <w:p>
-      <w:pPr>
-        <w:rPr>
-          <w:rFonts w:ascii="Roboto Mono" w:cs="Roboto Mono" w:eastAsia="Roboto Mono" w:hAnsi="Roboto Mono"/>
-          <w:color w:val="188038"/>
-          <w:sz w:val="18"/>
-          <w:szCs w:val="18"/>
-        </w:rPr>
-      </w:pPr>
-      <w:r>
-        <w:rPr>
-          <w:rFonts w:ascii="Roboto Mono" w:cs="Roboto Mono" w:eastAsia="Roboto Mono" w:hAnsi="Roboto Mono"/>
-          <w:color w:val="188038"/>
-          <w:sz w:val="18"/>
-          <w:szCs w:val="18"/>
-          <w:rtl w:val="0"/>
-        </w:rPr>
-        <w:t xml:space="preserve">          2  db block gets</w:t>
-      </w:r>
-    </w:p>
-    <w:p>
-      <w:pPr>
-        <w:rPr>
-          <w:rFonts w:ascii="Roboto Mono" w:cs="Roboto Mono" w:eastAsia="Roboto Mono" w:hAnsi="Roboto Mono"/>
-          <w:color w:val="188038"/>
-          <w:sz w:val="18"/>
-          <w:szCs w:val="18"/>
-        </w:rPr>
-      </w:pPr>
-      <w:r>
-        <w:rPr>
-          <w:rFonts w:ascii="Roboto Mono" w:cs="Roboto Mono" w:eastAsia="Roboto Mono" w:hAnsi="Roboto Mono"/>
-          <w:color w:val="188038"/>
-          <w:sz w:val="18"/>
-          <w:szCs w:val="18"/>
-          <w:rtl w:val="0"/>
-        </w:rPr>
-        <w:t xml:space="preserve">       7649  consistent gets</w:t>
-      </w:r>
-    </w:p>
-    <w:p>
-      <w:pPr>
-        <w:rPr>
-          <w:rFonts w:ascii="Roboto Mono" w:cs="Roboto Mono" w:eastAsia="Roboto Mono" w:hAnsi="Roboto Mono"/>
-          <w:color w:val="188038"/>
-          <w:sz w:val="18"/>
-          <w:szCs w:val="18"/>
-        </w:rPr>
-      </w:pPr>
-      <w:r>
-        <w:rPr>
-          <w:rFonts w:ascii="Roboto Mono" w:cs="Roboto Mono" w:eastAsia="Roboto Mono" w:hAnsi="Roboto Mono"/>
-          <w:color w:val="188038"/>
-          <w:sz w:val="18"/>
-          <w:szCs w:val="18"/>
-          <w:rtl w:val="0"/>
-        </w:rPr>
-        <w:t xml:space="preserve">       7553  physical reads</w:t>
+        <w:t xml:space="preserve">          1  recursive calls</w:t>
+      </w:r>
+    </w:p>
+    <w:p>
+      <w:pPr>
+        <w:rPr>
+          <w:rFonts w:ascii="Roboto Mono" w:cs="Roboto Mono" w:eastAsia="Roboto Mono" w:hAnsi="Roboto Mono"/>
+          <w:color w:val="188038"/>
+          <w:sz w:val="18"/>
+          <w:szCs w:val="18"/>
+        </w:rPr>
+      </w:pPr>
+      <w:r>
+        <w:rPr>
+          <w:rFonts w:ascii="Roboto Mono" w:cs="Roboto Mono" w:eastAsia="Roboto Mono" w:hAnsi="Roboto Mono"/>
+          <w:color w:val="188038"/>
+          <w:sz w:val="18"/>
+          <w:szCs w:val="18"/>
+          <w:rtl w:val="0"/>
+        </w:rPr>
+        <w:t xml:space="preserve">          0  db block gets</w:t>
+      </w:r>
+    </w:p>
+    <w:p>
+      <w:pPr>
+        <w:rPr>
+          <w:rFonts w:ascii="Roboto Mono" w:cs="Roboto Mono" w:eastAsia="Roboto Mono" w:hAnsi="Roboto Mono"/>
+          <w:color w:val="188038"/>
+          <w:sz w:val="18"/>
+          <w:szCs w:val="18"/>
+        </w:rPr>
+      </w:pPr>
+      <w:r>
+        <w:rPr>
+          <w:rFonts w:ascii="Roboto Mono" w:cs="Roboto Mono" w:eastAsia="Roboto Mono" w:hAnsi="Roboto Mono"/>
+          <w:color w:val="188038"/>
+          <w:sz w:val="18"/>
+          <w:szCs w:val="18"/>
+          <w:rtl w:val="0"/>
+        </w:rPr>
+        <w:t xml:space="preserve">       7566  consistent gets</w:t>
+      </w:r>
+    </w:p>
+    <w:p>
+      <w:pPr>
+        <w:rPr>
+          <w:rFonts w:ascii="Roboto Mono" w:cs="Roboto Mono" w:eastAsia="Roboto Mono" w:hAnsi="Roboto Mono"/>
+          <w:color w:val="188038"/>
+          <w:sz w:val="18"/>
+          <w:szCs w:val="18"/>
+        </w:rPr>
+      </w:pPr>
+      <w:r>
+        <w:rPr>
+          <w:rFonts w:ascii="Roboto Mono" w:cs="Roboto Mono" w:eastAsia="Roboto Mono" w:hAnsi="Roboto Mono"/>
+          <w:color w:val="188038"/>
+          <w:sz w:val="18"/>
+          <w:szCs w:val="18"/>
+          <w:rtl w:val="0"/>
+        </w:rPr>
+        <w:t xml:space="preserve">       4494  physical reads</w:t>
       </w:r>
     </w:p>
     <w:p>
@@ -5892,7 +3614,7 @@
           <w:szCs w:val="18"/>
           <w:rtl w:val="0"/>
         </w:rPr>
-        <w:t xml:space="preserve">      16787  bytes sent via SQL*Net to client</w:t>
+        <w:t xml:space="preserve">      16790  bytes sent via SQL*Net to client</w:t>
       </w:r>
     </w:p>
     <w:p>
@@ -6021,13 +3743,8 @@
       </w:pPr>
       <w:r>
         <w:rPr>
-          <w:rFonts w:ascii="Roboto Mono" w:cs="Roboto Mono" w:eastAsia="Roboto Mono" w:hAnsi="Roboto Mono"/>
-          <w:color w:val="188038"/>
-          <w:sz w:val="18"/>
-          <w:szCs w:val="18"/>
-          <w:rtl w:val="0"/>
-        </w:rPr>
-        <w:t xml:space="preserve">SQL&gt;</w:t>
+          <w:rtl w:val="0"/>
+        </w:rPr>
       </w:r>
     </w:p>
     <w:p>
@@ -6074,7 +3791,7 @@
         <w:rPr>
           <w:rtl w:val="0"/>
         </w:rPr>
-        <w:t xml:space="preserve"> 13125  consistent gets ; 7688  physical reads</w:t>
+        <w:t xml:space="preserve"> 12927  consistent gets ; 958  physical reads</w:t>
       </w:r>
     </w:p>
     <w:p>
@@ -6099,7 +3816,7 @@
         <w:rPr>
           <w:rtl w:val="0"/>
         </w:rPr>
-        <w:t xml:space="preserve">7649  consistent gets  ;  7553  physical reads</w:t>
+        <w:t xml:space="preserve">7566  consistent gets  ;  4494  physical reads</w:t>
       </w:r>
     </w:p>
     <w:p>
@@ -6194,7 +3911,6 @@
         </w:rPr>
         <w:t xml:space="preserve">QUERY 4:Analisis</w:t>
         <w:br w:type="textWrapping"/>
-        <w:t xml:space="preserve">(If checking this remember to comment out the cluster first)</w:t>
       </w:r>
     </w:p>
     <w:p>
@@ -6597,27 +4313,27 @@
           <w:szCs w:val="18"/>
           <w:rtl w:val="0"/>
         </w:rPr>
-        <w:t xml:space="preserve">|   0 | SELECT STATEMENT  |          |   241K|    49M|  2093   (1)| 00:00:01 |</w:t>
-      </w:r>
-    </w:p>
-    <w:p>
-      <w:pPr>
-        <w:rPr>
-          <w:rFonts w:ascii="Roboto Mono" w:cs="Roboto Mono" w:eastAsia="Roboto Mono" w:hAnsi="Roboto Mono"/>
-          <w:color w:val="188038"/>
-          <w:sz w:val="18"/>
-          <w:szCs w:val="18"/>
-        </w:rPr>
-      </w:pPr>
-      <w:r>
-        <w:rPr>
-          <w:rFonts w:ascii="Roboto Mono" w:cs="Roboto Mono" w:eastAsia="Roboto Mono" w:hAnsi="Roboto Mono"/>
-          <w:color w:val="188038"/>
-          <w:sz w:val="18"/>
-          <w:szCs w:val="18"/>
-          <w:rtl w:val="0"/>
-        </w:rPr>
-        <w:t xml:space="preserve">|   1 |  TABLE ACCESS FULL| EDITIONS |   241K|    49M|  2093   (1)| 00:00:01 |</w:t>
+        <w:t xml:space="preserve">|   0 | SELECT STATEMENT  |          |   240K|    49M|  2055   (1)| 00:00:01 |</w:t>
+      </w:r>
+    </w:p>
+    <w:p>
+      <w:pPr>
+        <w:rPr>
+          <w:rFonts w:ascii="Roboto Mono" w:cs="Roboto Mono" w:eastAsia="Roboto Mono" w:hAnsi="Roboto Mono"/>
+          <w:color w:val="188038"/>
+          <w:sz w:val="18"/>
+          <w:szCs w:val="18"/>
+        </w:rPr>
+      </w:pPr>
+      <w:r>
+        <w:rPr>
+          <w:rFonts w:ascii="Roboto Mono" w:cs="Roboto Mono" w:eastAsia="Roboto Mono" w:hAnsi="Roboto Mono"/>
+          <w:color w:val="188038"/>
+          <w:sz w:val="18"/>
+          <w:szCs w:val="18"/>
+          <w:rtl w:val="0"/>
+        </w:rPr>
+        <w:t xml:space="preserve">|   1 |  TABLE ACCESS FULL| EDITIONS |   240K|    49M|  2055   (1)| 00:00:01 |</w:t>
       </w:r>
     </w:p>
     <w:p>
@@ -6727,127 +4443,127 @@
           <w:szCs w:val="18"/>
           <w:rtl w:val="0"/>
         </w:rPr>
-        <w:t xml:space="preserve">         96  recursive calls</w:t>
-      </w:r>
-    </w:p>
-    <w:p>
-      <w:pPr>
-        <w:rPr>
-          <w:rFonts w:ascii="Roboto Mono" w:cs="Roboto Mono" w:eastAsia="Roboto Mono" w:hAnsi="Roboto Mono"/>
-          <w:color w:val="188038"/>
-          <w:sz w:val="18"/>
-          <w:szCs w:val="18"/>
-        </w:rPr>
-      </w:pPr>
-      <w:r>
-        <w:rPr>
-          <w:rFonts w:ascii="Roboto Mono" w:cs="Roboto Mono" w:eastAsia="Roboto Mono" w:hAnsi="Roboto Mono"/>
-          <w:color w:val="188038"/>
-          <w:sz w:val="18"/>
-          <w:szCs w:val="18"/>
-          <w:rtl w:val="0"/>
-        </w:rPr>
-        <w:t xml:space="preserve">          0  db block gets</w:t>
-      </w:r>
-    </w:p>
-    <w:p>
-      <w:pPr>
-        <w:rPr>
-          <w:rFonts w:ascii="Roboto Mono" w:cs="Roboto Mono" w:eastAsia="Roboto Mono" w:hAnsi="Roboto Mono"/>
-          <w:color w:val="188038"/>
-          <w:sz w:val="18"/>
-          <w:szCs w:val="18"/>
-        </w:rPr>
-      </w:pPr>
-      <w:r>
-        <w:rPr>
-          <w:rFonts w:ascii="Roboto Mono" w:cs="Roboto Mono" w:eastAsia="Roboto Mono" w:hAnsi="Roboto Mono"/>
-          <w:color w:val="188038"/>
-          <w:sz w:val="18"/>
-          <w:szCs w:val="18"/>
-          <w:rtl w:val="0"/>
-        </w:rPr>
-        <w:t xml:space="preserve">      23391  consistent gets</w:t>
-      </w:r>
-    </w:p>
-    <w:p>
-      <w:pPr>
-        <w:rPr>
-          <w:rFonts w:ascii="Roboto Mono" w:cs="Roboto Mono" w:eastAsia="Roboto Mono" w:hAnsi="Roboto Mono"/>
-          <w:color w:val="188038"/>
-          <w:sz w:val="18"/>
-          <w:szCs w:val="18"/>
-        </w:rPr>
-      </w:pPr>
-      <w:r>
-        <w:rPr>
-          <w:rFonts w:ascii="Roboto Mono" w:cs="Roboto Mono" w:eastAsia="Roboto Mono" w:hAnsi="Roboto Mono"/>
-          <w:color w:val="188038"/>
-          <w:sz w:val="18"/>
-          <w:szCs w:val="18"/>
-          <w:rtl w:val="0"/>
-        </w:rPr>
-        <w:t xml:space="preserve">         57  physical reads</w:t>
-      </w:r>
-    </w:p>
-    <w:p>
-      <w:pPr>
-        <w:rPr>
-          <w:rFonts w:ascii="Roboto Mono" w:cs="Roboto Mono" w:eastAsia="Roboto Mono" w:hAnsi="Roboto Mono"/>
-          <w:color w:val="188038"/>
-          <w:sz w:val="18"/>
-          <w:szCs w:val="18"/>
-        </w:rPr>
-      </w:pPr>
-      <w:r>
-        <w:rPr>
-          <w:rFonts w:ascii="Roboto Mono" w:cs="Roboto Mono" w:eastAsia="Roboto Mono" w:hAnsi="Roboto Mono"/>
-          <w:color w:val="188038"/>
-          <w:sz w:val="18"/>
-          <w:szCs w:val="18"/>
-          <w:rtl w:val="0"/>
-        </w:rPr>
-        <w:t xml:space="preserve">          0  redo size</w:t>
-      </w:r>
-    </w:p>
-    <w:p>
-      <w:pPr>
-        <w:rPr>
-          <w:rFonts w:ascii="Roboto Mono" w:cs="Roboto Mono" w:eastAsia="Roboto Mono" w:hAnsi="Roboto Mono"/>
-          <w:color w:val="188038"/>
-          <w:sz w:val="18"/>
-          <w:szCs w:val="18"/>
-        </w:rPr>
-      </w:pPr>
-      <w:r>
-        <w:rPr>
-          <w:rFonts w:ascii="Roboto Mono" w:cs="Roboto Mono" w:eastAsia="Roboto Mono" w:hAnsi="Roboto Mono"/>
-          <w:color w:val="188038"/>
-          <w:sz w:val="18"/>
-          <w:szCs w:val="18"/>
-          <w:rtl w:val="0"/>
-        </w:rPr>
-        <w:t xml:space="preserve">   57394306  bytes sent via SQL*Net to client</w:t>
-      </w:r>
-    </w:p>
-    <w:p>
-      <w:pPr>
-        <w:rPr>
-          <w:rFonts w:ascii="Roboto Mono" w:cs="Roboto Mono" w:eastAsia="Roboto Mono" w:hAnsi="Roboto Mono"/>
-          <w:color w:val="188038"/>
-          <w:sz w:val="18"/>
-          <w:szCs w:val="18"/>
-        </w:rPr>
-      </w:pPr>
-      <w:r>
-        <w:rPr>
-          <w:rFonts w:ascii="Roboto Mono" w:cs="Roboto Mono" w:eastAsia="Roboto Mono" w:hAnsi="Roboto Mono"/>
-          <w:color w:val="188038"/>
-          <w:sz w:val="18"/>
-          <w:szCs w:val="18"/>
-          <w:rtl w:val="0"/>
-        </w:rPr>
-        <w:t xml:space="preserve">     176810  bytes received via SQL*Net from client</w:t>
+        <w:t xml:space="preserve">         42  recursive calls</w:t>
+      </w:r>
+    </w:p>
+    <w:p>
+      <w:pPr>
+        <w:rPr>
+          <w:rFonts w:ascii="Roboto Mono" w:cs="Roboto Mono" w:eastAsia="Roboto Mono" w:hAnsi="Roboto Mono"/>
+          <w:color w:val="188038"/>
+          <w:sz w:val="18"/>
+          <w:szCs w:val="18"/>
+        </w:rPr>
+      </w:pPr>
+      <w:r>
+        <w:rPr>
+          <w:rFonts w:ascii="Roboto Mono" w:cs="Roboto Mono" w:eastAsia="Roboto Mono" w:hAnsi="Roboto Mono"/>
+          <w:color w:val="188038"/>
+          <w:sz w:val="18"/>
+          <w:szCs w:val="18"/>
+          <w:rtl w:val="0"/>
+        </w:rPr>
+        <w:t xml:space="preserve">         87  db block gets</w:t>
+      </w:r>
+    </w:p>
+    <w:p>
+      <w:pPr>
+        <w:rPr>
+          <w:rFonts w:ascii="Roboto Mono" w:cs="Roboto Mono" w:eastAsia="Roboto Mono" w:hAnsi="Roboto Mono"/>
+          <w:color w:val="188038"/>
+          <w:sz w:val="18"/>
+          <w:szCs w:val="18"/>
+        </w:rPr>
+      </w:pPr>
+      <w:r>
+        <w:rPr>
+          <w:rFonts w:ascii="Roboto Mono" w:cs="Roboto Mono" w:eastAsia="Roboto Mono" w:hAnsi="Roboto Mono"/>
+          <w:color w:val="188038"/>
+          <w:sz w:val="18"/>
+          <w:szCs w:val="18"/>
+          <w:rtl w:val="0"/>
+        </w:rPr>
+        <w:t xml:space="preserve">      23119  consistent gets</w:t>
+      </w:r>
+    </w:p>
+    <w:p>
+      <w:pPr>
+        <w:rPr>
+          <w:rFonts w:ascii="Roboto Mono" w:cs="Roboto Mono" w:eastAsia="Roboto Mono" w:hAnsi="Roboto Mono"/>
+          <w:color w:val="188038"/>
+          <w:sz w:val="18"/>
+          <w:szCs w:val="18"/>
+        </w:rPr>
+      </w:pPr>
+      <w:r>
+        <w:rPr>
+          <w:rFonts w:ascii="Roboto Mono" w:cs="Roboto Mono" w:eastAsia="Roboto Mono" w:hAnsi="Roboto Mono"/>
+          <w:color w:val="188038"/>
+          <w:sz w:val="18"/>
+          <w:szCs w:val="18"/>
+          <w:rtl w:val="0"/>
+        </w:rPr>
+        <w:t xml:space="preserve">       3071  physical reads</w:t>
+      </w:r>
+    </w:p>
+    <w:p>
+      <w:pPr>
+        <w:rPr>
+          <w:rFonts w:ascii="Roboto Mono" w:cs="Roboto Mono" w:eastAsia="Roboto Mono" w:hAnsi="Roboto Mono"/>
+          <w:color w:val="188038"/>
+          <w:sz w:val="18"/>
+          <w:szCs w:val="18"/>
+        </w:rPr>
+      </w:pPr>
+      <w:r>
+        <w:rPr>
+          <w:rFonts w:ascii="Roboto Mono" w:cs="Roboto Mono" w:eastAsia="Roboto Mono" w:hAnsi="Roboto Mono"/>
+          <w:color w:val="188038"/>
+          <w:sz w:val="18"/>
+          <w:szCs w:val="18"/>
+          <w:rtl w:val="0"/>
+        </w:rPr>
+        <w:t xml:space="preserve">      17668  redo size</w:t>
+      </w:r>
+    </w:p>
+    <w:p>
+      <w:pPr>
+        <w:rPr>
+          <w:rFonts w:ascii="Roboto Mono" w:cs="Roboto Mono" w:eastAsia="Roboto Mono" w:hAnsi="Roboto Mono"/>
+          <w:color w:val="188038"/>
+          <w:sz w:val="18"/>
+          <w:szCs w:val="18"/>
+        </w:rPr>
+      </w:pPr>
+      <w:r>
+        <w:rPr>
+          <w:rFonts w:ascii="Roboto Mono" w:cs="Roboto Mono" w:eastAsia="Roboto Mono" w:hAnsi="Roboto Mono"/>
+          <w:color w:val="188038"/>
+          <w:sz w:val="18"/>
+          <w:szCs w:val="18"/>
+          <w:rtl w:val="0"/>
+        </w:rPr>
+        <w:t xml:space="preserve">   57147402  bytes sent via SQL*Net to client</w:t>
+      </w:r>
+    </w:p>
+    <w:p>
+      <w:pPr>
+        <w:rPr>
+          <w:rFonts w:ascii="Roboto Mono" w:cs="Roboto Mono" w:eastAsia="Roboto Mono" w:hAnsi="Roboto Mono"/>
+          <w:color w:val="188038"/>
+          <w:sz w:val="18"/>
+          <w:szCs w:val="18"/>
+        </w:rPr>
+      </w:pPr>
+      <w:r>
+        <w:rPr>
+          <w:rFonts w:ascii="Roboto Mono" w:cs="Roboto Mono" w:eastAsia="Roboto Mono" w:hAnsi="Roboto Mono"/>
+          <w:color w:val="188038"/>
+          <w:sz w:val="18"/>
+          <w:szCs w:val="18"/>
+          <w:rtl w:val="0"/>
+        </w:rPr>
+        <w:t xml:space="preserve">     176814  bytes received via SQL*Net from client</w:t>
       </w:r>
     </w:p>
     <w:p>
@@ -6887,7 +4603,7 @@
           <w:szCs w:val="18"/>
           <w:rtl w:val="0"/>
         </w:rPr>
-        <w:t xml:space="preserve">          5  sorts (memory)</w:t>
+        <w:t xml:space="preserve">          0  sorts (memory)</w:t>
       </w:r>
     </w:p>
     <w:p>
@@ -6988,7 +4704,7 @@
           <w:b w:val="1"/>
           <w:rtl w:val="0"/>
         </w:rPr>
-        <w:t xml:space="preserve">23359  consistent gets</w:t>
+        <w:t xml:space="preserve">23119  consistent gets</w:t>
       </w:r>
       <w:r>
         <w:rPr>
@@ -7001,7 +4717,7 @@
           <w:b w:val="1"/>
           <w:rtl w:val="0"/>
         </w:rPr>
-        <w:t xml:space="preserve">7857  physical reads</w:t>
+        <w:t xml:space="preserve">3071  physical reads</w:t>
       </w:r>
     </w:p>
     <w:p>

</xml_diff>

<commit_message>
change the run_tests procedure with some hints
</commit_message>
<xml_diff>
--- a/res/100495811_100495711_100495775_LW3.docx
+++ b/res/100495811_100495711_100495775_LW3.docx
@@ -6482,12 +6482,12 @@
           <wp:inline distB="114300" distT="114300" distL="114300" distR="114300">
             <wp:extent cx="5851215" cy="5715000"/>
             <wp:effectExtent b="0" l="0" r="0" t="0"/>
-            <wp:docPr id="4" name="image6.png"/>
+            <wp:docPr id="4" name="image11.png"/>
             <a:graphic>
               <a:graphicData uri="http://schemas.openxmlformats.org/drawingml/2006/picture">
                 <pic:pic>
                   <pic:nvPicPr>
-                    <pic:cNvPr id="0" name="image6.png"/>
+                    <pic:cNvPr id="0" name="image11.png"/>
                     <pic:cNvPicPr preferRelativeResize="0"/>
                   </pic:nvPicPr>
                   <pic:blipFill>
@@ -6527,12 +6527,12 @@
           <wp:inline distB="114300" distT="114300" distL="114300" distR="114300">
             <wp:extent cx="5851215" cy="5689600"/>
             <wp:effectExtent b="0" l="0" r="0" t="0"/>
-            <wp:docPr id="10" name="image8.png"/>
+            <wp:docPr id="10" name="image10.png"/>
             <a:graphic>
               <a:graphicData uri="http://schemas.openxmlformats.org/drawingml/2006/picture">
                 <pic:pic>
                   <pic:nvPicPr>
-                    <pic:cNvPr id="0" name="image8.png"/>
+                    <pic:cNvPr id="0" name="image10.png"/>
                     <pic:cNvPicPr preferRelativeResize="0"/>
                   </pic:nvPicPr>
                   <pic:blipFill>
@@ -6772,12 +6772,12 @@
           <wp:inline distB="114300" distT="114300" distL="114300" distR="114300">
             <wp:extent cx="5411153" cy="5490469"/>
             <wp:effectExtent b="0" l="0" r="0" t="0"/>
-            <wp:docPr id="9" name="image7.png"/>
+            <wp:docPr id="9" name="image5.png"/>
             <a:graphic>
               <a:graphicData uri="http://schemas.openxmlformats.org/drawingml/2006/picture">
                 <pic:pic>
                   <pic:nvPicPr>
-                    <pic:cNvPr id="0" name="image7.png"/>
+                    <pic:cNvPr id="0" name="image5.png"/>
                     <pic:cNvPicPr preferRelativeResize="0"/>
                   </pic:nvPicPr>
                   <pic:blipFill>
@@ -38260,12 +38260,12 @@
           <wp:inline distB="114300" distT="114300" distL="114300" distR="114300">
             <wp:extent cx="5851215" cy="4076700"/>
             <wp:effectExtent b="0" l="0" r="0" t="0"/>
-            <wp:docPr id="8" name="image4.png"/>
+            <wp:docPr id="8" name="image2.png"/>
             <a:graphic>
               <a:graphicData uri="http://schemas.openxmlformats.org/drawingml/2006/picture">
                 <pic:pic>
                   <pic:nvPicPr>
-                    <pic:cNvPr id="0" name="image4.png"/>
+                    <pic:cNvPr id="0" name="image2.png"/>
                     <pic:cNvPicPr preferRelativeResize="0"/>
                   </pic:nvPicPr>
                   <pic:blipFill>
@@ -38320,12 +38320,12 @@
           <wp:inline distB="114300" distT="114300" distL="114300" distR="114300">
             <wp:extent cx="5851215" cy="4279900"/>
             <wp:effectExtent b="0" l="0" r="0" t="0"/>
-            <wp:docPr id="1" name="image5.png"/>
+            <wp:docPr id="1" name="image3.png"/>
             <a:graphic>
               <a:graphicData uri="http://schemas.openxmlformats.org/drawingml/2006/picture">
                 <pic:pic>
                   <pic:nvPicPr>
-                    <pic:cNvPr id="0" name="image5.png"/>
+                    <pic:cNvPr id="0" name="image3.png"/>
                     <pic:cNvPicPr preferRelativeResize="0"/>
                   </pic:nvPicPr>
                   <pic:blipFill>
@@ -38989,12 +38989,12 @@
           <wp:inline distB="114300" distT="114300" distL="114300" distR="114300">
             <wp:extent cx="5851215" cy="4533900"/>
             <wp:effectExtent b="0" l="0" r="0" t="0"/>
-            <wp:docPr id="3" name="image9.png"/>
+            <wp:docPr id="3" name="image4.png"/>
             <a:graphic>
               <a:graphicData uri="http://schemas.openxmlformats.org/drawingml/2006/picture">
                 <pic:pic>
                   <pic:nvPicPr>
-                    <pic:cNvPr id="0" name="image9.png"/>
+                    <pic:cNvPr id="0" name="image4.png"/>
                     <pic:cNvPicPr preferRelativeResize="0"/>
                   </pic:nvPicPr>
                   <pic:blipFill>
@@ -39059,12 +39059,12 @@
           <wp:inline distB="114300" distT="114300" distL="114300" distR="114300">
             <wp:extent cx="5851215" cy="4533900"/>
             <wp:effectExtent b="0" l="0" r="0" t="0"/>
-            <wp:docPr id="7" name="image3.png"/>
+            <wp:docPr id="7" name="image7.png"/>
             <a:graphic>
               <a:graphicData uri="http://schemas.openxmlformats.org/drawingml/2006/picture">
                 <pic:pic>
                   <pic:nvPicPr>
-                    <pic:cNvPr id="0" name="image3.png"/>
+                    <pic:cNvPr id="0" name="image7.png"/>
                     <pic:cNvPicPr preferRelativeResize="0"/>
                   </pic:nvPicPr>
                   <pic:blipFill>
@@ -39586,12 +39586,12 @@
           <wp:inline distB="114300" distT="114300" distL="114300" distR="114300">
             <wp:extent cx="5851215" cy="3454400"/>
             <wp:effectExtent b="0" l="0" r="0" t="0"/>
-            <wp:docPr id="5" name="image10.png"/>
+            <wp:docPr id="5" name="image9.png"/>
             <a:graphic>
               <a:graphicData uri="http://schemas.openxmlformats.org/drawingml/2006/picture">
                 <pic:pic>
                   <pic:nvPicPr>
-                    <pic:cNvPr id="0" name="image10.png"/>
+                    <pic:cNvPr id="0" name="image9.png"/>
                     <pic:cNvPicPr preferRelativeResize="0"/>
                   </pic:nvPicPr>
                   <pic:blipFill>
@@ -39656,12 +39656,12 @@
           <wp:inline distB="114300" distT="114300" distL="114300" distR="114300">
             <wp:extent cx="5851215" cy="3606800"/>
             <wp:effectExtent b="0" l="0" r="0" t="0"/>
-            <wp:docPr id="6" name="image2.png"/>
+            <wp:docPr id="6" name="image6.png"/>
             <a:graphic>
               <a:graphicData uri="http://schemas.openxmlformats.org/drawingml/2006/picture">
                 <pic:pic>
                   <pic:nvPicPr>
-                    <pic:cNvPr id="0" name="image2.png"/>
+                    <pic:cNvPr id="0" name="image6.png"/>
                     <pic:cNvPicPr preferRelativeResize="0"/>
                   </pic:nvPicPr>
                   <pic:blipFill>
@@ -39790,7 +39790,83 @@
           <w:szCs w:val="18"/>
           <w:rtl w:val="0"/>
         </w:rPr>
-        <w:t xml:space="preserve">k</w:t>
+        <w:t xml:space="preserve">CREATE</w:t>
+      </w:r>
+      <w:r>
+        <w:rPr>
+          <w:rFonts w:ascii="Roboto Mono" w:cs="Roboto Mono" w:eastAsia="Roboto Mono" w:hAnsi="Roboto Mono"/>
+          <w:sz w:val="18"/>
+          <w:szCs w:val="18"/>
+          <w:rtl w:val="0"/>
+        </w:rPr>
+        <w:t xml:space="preserve"> </w:t>
+      </w:r>
+      <w:r>
+        <w:rPr>
+          <w:rFonts w:ascii="Roboto Mono" w:cs="Roboto Mono" w:eastAsia="Roboto Mono" w:hAnsi="Roboto Mono"/>
+          <w:color w:val="188038"/>
+          <w:sz w:val="18"/>
+          <w:szCs w:val="18"/>
+          <w:rtl w:val="0"/>
+        </w:rPr>
+        <w:t xml:space="preserve">INDEX</w:t>
+      </w:r>
+      <w:r>
+        <w:rPr>
+          <w:rFonts w:ascii="Roboto Mono" w:cs="Roboto Mono" w:eastAsia="Roboto Mono" w:hAnsi="Roboto Mono"/>
+          <w:sz w:val="18"/>
+          <w:szCs w:val="18"/>
+          <w:rtl w:val="0"/>
+        </w:rPr>
+        <w:t xml:space="preserve"> </w:t>
+      </w:r>
+      <w:r>
+        <w:rPr>
+          <w:rFonts w:ascii="Roboto Mono" w:cs="Roboto Mono" w:eastAsia="Roboto Mono" w:hAnsi="Roboto Mono"/>
+          <w:color w:val="188038"/>
+          <w:sz w:val="18"/>
+          <w:szCs w:val="18"/>
+          <w:rtl w:val="0"/>
+        </w:rPr>
+        <w:t xml:space="preserve">idx_condition</w:t>
+      </w:r>
+      <w:r>
+        <w:rPr>
+          <w:rFonts w:ascii="Roboto Mono" w:cs="Roboto Mono" w:eastAsia="Roboto Mono" w:hAnsi="Roboto Mono"/>
+          <w:sz w:val="18"/>
+          <w:szCs w:val="18"/>
+          <w:rtl w:val="0"/>
+        </w:rPr>
+        <w:t xml:space="preserve"> </w:t>
+      </w:r>
+      <w:r>
+        <w:rPr>
+          <w:rFonts w:ascii="Roboto Mono" w:cs="Roboto Mono" w:eastAsia="Roboto Mono" w:hAnsi="Roboto Mono"/>
+          <w:color w:val="188038"/>
+          <w:sz w:val="18"/>
+          <w:szCs w:val="18"/>
+          <w:rtl w:val="0"/>
+        </w:rPr>
+        <w:t xml:space="preserve">ON</w:t>
+      </w:r>
+      <w:r>
+        <w:rPr>
+          <w:rFonts w:ascii="Roboto Mono" w:cs="Roboto Mono" w:eastAsia="Roboto Mono" w:hAnsi="Roboto Mono"/>
+          <w:sz w:val="18"/>
+          <w:szCs w:val="18"/>
+          <w:rtl w:val="0"/>
+        </w:rPr>
+        <w:t xml:space="preserve"> </w:t>
+      </w:r>
+      <w:r>
+        <w:rPr>
+          <w:rFonts w:ascii="Roboto Mono" w:cs="Roboto Mono" w:eastAsia="Roboto Mono" w:hAnsi="Roboto Mono"/>
+          <w:color w:val="188038"/>
+          <w:sz w:val="18"/>
+          <w:szCs w:val="18"/>
+          <w:rtl w:val="0"/>
+        </w:rPr>
+        <w:t xml:space="preserve">copies(condition);</w:t>
       </w:r>
       <w:r>
         <w:rPr>
@@ -39881,12 +39957,12 @@
           <wp:inline distB="114300" distT="114300" distL="114300" distR="114300">
             <wp:extent cx="5851215" cy="4953000"/>
             <wp:effectExtent b="0" l="0" r="0" t="0"/>
-            <wp:docPr id="2" name="image11.png"/>
+            <wp:docPr id="2" name="image8.png"/>
             <a:graphic>
               <a:graphicData uri="http://schemas.openxmlformats.org/drawingml/2006/picture">
                 <pic:pic>
                   <pic:nvPicPr>
-                    <pic:cNvPr id="0" name="image11.png"/>
+                    <pic:cNvPr id="0" name="image8.png"/>
                     <pic:cNvPicPr preferRelativeResize="0"/>
                   </pic:nvPicPr>
                   <pic:blipFill>

</xml_diff>